<commit_message>
Updated NonExpandedArraysDesign document with more information on compiler middle modifications.
git-svn-id: https://openmodelica.org/svn/OpenModelica/branches/sjoelund-functiontree@6944 f25d12d1-65f4-0310-ae8a-bbce733d8d8e
</commit_message>
<xml_diff>
--- a/doc/performance/NonExpandedArraysDesignAndPlan.docx
+++ b/doc/performance/NonExpandedArraysDesignAndPlan.docx
@@ -462,6 +462,75 @@
     </w:p>
     <w:p>
       <w:pPr>
+        <w:rPr>
+          <w:rFonts w:ascii="Times New Roman" w:hAnsi="Times New Roman" w:cs="Times New Roman"/>
+          <w:lang w:val="en-US"/>
+        </w:rPr>
+      </w:pPr>
+      <w:r>
+        <w:rPr>
+          <w:rFonts w:ascii="Times New Roman" w:hAnsi="Times New Roman" w:cs="Times New Roman"/>
+          <w:b/>
+          <w:i/>
+          <w:lang w:val="en-US"/>
+        </w:rPr>
+        <w:t>Week 45</w:t>
+      </w:r>
+      <w:r>
+        <w:rPr>
+          <w:rFonts w:ascii="Times New Roman" w:hAnsi="Times New Roman" w:cs="Times New Roman"/>
+          <w:b/>
+          <w:i/>
+          <w:lang w:val="en-US"/>
+        </w:rPr>
+        <w:t>:</w:t>
+      </w:r>
+    </w:p>
+    <w:p>
+      <w:pPr>
+        <w:rPr>
+          <w:rFonts w:ascii="Times New Roman" w:hAnsi="Times New Roman" w:cs="Times New Roman"/>
+          <w:lang w:val="en-US"/>
+        </w:rPr>
+      </w:pPr>
+      <w:r>
+        <w:rPr>
+          <w:rFonts w:ascii="Times New Roman" w:hAnsi="Times New Roman" w:cs="Times New Roman"/>
+          <w:lang w:val="en-US"/>
+        </w:rPr>
+        <w:t xml:space="preserve">Kristian is working locally </w:t>
+      </w:r>
+      <w:r>
+        <w:rPr>
+          <w:rFonts w:ascii="Times New Roman" w:hAnsi="Times New Roman" w:cs="Times New Roman"/>
+          <w:lang w:val="en-US"/>
+        </w:rPr>
+        <w:t xml:space="preserve">with compiler middle </w:t>
+      </w:r>
+      <w:r>
+        <w:rPr>
+          <w:rFonts w:ascii="Times New Roman" w:hAnsi="Times New Roman" w:cs="Times New Roman"/>
+          <w:lang w:val="en-US"/>
+        </w:rPr>
+        <w:t>on the sjoelund-functiontree bra</w:t>
+      </w:r>
+      <w:r>
+        <w:rPr>
+          <w:rFonts w:ascii="Times New Roman" w:hAnsi="Times New Roman" w:cs="Times New Roman"/>
+          <w:lang w:val="en-US"/>
+        </w:rPr>
+        <w:t>n</w:t>
+      </w:r>
+      <w:r>
+        <w:rPr>
+          <w:rFonts w:ascii="Times New Roman" w:hAnsi="Times New Roman" w:cs="Times New Roman"/>
+          <w:lang w:val="en-US"/>
+        </w:rPr>
+        <w:t>ch. Jens will investigate the code before any commits.</w:t>
+      </w:r>
+    </w:p>
+    <w:p>
+      <w:pPr>
         <w:jc w:val="center"/>
         <w:rPr>
           <w:rFonts w:ascii="Times New Roman" w:hAnsi="Times New Roman" w:cs="Times New Roman"/>
@@ -621,6 +690,7 @@
           <w:rFonts w:ascii="Times New Roman" w:hAnsi="Times New Roman" w:cs="Times New Roman"/>
           <w:lang w:val="en-US"/>
         </w:rPr>
+        <w:lastRenderedPageBreak/>
         <w:t xml:space="preserve">It is preferable to preserve compiler’s data types whenever possible. Changing </w:t>
       </w:r>
       <w:r>
@@ -657,7 +727,6 @@
           <w:rFonts w:ascii="Times New Roman" w:hAnsi="Times New Roman" w:cs="Times New Roman"/>
           <w:lang w:val="en-US"/>
         </w:rPr>
-        <w:lastRenderedPageBreak/>
         <w:t>It is also preferable to preserve types of input/output variables of functions, though this is less important since easier to control.</w:t>
       </w:r>
     </w:p>
@@ -1614,7 +1683,7 @@
           <w:szCs w:val="18"/>
           <w:lang w:val="en-US"/>
         </w:rPr>
-        <w:t>Real r[p];</w:t>
+        <w:t>Real r[p]</w:t>
       </w:r>
     </w:p>
     <w:p>
@@ -1865,27 +1934,2858 @@
     </w:p>
     <w:p>
       <w:pPr>
-        <w:rPr>
-          <w:rFonts w:ascii="Times New Roman" w:hAnsi="Times New Roman" w:cs="Times New Roman"/>
-          <w:lang w:val="en-US"/>
-        </w:rPr>
-      </w:pPr>
-    </w:p>
-    <w:p>
-      <w:pPr>
-        <w:rPr>
-          <w:rFonts w:ascii="Times New Roman" w:hAnsi="Times New Roman" w:cs="Times New Roman"/>
-          <w:lang w:val="en-US"/>
-        </w:rPr>
-      </w:pPr>
-    </w:p>
-    <w:p>
-      <w:pPr>
-        <w:rPr>
-          <w:rFonts w:ascii="Times New Roman" w:hAnsi="Times New Roman" w:cs="Times New Roman"/>
-          <w:lang w:val="en-US"/>
-        </w:rPr>
-      </w:pPr>
+        <w:autoSpaceDE w:val="0"/>
+        <w:autoSpaceDN w:val="0"/>
+        <w:adjustRightInd w:val="0"/>
+        <w:spacing w:after="0" w:line="240" w:lineRule="auto"/>
+        <w:rPr>
+          <w:rFonts w:ascii="Courier New" w:hAnsi="Courier New" w:cs="Courier New"/>
+          <w:color w:val="000000"/>
+          <w:sz w:val="20"/>
+          <w:szCs w:val="20"/>
+          <w:lang w:val="en-US"/>
+        </w:rPr>
+      </w:pPr>
+      <w:r>
+        <w:rPr>
+          <w:rFonts w:ascii="Courier New" w:hAnsi="Courier New" w:cs="Courier New"/>
+          <w:color w:val="000000"/>
+          <w:sz w:val="20"/>
+          <w:szCs w:val="20"/>
+          <w:lang w:val="en-US"/>
+        </w:rPr>
+        <w:t>- We wi</w:t>
+      </w:r>
+      <w:r>
+        <w:rPr>
+          <w:rFonts w:ascii="Courier New" w:hAnsi="Courier New" w:cs="Courier New"/>
+          <w:color w:val="000000"/>
+          <w:sz w:val="20"/>
+          <w:szCs w:val="20"/>
+          <w:lang w:val="en-US"/>
+        </w:rPr>
+        <w:t>sh to separate for-quations and</w:t>
+      </w:r>
+      <w:r>
+        <w:rPr>
+          <w:rFonts w:ascii="Courier New" w:hAnsi="Courier New" w:cs="Courier New"/>
+          <w:color w:val="000000"/>
+          <w:sz w:val="20"/>
+          <w:szCs w:val="20"/>
+          <w:lang w:val="en-US"/>
+        </w:rPr>
+        <w:t xml:space="preserve"> array-equations.</w:t>
+      </w:r>
+      <w:r>
+        <w:rPr>
+          <w:rFonts w:ascii="Courier New" w:hAnsi="Courier New" w:cs="Courier New"/>
+          <w:color w:val="000000"/>
+          <w:sz w:val="20"/>
+          <w:szCs w:val="20"/>
+          <w:lang w:val="en-US"/>
+        </w:rPr>
+        <w:t xml:space="preserve"> Below we</w:t>
+      </w:r>
+      <w:r>
+        <w:rPr>
+          <w:rFonts w:ascii="Courier New" w:hAnsi="Courier New" w:cs="Courier New"/>
+          <w:color w:val="000000"/>
+          <w:sz w:val="20"/>
+          <w:szCs w:val="20"/>
+          <w:lang w:val="en-US"/>
+        </w:rPr>
+        <w:t xml:space="preserve"> have an </w:t>
+      </w:r>
+      <w:r>
+        <w:rPr>
+          <w:rFonts w:ascii="Courier New" w:hAnsi="Courier New" w:cs="Courier New"/>
+          <w:i/>
+          <w:color w:val="000000"/>
+          <w:sz w:val="20"/>
+          <w:szCs w:val="20"/>
+          <w:lang w:val="en-US"/>
+        </w:rPr>
+        <w:t>array-equation</w:t>
+      </w:r>
+      <w:r>
+        <w:rPr>
+          <w:rFonts w:ascii="Courier New" w:hAnsi="Courier New" w:cs="Courier New"/>
+          <w:color w:val="000000"/>
+          <w:sz w:val="20"/>
+          <w:szCs w:val="20"/>
+          <w:lang w:val="en-US"/>
+        </w:rPr>
+        <w:t xml:space="preserve"> followed by </w:t>
+      </w:r>
+      <w:r>
+        <w:rPr>
+          <w:rFonts w:ascii="Courier New" w:hAnsi="Courier New" w:cs="Courier New"/>
+          <w:color w:val="000000"/>
+          <w:sz w:val="20"/>
+          <w:szCs w:val="20"/>
+          <w:lang w:val="en-US"/>
+        </w:rPr>
+        <w:t xml:space="preserve">a </w:t>
+      </w:r>
+      <w:r>
+        <w:rPr>
+          <w:rFonts w:ascii="Courier New" w:hAnsi="Courier New" w:cs="Courier New"/>
+          <w:i/>
+          <w:color w:val="000000"/>
+          <w:sz w:val="20"/>
+          <w:szCs w:val="20"/>
+          <w:lang w:val="en-US"/>
+        </w:rPr>
+        <w:t>for-equation</w:t>
+      </w:r>
+      <w:r>
+        <w:rPr>
+          <w:rFonts w:ascii="Courier New" w:hAnsi="Courier New" w:cs="Courier New"/>
+          <w:color w:val="000000"/>
+          <w:sz w:val="20"/>
+          <w:szCs w:val="20"/>
+          <w:lang w:val="en-US"/>
+        </w:rPr>
+        <w:t>.</w:t>
+      </w:r>
+    </w:p>
+    <w:p>
+      <w:pPr>
+        <w:autoSpaceDE w:val="0"/>
+        <w:autoSpaceDN w:val="0"/>
+        <w:adjustRightInd w:val="0"/>
+        <w:spacing w:after="0" w:line="240" w:lineRule="auto"/>
+        <w:rPr>
+          <w:rFonts w:ascii="Courier New" w:hAnsi="Courier New" w:cs="Courier New"/>
+          <w:color w:val="000000"/>
+          <w:sz w:val="20"/>
+          <w:szCs w:val="20"/>
+          <w:lang w:val="en-US"/>
+        </w:rPr>
+      </w:pPr>
+    </w:p>
+    <w:p>
+      <w:pPr>
+        <w:autoSpaceDE w:val="0"/>
+        <w:autoSpaceDN w:val="0"/>
+        <w:adjustRightInd w:val="0"/>
+        <w:spacing w:after="0" w:line="240" w:lineRule="auto"/>
+        <w:rPr>
+          <w:rFonts w:ascii="Courier New" w:hAnsi="Courier New" w:cs="Courier New"/>
+          <w:color w:val="000000"/>
+          <w:sz w:val="20"/>
+          <w:szCs w:val="20"/>
+          <w:lang w:val="en-US"/>
+        </w:rPr>
+      </w:pPr>
+      <w:r>
+        <w:rPr>
+          <w:rFonts w:ascii="Courier New" w:hAnsi="Courier New" w:cs="Courier New"/>
+          <w:color w:val="000000"/>
+          <w:sz w:val="20"/>
+          <w:szCs w:val="20"/>
+          <w:lang w:val="en-US"/>
+        </w:rPr>
+        <w:t>(1)</w:t>
+      </w:r>
+      <w:r>
+        <w:rPr>
+          <w:rFonts w:ascii="Courier New" w:hAnsi="Courier New" w:cs="Courier New"/>
+          <w:color w:val="000000"/>
+          <w:sz w:val="20"/>
+          <w:szCs w:val="20"/>
+          <w:lang w:val="en-US"/>
+        </w:rPr>
+        <w:t xml:space="preserve">  dp = </w:t>
+      </w:r>
+      <w:r>
+        <w:rPr>
+          <w:rFonts w:ascii="Courier New" w:hAnsi="Courier New" w:cs="Courier New"/>
+          <w:b/>
+          <w:bCs/>
+          <w:color w:val="8B0000"/>
+          <w:sz w:val="20"/>
+          <w:szCs w:val="20"/>
+          <w:lang w:val="en-US"/>
+        </w:rPr>
+        <w:t>der</w:t>
+      </w:r>
+      <w:r>
+        <w:rPr>
+          <w:rFonts w:ascii="Courier New" w:hAnsi="Courier New" w:cs="Courier New"/>
+          <w:color w:val="000000"/>
+          <w:sz w:val="20"/>
+          <w:szCs w:val="20"/>
+          <w:lang w:val="en-US"/>
+        </w:rPr>
+        <w:t>(p);</w:t>
+      </w:r>
+    </w:p>
+    <w:p>
+      <w:pPr>
+        <w:autoSpaceDE w:val="0"/>
+        <w:autoSpaceDN w:val="0"/>
+        <w:adjustRightInd w:val="0"/>
+        <w:spacing w:after="0" w:line="240" w:lineRule="auto"/>
+        <w:rPr>
+          <w:rFonts w:ascii="Courier New" w:hAnsi="Courier New" w:cs="Courier New"/>
+          <w:sz w:val="20"/>
+          <w:szCs w:val="20"/>
+          <w:lang w:val="en-US"/>
+        </w:rPr>
+      </w:pPr>
+    </w:p>
+    <w:p>
+      <w:pPr>
+        <w:autoSpaceDE w:val="0"/>
+        <w:autoSpaceDN w:val="0"/>
+        <w:adjustRightInd w:val="0"/>
+        <w:spacing w:after="0" w:line="240" w:lineRule="auto"/>
+        <w:rPr>
+          <w:rFonts w:ascii="Courier New" w:hAnsi="Courier New" w:cs="Courier New"/>
+          <w:sz w:val="20"/>
+          <w:szCs w:val="20"/>
+          <w:lang w:val="en-US"/>
+        </w:rPr>
+      </w:pPr>
+      <w:r>
+        <w:rPr>
+          <w:rFonts w:ascii="Courier New" w:hAnsi="Courier New" w:cs="Courier New"/>
+          <w:color w:val="000000"/>
+          <w:sz w:val="20"/>
+          <w:szCs w:val="20"/>
+          <w:lang w:val="en-US"/>
+        </w:rPr>
+        <w:t>(2)</w:t>
+      </w:r>
+      <w:r>
+        <w:rPr>
+          <w:rFonts w:ascii="Courier New" w:hAnsi="Courier New" w:cs="Courier New"/>
+          <w:color w:val="000000"/>
+          <w:sz w:val="20"/>
+          <w:szCs w:val="20"/>
+          <w:lang w:val="en-US"/>
+        </w:rPr>
+        <w:t xml:space="preserve">  </w:t>
+      </w:r>
+      <w:r>
+        <w:rPr>
+          <w:rFonts w:ascii="Courier New" w:hAnsi="Courier New" w:cs="Courier New"/>
+          <w:b/>
+          <w:bCs/>
+          <w:color w:val="8B0000"/>
+          <w:sz w:val="20"/>
+          <w:szCs w:val="20"/>
+          <w:lang w:val="en-US"/>
+        </w:rPr>
+        <w:t>for</w:t>
+      </w:r>
+      <w:r>
+        <w:rPr>
+          <w:rFonts w:ascii="Courier New" w:hAnsi="Courier New" w:cs="Courier New"/>
+          <w:color w:val="000000"/>
+          <w:sz w:val="20"/>
+          <w:szCs w:val="20"/>
+          <w:lang w:val="en-US"/>
+        </w:rPr>
+        <w:t xml:space="preserve"> i </w:t>
+      </w:r>
+      <w:r>
+        <w:rPr>
+          <w:rFonts w:ascii="Courier New" w:hAnsi="Courier New" w:cs="Courier New"/>
+          <w:b/>
+          <w:bCs/>
+          <w:color w:val="8B0000"/>
+          <w:sz w:val="20"/>
+          <w:szCs w:val="20"/>
+          <w:lang w:val="en-US"/>
+        </w:rPr>
+        <w:t>in</w:t>
+      </w:r>
+      <w:r>
+        <w:rPr>
+          <w:rFonts w:ascii="Courier New" w:hAnsi="Courier New" w:cs="Courier New"/>
+          <w:color w:val="000000"/>
+          <w:sz w:val="20"/>
+          <w:szCs w:val="20"/>
+          <w:lang w:val="en-US"/>
+        </w:rPr>
+        <w:t xml:space="preserve"> </w:t>
+      </w:r>
+      <w:r>
+        <w:rPr>
+          <w:rFonts w:ascii="Courier New" w:hAnsi="Courier New" w:cs="Courier New"/>
+          <w:color w:val="8B008B"/>
+          <w:sz w:val="20"/>
+          <w:szCs w:val="20"/>
+          <w:lang w:val="en-US"/>
+        </w:rPr>
+        <w:t>2</w:t>
+      </w:r>
+      <w:r>
+        <w:rPr>
+          <w:rFonts w:ascii="Courier New" w:hAnsi="Courier New" w:cs="Courier New"/>
+          <w:color w:val="000000"/>
+          <w:sz w:val="20"/>
+          <w:szCs w:val="20"/>
+          <w:lang w:val="en-US"/>
+        </w:rPr>
+        <w:t>:n-</w:t>
+      </w:r>
+      <w:r>
+        <w:rPr>
+          <w:rFonts w:ascii="Courier New" w:hAnsi="Courier New" w:cs="Courier New"/>
+          <w:color w:val="8B008B"/>
+          <w:sz w:val="20"/>
+          <w:szCs w:val="20"/>
+          <w:lang w:val="en-US"/>
+        </w:rPr>
+        <w:t>1</w:t>
+      </w:r>
+      <w:r>
+        <w:rPr>
+          <w:rFonts w:ascii="Courier New" w:hAnsi="Courier New" w:cs="Courier New"/>
+          <w:color w:val="000000"/>
+          <w:sz w:val="20"/>
+          <w:szCs w:val="20"/>
+          <w:lang w:val="en-US"/>
+        </w:rPr>
+        <w:t xml:space="preserve"> </w:t>
+      </w:r>
+      <w:r>
+        <w:rPr>
+          <w:rFonts w:ascii="Courier New" w:hAnsi="Courier New" w:cs="Courier New"/>
+          <w:b/>
+          <w:bCs/>
+          <w:color w:val="8B0000"/>
+          <w:sz w:val="20"/>
+          <w:szCs w:val="20"/>
+          <w:lang w:val="en-US"/>
+        </w:rPr>
+        <w:t>loop</w:t>
+      </w:r>
+    </w:p>
+    <w:p>
+      <w:pPr>
+        <w:autoSpaceDE w:val="0"/>
+        <w:autoSpaceDN w:val="0"/>
+        <w:adjustRightInd w:val="0"/>
+        <w:spacing w:after="0" w:line="240" w:lineRule="auto"/>
+        <w:rPr>
+          <w:rFonts w:ascii="Courier New" w:hAnsi="Courier New" w:cs="Courier New"/>
+          <w:sz w:val="20"/>
+          <w:szCs w:val="20"/>
+        </w:rPr>
+      </w:pPr>
+      <w:r>
+        <w:rPr>
+          <w:rFonts w:ascii="Courier New" w:hAnsi="Courier New" w:cs="Courier New"/>
+          <w:color w:val="000000"/>
+          <w:sz w:val="20"/>
+          <w:szCs w:val="20"/>
+        </w:rPr>
+        <w:t xml:space="preserve">    </w:t>
+      </w:r>
+      <w:r>
+        <w:rPr>
+          <w:rFonts w:ascii="Courier New" w:hAnsi="Courier New" w:cs="Courier New"/>
+          <w:color w:val="000000"/>
+          <w:sz w:val="20"/>
+          <w:szCs w:val="20"/>
+        </w:rPr>
+        <w:t xml:space="preserve">   </w:t>
+      </w:r>
+      <w:r>
+        <w:rPr>
+          <w:rFonts w:ascii="Courier New" w:hAnsi="Courier New" w:cs="Courier New"/>
+          <w:b/>
+          <w:bCs/>
+          <w:color w:val="8B0000"/>
+          <w:sz w:val="20"/>
+          <w:szCs w:val="20"/>
+        </w:rPr>
+        <w:t>der</w:t>
+      </w:r>
+      <w:r>
+        <w:rPr>
+          <w:rFonts w:ascii="Courier New" w:hAnsi="Courier New" w:cs="Courier New"/>
+          <w:color w:val="000000"/>
+          <w:sz w:val="20"/>
+          <w:szCs w:val="20"/>
+        </w:rPr>
+        <w:t>(dp[i]) = c^</w:t>
+      </w:r>
+      <w:r>
+        <w:rPr>
+          <w:rFonts w:ascii="Courier New" w:hAnsi="Courier New" w:cs="Courier New"/>
+          <w:color w:val="8B008B"/>
+          <w:sz w:val="20"/>
+          <w:szCs w:val="20"/>
+        </w:rPr>
+        <w:t>2</w:t>
+      </w:r>
+      <w:r>
+        <w:rPr>
+          <w:rFonts w:ascii="Courier New" w:hAnsi="Courier New" w:cs="Courier New"/>
+          <w:color w:val="000000"/>
+          <w:sz w:val="20"/>
+          <w:szCs w:val="20"/>
+        </w:rPr>
+        <w:t xml:space="preserve"> * (p[i+</w:t>
+      </w:r>
+      <w:r>
+        <w:rPr>
+          <w:rFonts w:ascii="Courier New" w:hAnsi="Courier New" w:cs="Courier New"/>
+          <w:color w:val="8B008B"/>
+          <w:sz w:val="20"/>
+          <w:szCs w:val="20"/>
+        </w:rPr>
+        <w:t>1</w:t>
+      </w:r>
+      <w:r>
+        <w:rPr>
+          <w:rFonts w:ascii="Courier New" w:hAnsi="Courier New" w:cs="Courier New"/>
+          <w:color w:val="000000"/>
+          <w:sz w:val="20"/>
+          <w:szCs w:val="20"/>
+        </w:rPr>
+        <w:t xml:space="preserve">] - </w:t>
+      </w:r>
+      <w:r>
+        <w:rPr>
+          <w:rFonts w:ascii="Courier New" w:hAnsi="Courier New" w:cs="Courier New"/>
+          <w:color w:val="8B008B"/>
+          <w:sz w:val="20"/>
+          <w:szCs w:val="20"/>
+        </w:rPr>
+        <w:t>2</w:t>
+      </w:r>
+      <w:r>
+        <w:rPr>
+          <w:rFonts w:ascii="Courier New" w:hAnsi="Courier New" w:cs="Courier New"/>
+          <w:color w:val="000000"/>
+          <w:sz w:val="20"/>
+          <w:szCs w:val="20"/>
+        </w:rPr>
+        <w:t xml:space="preserve"> * p[i] + p[i-</w:t>
+      </w:r>
+      <w:r>
+        <w:rPr>
+          <w:rFonts w:ascii="Courier New" w:hAnsi="Courier New" w:cs="Courier New"/>
+          <w:color w:val="8B008B"/>
+          <w:sz w:val="20"/>
+          <w:szCs w:val="20"/>
+        </w:rPr>
+        <w:t>1</w:t>
+      </w:r>
+      <w:r>
+        <w:rPr>
+          <w:rFonts w:ascii="Courier New" w:hAnsi="Courier New" w:cs="Courier New"/>
+          <w:color w:val="000000"/>
+          <w:sz w:val="20"/>
+          <w:szCs w:val="20"/>
+        </w:rPr>
+        <w:t>])/dL^</w:t>
+      </w:r>
+      <w:r>
+        <w:rPr>
+          <w:rFonts w:ascii="Courier New" w:hAnsi="Courier New" w:cs="Courier New"/>
+          <w:color w:val="8B008B"/>
+          <w:sz w:val="20"/>
+          <w:szCs w:val="20"/>
+        </w:rPr>
+        <w:t>2</w:t>
+      </w:r>
+      <w:r>
+        <w:rPr>
+          <w:rFonts w:ascii="Courier New" w:hAnsi="Courier New" w:cs="Courier New"/>
+          <w:color w:val="000000"/>
+          <w:sz w:val="20"/>
+          <w:szCs w:val="20"/>
+        </w:rPr>
+        <w:t>;</w:t>
+      </w:r>
+    </w:p>
+    <w:p>
+      <w:pPr>
+        <w:autoSpaceDE w:val="0"/>
+        <w:autoSpaceDN w:val="0"/>
+        <w:adjustRightInd w:val="0"/>
+        <w:spacing w:after="0" w:line="240" w:lineRule="auto"/>
+        <w:rPr>
+          <w:rFonts w:ascii="Courier New" w:hAnsi="Courier New" w:cs="Courier New"/>
+          <w:color w:val="000000"/>
+          <w:sz w:val="20"/>
+          <w:szCs w:val="20"/>
+          <w:lang w:val="en-US"/>
+        </w:rPr>
+      </w:pPr>
+      <w:r>
+        <w:rPr>
+          <w:rFonts w:ascii="Courier New" w:hAnsi="Courier New" w:cs="Courier New"/>
+          <w:color w:val="000000"/>
+          <w:sz w:val="20"/>
+          <w:szCs w:val="20"/>
+        </w:rPr>
+        <w:t xml:space="preserve">  </w:t>
+      </w:r>
+      <w:r>
+        <w:rPr>
+          <w:rFonts w:ascii="Courier New" w:hAnsi="Courier New" w:cs="Courier New"/>
+          <w:color w:val="000000"/>
+          <w:sz w:val="20"/>
+          <w:szCs w:val="20"/>
+        </w:rPr>
+        <w:t xml:space="preserve">   </w:t>
+      </w:r>
+      <w:r>
+        <w:rPr>
+          <w:rFonts w:ascii="Courier New" w:hAnsi="Courier New" w:cs="Courier New"/>
+          <w:b/>
+          <w:bCs/>
+          <w:color w:val="8B0000"/>
+          <w:sz w:val="20"/>
+          <w:szCs w:val="20"/>
+          <w:lang w:val="en-US"/>
+        </w:rPr>
+        <w:t>end</w:t>
+      </w:r>
+      <w:r>
+        <w:rPr>
+          <w:rFonts w:ascii="Courier New" w:hAnsi="Courier New" w:cs="Courier New"/>
+          <w:color w:val="000000"/>
+          <w:sz w:val="20"/>
+          <w:szCs w:val="20"/>
+          <w:lang w:val="en-US"/>
+        </w:rPr>
+        <w:t xml:space="preserve"> </w:t>
+      </w:r>
+      <w:r>
+        <w:rPr>
+          <w:rFonts w:ascii="Courier New" w:hAnsi="Courier New" w:cs="Courier New"/>
+          <w:b/>
+          <w:bCs/>
+          <w:color w:val="8B0000"/>
+          <w:sz w:val="20"/>
+          <w:szCs w:val="20"/>
+          <w:lang w:val="en-US"/>
+        </w:rPr>
+        <w:t>for</w:t>
+      </w:r>
+      <w:r>
+        <w:rPr>
+          <w:rFonts w:ascii="Courier New" w:hAnsi="Courier New" w:cs="Courier New"/>
+          <w:color w:val="000000"/>
+          <w:sz w:val="20"/>
+          <w:szCs w:val="20"/>
+          <w:lang w:val="en-US"/>
+        </w:rPr>
+        <w:t xml:space="preserve">;  </w:t>
+      </w:r>
+    </w:p>
+    <w:p>
+      <w:pPr>
+        <w:autoSpaceDE w:val="0"/>
+        <w:autoSpaceDN w:val="0"/>
+        <w:adjustRightInd w:val="0"/>
+        <w:spacing w:after="0" w:line="240" w:lineRule="auto"/>
+        <w:rPr>
+          <w:rFonts w:ascii="Courier New" w:hAnsi="Courier New" w:cs="Courier New"/>
+          <w:color w:val="000000"/>
+          <w:sz w:val="20"/>
+          <w:szCs w:val="20"/>
+          <w:lang w:val="en-US"/>
+        </w:rPr>
+      </w:pPr>
+    </w:p>
+    <w:p>
+      <w:pPr>
+        <w:autoSpaceDE w:val="0"/>
+        <w:autoSpaceDN w:val="0"/>
+        <w:adjustRightInd w:val="0"/>
+        <w:spacing w:after="0" w:line="240" w:lineRule="auto"/>
+        <w:rPr>
+          <w:rFonts w:ascii="Courier New" w:hAnsi="Courier New" w:cs="Courier New"/>
+          <w:color w:val="000000"/>
+          <w:sz w:val="20"/>
+          <w:szCs w:val="20"/>
+          <w:lang w:val="en-US"/>
+        </w:rPr>
+      </w:pPr>
+      <w:r>
+        <w:rPr>
+          <w:rFonts w:ascii="Courier New" w:hAnsi="Courier New" w:cs="Courier New"/>
+          <w:color w:val="000000"/>
+          <w:sz w:val="20"/>
+          <w:szCs w:val="20"/>
+          <w:lang w:val="en-US"/>
+        </w:rPr>
+        <w:t>In DAE.Element a new record has been added that represents for-equations</w:t>
+      </w:r>
+      <w:r>
+        <w:rPr>
+          <w:rFonts w:ascii="Courier New" w:hAnsi="Courier New" w:cs="Courier New"/>
+          <w:color w:val="000000"/>
+          <w:sz w:val="20"/>
+          <w:szCs w:val="20"/>
+          <w:lang w:val="en-US"/>
+        </w:rPr>
+        <w:t xml:space="preserve"> of type (2)</w:t>
+      </w:r>
+      <w:r>
+        <w:rPr>
+          <w:rFonts w:ascii="Courier New" w:hAnsi="Courier New" w:cs="Courier New"/>
+          <w:color w:val="000000"/>
+          <w:sz w:val="20"/>
+          <w:szCs w:val="20"/>
+          <w:lang w:val="en-US"/>
+        </w:rPr>
+        <w:t>. For handling for-equations with several equations inside</w:t>
+      </w:r>
+      <w:r>
+        <w:rPr>
+          <w:rFonts w:ascii="Courier New" w:hAnsi="Courier New" w:cs="Courier New"/>
+          <w:color w:val="000000"/>
+          <w:sz w:val="20"/>
+          <w:szCs w:val="20"/>
+          <w:lang w:val="en-US"/>
+        </w:rPr>
+        <w:t>,</w:t>
+      </w:r>
+      <w:r>
+        <w:rPr>
+          <w:rFonts w:ascii="Courier New" w:hAnsi="Courier New" w:cs="Courier New"/>
+          <w:color w:val="000000"/>
+          <w:sz w:val="20"/>
+          <w:szCs w:val="20"/>
+          <w:lang w:val="en-US"/>
+        </w:rPr>
+        <w:t xml:space="preserve"> a transformation must be inserted in the fr</w:t>
+      </w:r>
+      <w:r>
+        <w:rPr>
+          <w:rFonts w:ascii="Courier New" w:hAnsi="Courier New" w:cs="Courier New"/>
+          <w:color w:val="000000"/>
+          <w:sz w:val="20"/>
+          <w:szCs w:val="20"/>
+          <w:lang w:val="en-US"/>
+        </w:rPr>
+        <w:t>ont-end that divides a multiple-</w:t>
+      </w:r>
+      <w:r>
+        <w:rPr>
+          <w:rFonts w:ascii="Courier New" w:hAnsi="Courier New" w:cs="Courier New"/>
+          <w:color w:val="000000"/>
+          <w:sz w:val="20"/>
+          <w:szCs w:val="20"/>
+          <w:lang w:val="en-US"/>
+        </w:rPr>
+        <w:t>equation for-equation into several for-equations containing only one equation each. This should always be possible to do since the solving order of equations, for instance inside a for-equation, is not fixed. The new record in DAE.Element:</w:t>
+      </w:r>
+    </w:p>
+    <w:p>
+      <w:pPr>
+        <w:autoSpaceDE w:val="0"/>
+        <w:autoSpaceDN w:val="0"/>
+        <w:adjustRightInd w:val="0"/>
+        <w:spacing w:after="0" w:line="240" w:lineRule="auto"/>
+        <w:rPr>
+          <w:rFonts w:ascii="Courier New" w:hAnsi="Courier New" w:cs="Courier New"/>
+          <w:color w:val="000000"/>
+          <w:sz w:val="20"/>
+          <w:szCs w:val="20"/>
+          <w:lang w:val="en-US"/>
+        </w:rPr>
+      </w:pPr>
+    </w:p>
+    <w:p>
+      <w:pPr>
+        <w:autoSpaceDE w:val="0"/>
+        <w:autoSpaceDN w:val="0"/>
+        <w:adjustRightInd w:val="0"/>
+        <w:spacing w:after="0" w:line="240" w:lineRule="auto"/>
+        <w:rPr>
+          <w:rFonts w:ascii="Courier New" w:hAnsi="Courier New" w:cs="Courier New"/>
+          <w:sz w:val="20"/>
+          <w:szCs w:val="20"/>
+          <w:lang w:val="en-US"/>
+        </w:rPr>
+      </w:pPr>
+      <w:r>
+        <w:rPr>
+          <w:rFonts w:ascii="Courier New" w:hAnsi="Courier New" w:cs="Courier New"/>
+          <w:b/>
+          <w:bCs/>
+          <w:color w:val="8B0000"/>
+          <w:sz w:val="20"/>
+          <w:szCs w:val="20"/>
+          <w:lang w:val="en-US"/>
+        </w:rPr>
+        <w:t>record</w:t>
+      </w:r>
+      <w:r>
+        <w:rPr>
+          <w:rFonts w:ascii="Courier New" w:hAnsi="Courier New" w:cs="Courier New"/>
+          <w:color w:val="000000"/>
+          <w:sz w:val="20"/>
+          <w:szCs w:val="20"/>
+          <w:lang w:val="en-US"/>
+        </w:rPr>
+        <w:t xml:space="preserve"> FOR_ARRAY_EQUATION </w:t>
+      </w:r>
+      <w:r>
+        <w:rPr>
+          <w:rFonts w:ascii="Courier New" w:hAnsi="Courier New" w:cs="Courier New"/>
+          <w:color w:val="008B00"/>
+          <w:sz w:val="20"/>
+          <w:szCs w:val="20"/>
+          <w:lang w:val="en-US"/>
+        </w:rPr>
+        <w:t>"An initial array equation"</w:t>
+      </w:r>
+    </w:p>
+    <w:p>
+      <w:pPr>
+        <w:autoSpaceDE w:val="0"/>
+        <w:autoSpaceDN w:val="0"/>
+        <w:adjustRightInd w:val="0"/>
+        <w:spacing w:after="0" w:line="240" w:lineRule="auto"/>
+        <w:rPr>
+          <w:rFonts w:ascii="Courier New" w:hAnsi="Courier New" w:cs="Courier New"/>
+          <w:sz w:val="20"/>
+          <w:szCs w:val="20"/>
+        </w:rPr>
+      </w:pPr>
+      <w:r>
+        <w:rPr>
+          <w:rFonts w:ascii="Courier New" w:hAnsi="Courier New" w:cs="Courier New"/>
+          <w:b/>
+          <w:bCs/>
+          <w:color w:val="8B0000"/>
+          <w:sz w:val="20"/>
+          <w:szCs w:val="20"/>
+        </w:rPr>
+        <w:t xml:space="preserve">  list</w:t>
+      </w:r>
+      <w:r>
+        <w:rPr>
+          <w:rFonts w:ascii="Courier New" w:hAnsi="Courier New" w:cs="Courier New"/>
+          <w:color w:val="000000"/>
+          <w:sz w:val="20"/>
+          <w:szCs w:val="20"/>
+        </w:rPr>
+        <w:t xml:space="preserve">&lt;Dimension&gt; dimension </w:t>
+      </w:r>
+      <w:r>
+        <w:rPr>
+          <w:rFonts w:ascii="Courier New" w:hAnsi="Courier New" w:cs="Courier New"/>
+          <w:color w:val="008B00"/>
+          <w:sz w:val="20"/>
+          <w:szCs w:val="20"/>
+        </w:rPr>
+        <w:t>"dimension sizes"</w:t>
+      </w:r>
+      <w:r>
+        <w:rPr>
+          <w:rFonts w:ascii="Courier New" w:hAnsi="Courier New" w:cs="Courier New"/>
+          <w:color w:val="000000"/>
+          <w:sz w:val="20"/>
+          <w:szCs w:val="20"/>
+        </w:rPr>
+        <w:t>;</w:t>
+      </w:r>
+    </w:p>
+    <w:p>
+      <w:pPr>
+        <w:autoSpaceDE w:val="0"/>
+        <w:autoSpaceDN w:val="0"/>
+        <w:adjustRightInd w:val="0"/>
+        <w:spacing w:after="0" w:line="240" w:lineRule="auto"/>
+        <w:rPr>
+          <w:rFonts w:ascii="Courier New" w:hAnsi="Courier New" w:cs="Courier New"/>
+          <w:sz w:val="20"/>
+          <w:szCs w:val="20"/>
+          <w:lang w:val="en-US"/>
+        </w:rPr>
+      </w:pPr>
+      <w:r>
+        <w:rPr>
+          <w:rFonts w:ascii="Courier New" w:hAnsi="Courier New" w:cs="Courier New"/>
+          <w:color w:val="000000"/>
+          <w:sz w:val="20"/>
+          <w:szCs w:val="20"/>
+          <w:lang w:val="en-US"/>
+        </w:rPr>
+        <w:t xml:space="preserve">  </w:t>
+      </w:r>
+      <w:r>
+        <w:rPr>
+          <w:rFonts w:ascii="Courier New" w:hAnsi="Courier New" w:cs="Courier New"/>
+          <w:color w:val="000000"/>
+          <w:sz w:val="20"/>
+          <w:szCs w:val="20"/>
+          <w:lang w:val="en-US"/>
+        </w:rPr>
+        <w:t>Absyn.ForIterators iterators;</w:t>
+      </w:r>
+    </w:p>
+    <w:p>
+      <w:pPr>
+        <w:autoSpaceDE w:val="0"/>
+        <w:autoSpaceDN w:val="0"/>
+        <w:adjustRightInd w:val="0"/>
+        <w:spacing w:after="0" w:line="240" w:lineRule="auto"/>
+        <w:rPr>
+          <w:rFonts w:ascii="Courier New" w:hAnsi="Courier New" w:cs="Courier New"/>
+          <w:sz w:val="20"/>
+          <w:szCs w:val="20"/>
+          <w:lang w:val="en-US"/>
+        </w:rPr>
+      </w:pPr>
+      <w:r>
+        <w:rPr>
+          <w:rFonts w:ascii="Courier New" w:hAnsi="Courier New" w:cs="Courier New"/>
+          <w:color w:val="000000"/>
+          <w:sz w:val="20"/>
+          <w:szCs w:val="20"/>
+          <w:lang w:val="en-US"/>
+        </w:rPr>
+        <w:t xml:space="preserve">  </w:t>
+      </w:r>
+      <w:r>
+        <w:rPr>
+          <w:rFonts w:ascii="Courier New" w:hAnsi="Courier New" w:cs="Courier New"/>
+          <w:color w:val="000000"/>
+          <w:sz w:val="20"/>
+          <w:szCs w:val="20"/>
+          <w:lang w:val="en-US"/>
+        </w:rPr>
+        <w:t>Element eq;</w:t>
+      </w:r>
+    </w:p>
+    <w:p>
+      <w:pPr>
+        <w:autoSpaceDE w:val="0"/>
+        <w:autoSpaceDN w:val="0"/>
+        <w:adjustRightInd w:val="0"/>
+        <w:spacing w:after="0" w:line="240" w:lineRule="auto"/>
+        <w:rPr>
+          <w:rFonts w:ascii="Courier New" w:hAnsi="Courier New" w:cs="Courier New"/>
+          <w:sz w:val="20"/>
+          <w:szCs w:val="20"/>
+          <w:lang w:val="en-US"/>
+        </w:rPr>
+      </w:pPr>
+      <w:r>
+        <w:rPr>
+          <w:rFonts w:ascii="Courier New" w:hAnsi="Courier New" w:cs="Courier New"/>
+          <w:color w:val="000000"/>
+          <w:sz w:val="20"/>
+          <w:szCs w:val="20"/>
+          <w:lang w:val="en-US"/>
+        </w:rPr>
+        <w:t xml:space="preserve">  </w:t>
+      </w:r>
+      <w:r>
+        <w:rPr>
+          <w:rFonts w:ascii="Courier New" w:hAnsi="Courier New" w:cs="Courier New"/>
+          <w:color w:val="000000"/>
+          <w:sz w:val="20"/>
+          <w:szCs w:val="20"/>
+          <w:lang w:val="en-US"/>
+        </w:rPr>
+        <w:t xml:space="preserve">ElementSource source </w:t>
+      </w:r>
+      <w:r>
+        <w:rPr>
+          <w:rFonts w:ascii="Courier New" w:hAnsi="Courier New" w:cs="Courier New"/>
+          <w:color w:val="008B00"/>
+          <w:sz w:val="20"/>
+          <w:szCs w:val="20"/>
+          <w:lang w:val="en-US"/>
+        </w:rPr>
+        <w:t>"the origin of the component/equation/algorithm"</w:t>
+      </w:r>
+      <w:r>
+        <w:rPr>
+          <w:rFonts w:ascii="Courier New" w:hAnsi="Courier New" w:cs="Courier New"/>
+          <w:color w:val="000000"/>
+          <w:sz w:val="20"/>
+          <w:szCs w:val="20"/>
+          <w:lang w:val="en-US"/>
+        </w:rPr>
+        <w:t>;</w:t>
+      </w:r>
+    </w:p>
+    <w:p>
+      <w:pPr>
+        <w:autoSpaceDE w:val="0"/>
+        <w:autoSpaceDN w:val="0"/>
+        <w:adjustRightInd w:val="0"/>
+        <w:spacing w:after="0" w:line="240" w:lineRule="auto"/>
+        <w:rPr>
+          <w:rFonts w:ascii="Courier New" w:hAnsi="Courier New" w:cs="Courier New"/>
+          <w:color w:val="000000"/>
+          <w:sz w:val="20"/>
+          <w:szCs w:val="20"/>
+          <w:lang w:val="en-US"/>
+        </w:rPr>
+      </w:pPr>
+      <w:r>
+        <w:rPr>
+          <w:rFonts w:ascii="Courier New" w:hAnsi="Courier New" w:cs="Courier New"/>
+          <w:b/>
+          <w:bCs/>
+          <w:color w:val="8B0000"/>
+          <w:sz w:val="20"/>
+          <w:szCs w:val="20"/>
+        </w:rPr>
+        <w:t>end</w:t>
+      </w:r>
+      <w:r>
+        <w:rPr>
+          <w:rFonts w:ascii="Courier New" w:hAnsi="Courier New" w:cs="Courier New"/>
+          <w:color w:val="000000"/>
+          <w:sz w:val="20"/>
+          <w:szCs w:val="20"/>
+        </w:rPr>
+        <w:t xml:space="preserve"> FOR_ARRAY_EQUATION;</w:t>
+      </w:r>
+    </w:p>
+    <w:p>
+      <w:pPr>
+        <w:autoSpaceDE w:val="0"/>
+        <w:autoSpaceDN w:val="0"/>
+        <w:adjustRightInd w:val="0"/>
+        <w:spacing w:after="0" w:line="240" w:lineRule="auto"/>
+        <w:rPr>
+          <w:rFonts w:ascii="Courier New" w:hAnsi="Courier New" w:cs="Courier New"/>
+          <w:color w:val="000000"/>
+          <w:sz w:val="20"/>
+          <w:szCs w:val="20"/>
+          <w:lang w:val="en-US"/>
+        </w:rPr>
+      </w:pPr>
+    </w:p>
+    <w:p>
+      <w:pPr>
+        <w:autoSpaceDE w:val="0"/>
+        <w:autoSpaceDN w:val="0"/>
+        <w:adjustRightInd w:val="0"/>
+        <w:spacing w:after="0" w:line="240" w:lineRule="auto"/>
+        <w:rPr>
+          <w:rFonts w:ascii="Courier New" w:hAnsi="Courier New" w:cs="Courier New"/>
+          <w:color w:val="000000"/>
+          <w:sz w:val="20"/>
+          <w:szCs w:val="20"/>
+          <w:lang w:val="en-US"/>
+        </w:rPr>
+      </w:pPr>
+      <w:r>
+        <w:rPr>
+          <w:rFonts w:ascii="Courier New" w:hAnsi="Courier New" w:cs="Courier New"/>
+          <w:color w:val="000000"/>
+          <w:sz w:val="20"/>
+          <w:szCs w:val="20"/>
+          <w:lang w:val="en-US"/>
+        </w:rPr>
+        <w:t>There is already a record, ARRAY_EQUATION, in DAE.Element for array-equations of type (1).</w:t>
+      </w:r>
+    </w:p>
+    <w:p>
+      <w:pPr>
+        <w:autoSpaceDE w:val="0"/>
+        <w:autoSpaceDN w:val="0"/>
+        <w:adjustRightInd w:val="0"/>
+        <w:spacing w:after="0" w:line="240" w:lineRule="auto"/>
+        <w:rPr>
+          <w:rFonts w:ascii="Courier New" w:hAnsi="Courier New" w:cs="Courier New"/>
+          <w:color w:val="000000"/>
+          <w:sz w:val="20"/>
+          <w:szCs w:val="20"/>
+          <w:lang w:val="en-US"/>
+        </w:rPr>
+      </w:pPr>
+    </w:p>
+    <w:p>
+      <w:pPr>
+        <w:autoSpaceDE w:val="0"/>
+        <w:autoSpaceDN w:val="0"/>
+        <w:adjustRightInd w:val="0"/>
+        <w:spacing w:after="0" w:line="240" w:lineRule="auto"/>
+        <w:rPr>
+          <w:rFonts w:ascii="Courier New" w:hAnsi="Courier New" w:cs="Courier New"/>
+          <w:sz w:val="20"/>
+          <w:szCs w:val="20"/>
+          <w:lang w:val="en-US"/>
+        </w:rPr>
+      </w:pPr>
+      <w:r>
+        <w:rPr>
+          <w:rFonts w:ascii="Courier New" w:hAnsi="Courier New" w:cs="Courier New"/>
+          <w:color w:val="000000"/>
+          <w:sz w:val="20"/>
+          <w:szCs w:val="20"/>
+          <w:lang w:val="en-US"/>
+        </w:rPr>
+        <w:t xml:space="preserve">  </w:t>
+      </w:r>
+      <w:r>
+        <w:rPr>
+          <w:rFonts w:ascii="Courier New" w:hAnsi="Courier New" w:cs="Courier New"/>
+          <w:b/>
+          <w:bCs/>
+          <w:color w:val="8B0000"/>
+          <w:sz w:val="20"/>
+          <w:szCs w:val="20"/>
+          <w:lang w:val="en-US"/>
+        </w:rPr>
+        <w:t>record</w:t>
+      </w:r>
+      <w:r>
+        <w:rPr>
+          <w:rFonts w:ascii="Courier New" w:hAnsi="Courier New" w:cs="Courier New"/>
+          <w:color w:val="000000"/>
+          <w:sz w:val="20"/>
+          <w:szCs w:val="20"/>
+          <w:lang w:val="en-US"/>
+        </w:rPr>
+        <w:t xml:space="preserve"> ARRAY_EQUATION </w:t>
+      </w:r>
+      <w:r>
+        <w:rPr>
+          <w:rFonts w:ascii="Courier New" w:hAnsi="Courier New" w:cs="Courier New"/>
+          <w:color w:val="008B00"/>
+          <w:sz w:val="20"/>
+          <w:szCs w:val="20"/>
+          <w:lang w:val="en-US"/>
+        </w:rPr>
+        <w:t>" an array equation"</w:t>
+      </w:r>
+    </w:p>
+    <w:p>
+      <w:pPr>
+        <w:autoSpaceDE w:val="0"/>
+        <w:autoSpaceDN w:val="0"/>
+        <w:adjustRightInd w:val="0"/>
+        <w:spacing w:after="0" w:line="240" w:lineRule="auto"/>
+        <w:rPr>
+          <w:rFonts w:ascii="Courier New" w:hAnsi="Courier New" w:cs="Courier New"/>
+          <w:sz w:val="20"/>
+          <w:szCs w:val="20"/>
+        </w:rPr>
+      </w:pPr>
+      <w:r>
+        <w:rPr>
+          <w:rFonts w:ascii="Courier New" w:hAnsi="Courier New" w:cs="Courier New"/>
+          <w:color w:val="000000"/>
+          <w:sz w:val="20"/>
+          <w:szCs w:val="20"/>
+          <w:lang w:val="en-US"/>
+        </w:rPr>
+        <w:t xml:space="preserve">    </w:t>
+      </w:r>
+      <w:r>
+        <w:rPr>
+          <w:rFonts w:ascii="Courier New" w:hAnsi="Courier New" w:cs="Courier New"/>
+          <w:b/>
+          <w:bCs/>
+          <w:color w:val="8B0000"/>
+          <w:sz w:val="20"/>
+          <w:szCs w:val="20"/>
+        </w:rPr>
+        <w:t>list</w:t>
+      </w:r>
+      <w:r>
+        <w:rPr>
+          <w:rFonts w:ascii="Courier New" w:hAnsi="Courier New" w:cs="Courier New"/>
+          <w:color w:val="000000"/>
+          <w:sz w:val="20"/>
+          <w:szCs w:val="20"/>
+        </w:rPr>
+        <w:t xml:space="preserve">&lt;Dimension&gt; dimension </w:t>
+      </w:r>
+      <w:r>
+        <w:rPr>
+          <w:rFonts w:ascii="Courier New" w:hAnsi="Courier New" w:cs="Courier New"/>
+          <w:color w:val="008B00"/>
+          <w:sz w:val="20"/>
+          <w:szCs w:val="20"/>
+        </w:rPr>
+        <w:t>"dimension sizes"</w:t>
+      </w:r>
+      <w:r>
+        <w:rPr>
+          <w:rFonts w:ascii="Courier New" w:hAnsi="Courier New" w:cs="Courier New"/>
+          <w:color w:val="000000"/>
+          <w:sz w:val="20"/>
+          <w:szCs w:val="20"/>
+        </w:rPr>
+        <w:t xml:space="preserve"> ;</w:t>
+      </w:r>
+    </w:p>
+    <w:p>
+      <w:pPr>
+        <w:autoSpaceDE w:val="0"/>
+        <w:autoSpaceDN w:val="0"/>
+        <w:adjustRightInd w:val="0"/>
+        <w:spacing w:after="0" w:line="240" w:lineRule="auto"/>
+        <w:rPr>
+          <w:rFonts w:ascii="Courier New" w:hAnsi="Courier New" w:cs="Courier New"/>
+          <w:sz w:val="20"/>
+          <w:szCs w:val="20"/>
+          <w:lang w:val="en-US"/>
+        </w:rPr>
+      </w:pPr>
+      <w:r>
+        <w:rPr>
+          <w:rFonts w:ascii="Courier New" w:hAnsi="Courier New" w:cs="Courier New"/>
+          <w:color w:val="000000"/>
+          <w:sz w:val="20"/>
+          <w:szCs w:val="20"/>
+        </w:rPr>
+        <w:t xml:space="preserve">    </w:t>
+      </w:r>
+      <w:r>
+        <w:rPr>
+          <w:rFonts w:ascii="Courier New" w:hAnsi="Courier New" w:cs="Courier New"/>
+          <w:color w:val="000000"/>
+          <w:sz w:val="20"/>
+          <w:szCs w:val="20"/>
+          <w:lang w:val="en-US"/>
+        </w:rPr>
+        <w:t>Exp exp;</w:t>
+      </w:r>
+    </w:p>
+    <w:p>
+      <w:pPr>
+        <w:autoSpaceDE w:val="0"/>
+        <w:autoSpaceDN w:val="0"/>
+        <w:adjustRightInd w:val="0"/>
+        <w:spacing w:after="0" w:line="240" w:lineRule="auto"/>
+        <w:rPr>
+          <w:rFonts w:ascii="Courier New" w:hAnsi="Courier New" w:cs="Courier New"/>
+          <w:sz w:val="20"/>
+          <w:szCs w:val="20"/>
+          <w:lang w:val="en-US"/>
+        </w:rPr>
+      </w:pPr>
+      <w:r>
+        <w:rPr>
+          <w:rFonts w:ascii="Courier New" w:hAnsi="Courier New" w:cs="Courier New"/>
+          <w:color w:val="000000"/>
+          <w:sz w:val="20"/>
+          <w:szCs w:val="20"/>
+          <w:lang w:val="en-US"/>
+        </w:rPr>
+        <w:t xml:space="preserve">    Exp array;</w:t>
+      </w:r>
+    </w:p>
+    <w:p>
+      <w:pPr>
+        <w:autoSpaceDE w:val="0"/>
+        <w:autoSpaceDN w:val="0"/>
+        <w:adjustRightInd w:val="0"/>
+        <w:spacing w:after="0" w:line="240" w:lineRule="auto"/>
+        <w:rPr>
+          <w:rFonts w:ascii="Courier New" w:hAnsi="Courier New" w:cs="Courier New"/>
+          <w:sz w:val="20"/>
+          <w:szCs w:val="20"/>
+          <w:lang w:val="en-US"/>
+        </w:rPr>
+      </w:pPr>
+      <w:r>
+        <w:rPr>
+          <w:rFonts w:ascii="Courier New" w:hAnsi="Courier New" w:cs="Courier New"/>
+          <w:color w:val="000000"/>
+          <w:sz w:val="20"/>
+          <w:szCs w:val="20"/>
+          <w:lang w:val="en-US"/>
+        </w:rPr>
+        <w:t xml:space="preserve">    ElementSource source </w:t>
+      </w:r>
+      <w:r>
+        <w:rPr>
+          <w:rFonts w:ascii="Courier New" w:hAnsi="Courier New" w:cs="Courier New"/>
+          <w:color w:val="008B00"/>
+          <w:sz w:val="20"/>
+          <w:szCs w:val="20"/>
+          <w:lang w:val="en-US"/>
+        </w:rPr>
+        <w:t>"the origin of the component/equation/algorithm"</w:t>
+      </w:r>
+      <w:r>
+        <w:rPr>
+          <w:rFonts w:ascii="Courier New" w:hAnsi="Courier New" w:cs="Courier New"/>
+          <w:color w:val="000000"/>
+          <w:sz w:val="20"/>
+          <w:szCs w:val="20"/>
+          <w:lang w:val="en-US"/>
+        </w:rPr>
+        <w:t>;</w:t>
+      </w:r>
+    </w:p>
+    <w:p>
+      <w:pPr>
+        <w:autoSpaceDE w:val="0"/>
+        <w:autoSpaceDN w:val="0"/>
+        <w:adjustRightInd w:val="0"/>
+        <w:spacing w:after="0" w:line="240" w:lineRule="auto"/>
+        <w:rPr>
+          <w:rFonts w:ascii="Courier New" w:hAnsi="Courier New" w:cs="Courier New"/>
+          <w:color w:val="000000"/>
+          <w:sz w:val="20"/>
+          <w:szCs w:val="20"/>
+          <w:lang w:val="en-US"/>
+        </w:rPr>
+      </w:pPr>
+      <w:r>
+        <w:rPr>
+          <w:rFonts w:ascii="Courier New" w:hAnsi="Courier New" w:cs="Courier New"/>
+          <w:color w:val="000000"/>
+          <w:sz w:val="20"/>
+          <w:szCs w:val="20"/>
+          <w:lang w:val="en-US"/>
+        </w:rPr>
+        <w:t xml:space="preserve">  </w:t>
+      </w:r>
+      <w:r>
+        <w:rPr>
+          <w:rFonts w:ascii="Courier New" w:hAnsi="Courier New" w:cs="Courier New"/>
+          <w:b/>
+          <w:bCs/>
+          <w:color w:val="8B0000"/>
+          <w:sz w:val="20"/>
+          <w:szCs w:val="20"/>
+          <w:lang w:val="en-US"/>
+        </w:rPr>
+        <w:t>end</w:t>
+      </w:r>
+      <w:r>
+        <w:rPr>
+          <w:rFonts w:ascii="Courier New" w:hAnsi="Courier New" w:cs="Courier New"/>
+          <w:color w:val="000000"/>
+          <w:sz w:val="20"/>
+          <w:szCs w:val="20"/>
+          <w:lang w:val="en-US"/>
+        </w:rPr>
+        <w:t xml:space="preserve"> ARRAY_EQUATION;</w:t>
+      </w:r>
+    </w:p>
+    <w:p>
+      <w:pPr>
+        <w:autoSpaceDE w:val="0"/>
+        <w:autoSpaceDN w:val="0"/>
+        <w:adjustRightInd w:val="0"/>
+        <w:spacing w:after="0" w:line="240" w:lineRule="auto"/>
+        <w:rPr>
+          <w:rFonts w:ascii="Courier New" w:hAnsi="Courier New" w:cs="Courier New"/>
+          <w:color w:val="000000"/>
+          <w:sz w:val="20"/>
+          <w:szCs w:val="20"/>
+          <w:lang w:val="en-US"/>
+        </w:rPr>
+      </w:pPr>
+    </w:p>
+    <w:p>
+      <w:pPr>
+        <w:autoSpaceDE w:val="0"/>
+        <w:autoSpaceDN w:val="0"/>
+        <w:adjustRightInd w:val="0"/>
+        <w:spacing w:after="0" w:line="240" w:lineRule="auto"/>
+        <w:rPr>
+          <w:rFonts w:ascii="Courier New" w:hAnsi="Courier New" w:cs="Courier New"/>
+          <w:color w:val="000000"/>
+          <w:sz w:val="20"/>
+          <w:szCs w:val="20"/>
+          <w:lang w:val="en-US"/>
+        </w:rPr>
+      </w:pPr>
+      <w:r>
+        <w:rPr>
+          <w:rFonts w:ascii="Courier New" w:hAnsi="Courier New" w:cs="Courier New"/>
+          <w:color w:val="000000"/>
+          <w:sz w:val="20"/>
+          <w:szCs w:val="20"/>
+          <w:lang w:val="en-US"/>
+        </w:rPr>
+        <w:t>(</w:t>
+      </w:r>
+      <w:r>
+        <w:rPr>
+          <w:rFonts w:ascii="Courier New" w:hAnsi="Courier New" w:cs="Courier New"/>
+          <w:color w:val="000000"/>
+          <w:sz w:val="20"/>
+          <w:szCs w:val="20"/>
+          <w:lang w:val="en-US"/>
+        </w:rPr>
+        <w:t xml:space="preserve">There is also </w:t>
+      </w:r>
+      <w:r>
+        <w:rPr>
+          <w:rFonts w:ascii="Courier New" w:hAnsi="Courier New" w:cs="Courier New"/>
+          <w:color w:val="000000"/>
+          <w:sz w:val="20"/>
+          <w:szCs w:val="20"/>
+          <w:lang w:val="en-US"/>
+        </w:rPr>
+        <w:t xml:space="preserve">an </w:t>
+      </w:r>
+      <w:r>
+        <w:rPr>
+          <w:rFonts w:ascii="Courier New" w:hAnsi="Courier New" w:cs="Courier New"/>
+          <w:color w:val="000000"/>
+          <w:sz w:val="20"/>
+          <w:szCs w:val="20"/>
+          <w:lang w:val="en-US"/>
+        </w:rPr>
+        <w:t>INITIAL_ARRAY_EQUATION</w:t>
+      </w:r>
+      <w:r>
+        <w:rPr>
+          <w:rFonts w:ascii="Courier New" w:hAnsi="Courier New" w:cs="Courier New"/>
+          <w:color w:val="000000"/>
+          <w:sz w:val="20"/>
+          <w:szCs w:val="20"/>
+          <w:lang w:val="en-US"/>
+        </w:rPr>
+        <w:t xml:space="preserve"> record</w:t>
+      </w:r>
+      <w:r>
+        <w:rPr>
+          <w:rFonts w:ascii="Courier New" w:hAnsi="Courier New" w:cs="Courier New"/>
+          <w:color w:val="000000"/>
+          <w:sz w:val="20"/>
+          <w:szCs w:val="20"/>
+          <w:lang w:val="en-US"/>
+        </w:rPr>
+        <w:t>.</w:t>
+      </w:r>
+      <w:r>
+        <w:rPr>
+          <w:rFonts w:ascii="Courier New" w:hAnsi="Courier New" w:cs="Courier New"/>
+          <w:color w:val="000000"/>
+          <w:sz w:val="20"/>
+          <w:szCs w:val="20"/>
+          <w:lang w:val="en-US"/>
+        </w:rPr>
+        <w:t>)</w:t>
+      </w:r>
+    </w:p>
+    <w:p>
+      <w:pPr>
+        <w:autoSpaceDE w:val="0"/>
+        <w:autoSpaceDN w:val="0"/>
+        <w:adjustRightInd w:val="0"/>
+        <w:spacing w:after="0" w:line="240" w:lineRule="auto"/>
+        <w:rPr>
+          <w:rFonts w:ascii="Courier New" w:hAnsi="Courier New" w:cs="Courier New"/>
+          <w:color w:val="000000"/>
+          <w:sz w:val="20"/>
+          <w:szCs w:val="20"/>
+          <w:lang w:val="en-US"/>
+        </w:rPr>
+      </w:pPr>
+    </w:p>
+    <w:p>
+      <w:pPr>
+        <w:autoSpaceDE w:val="0"/>
+        <w:autoSpaceDN w:val="0"/>
+        <w:adjustRightInd w:val="0"/>
+        <w:spacing w:after="0" w:line="240" w:lineRule="auto"/>
+        <w:rPr>
+          <w:rFonts w:ascii="Courier New" w:hAnsi="Courier New" w:cs="Courier New"/>
+          <w:color w:val="000000"/>
+          <w:sz w:val="20"/>
+          <w:szCs w:val="20"/>
+          <w:lang w:val="en-US"/>
+        </w:rPr>
+      </w:pPr>
+      <w:r>
+        <w:rPr>
+          <w:rFonts w:ascii="Courier New" w:hAnsi="Courier New" w:cs="Courier New"/>
+          <w:color w:val="000000"/>
+          <w:sz w:val="20"/>
+          <w:szCs w:val="20"/>
+          <w:lang w:val="en-US"/>
+        </w:rPr>
+        <w:t xml:space="preserve">In BackendDAE.Equation a new record has been added for for-equations. There is already </w:t>
+      </w:r>
+      <w:r>
+        <w:rPr>
+          <w:rFonts w:ascii="Courier New" w:hAnsi="Courier New" w:cs="Courier New"/>
+          <w:color w:val="000000"/>
+          <w:sz w:val="20"/>
+          <w:szCs w:val="20"/>
+          <w:lang w:val="en-US"/>
+        </w:rPr>
+        <w:t xml:space="preserve">one for </w:t>
+      </w:r>
+      <w:r>
+        <w:rPr>
+          <w:rFonts w:ascii="Courier New" w:hAnsi="Courier New" w:cs="Courier New"/>
+          <w:color w:val="000000"/>
+          <w:sz w:val="20"/>
+          <w:szCs w:val="20"/>
+          <w:lang w:val="en-US"/>
+        </w:rPr>
+        <w:t>array-equations</w:t>
+      </w:r>
+      <w:r>
+        <w:rPr>
+          <w:rFonts w:ascii="Courier New" w:hAnsi="Courier New" w:cs="Courier New"/>
+          <w:color w:val="000000"/>
+          <w:sz w:val="20"/>
+          <w:szCs w:val="20"/>
+          <w:lang w:val="en-US"/>
+        </w:rPr>
+        <w:t xml:space="preserve"> of type (1)</w:t>
+      </w:r>
+      <w:r>
+        <w:rPr>
+          <w:rFonts w:ascii="Courier New" w:hAnsi="Courier New" w:cs="Courier New"/>
+          <w:color w:val="000000"/>
+          <w:sz w:val="20"/>
+          <w:szCs w:val="20"/>
+          <w:lang w:val="en-US"/>
+        </w:rPr>
+        <w:t>, ARRAY_EQUATION.</w:t>
+      </w:r>
+      <w:r>
+        <w:rPr>
+          <w:rFonts w:ascii="Courier New" w:hAnsi="Courier New" w:cs="Courier New"/>
+          <w:color w:val="000000"/>
+          <w:sz w:val="20"/>
+          <w:szCs w:val="20"/>
+          <w:lang w:val="en-US"/>
+        </w:rPr>
+        <w:t xml:space="preserve"> </w:t>
+      </w:r>
+    </w:p>
+    <w:p>
+      <w:pPr>
+        <w:autoSpaceDE w:val="0"/>
+        <w:autoSpaceDN w:val="0"/>
+        <w:adjustRightInd w:val="0"/>
+        <w:spacing w:after="0" w:line="240" w:lineRule="auto"/>
+        <w:rPr>
+          <w:rFonts w:ascii="Courier New" w:hAnsi="Courier New" w:cs="Courier New"/>
+          <w:color w:val="000000"/>
+          <w:sz w:val="20"/>
+          <w:szCs w:val="20"/>
+          <w:lang w:val="en-US"/>
+        </w:rPr>
+      </w:pPr>
+    </w:p>
+    <w:p>
+      <w:pPr>
+        <w:autoSpaceDE w:val="0"/>
+        <w:autoSpaceDN w:val="0"/>
+        <w:adjustRightInd w:val="0"/>
+        <w:spacing w:after="0" w:line="240" w:lineRule="auto"/>
+        <w:rPr>
+          <w:rFonts w:ascii="Courier New" w:hAnsi="Courier New" w:cs="Courier New"/>
+          <w:sz w:val="20"/>
+          <w:szCs w:val="20"/>
+          <w:lang w:val="en-US"/>
+        </w:rPr>
+      </w:pPr>
+      <w:r>
+        <w:rPr>
+          <w:rFonts w:ascii="Courier New" w:hAnsi="Courier New" w:cs="Courier New"/>
+          <w:color w:val="000000"/>
+          <w:sz w:val="20"/>
+          <w:szCs w:val="20"/>
+          <w:lang w:val="en-US"/>
+        </w:rPr>
+        <w:t xml:space="preserve">  </w:t>
+      </w:r>
+      <w:r>
+        <w:rPr>
+          <w:rFonts w:ascii="Courier New" w:hAnsi="Courier New" w:cs="Courier New"/>
+          <w:b/>
+          <w:bCs/>
+          <w:color w:val="8B0000"/>
+          <w:sz w:val="20"/>
+          <w:szCs w:val="20"/>
+          <w:lang w:val="en-US"/>
+        </w:rPr>
+        <w:t>record</w:t>
+      </w:r>
+      <w:r>
+        <w:rPr>
+          <w:rFonts w:ascii="Courier New" w:hAnsi="Courier New" w:cs="Courier New"/>
+          <w:color w:val="000000"/>
+          <w:sz w:val="20"/>
+          <w:szCs w:val="20"/>
+          <w:lang w:val="en-US"/>
+        </w:rPr>
+        <w:t xml:space="preserve"> </w:t>
+      </w:r>
+      <w:r>
+        <w:rPr>
+          <w:rFonts w:ascii="Courier New" w:hAnsi="Courier New" w:cs="Courier New"/>
+          <w:color w:val="000000"/>
+          <w:sz w:val="20"/>
+          <w:szCs w:val="20"/>
+          <w:lang w:val="en-US"/>
+        </w:rPr>
+        <w:t>FOR_</w:t>
+      </w:r>
+      <w:r>
+        <w:rPr>
+          <w:rFonts w:ascii="Courier New" w:hAnsi="Courier New" w:cs="Courier New"/>
+          <w:color w:val="000000"/>
+          <w:sz w:val="20"/>
+          <w:szCs w:val="20"/>
+          <w:lang w:val="en-US"/>
+        </w:rPr>
+        <w:t>ARRAY_EQUATION</w:t>
+      </w:r>
+    </w:p>
+    <w:p>
+      <w:pPr>
+        <w:autoSpaceDE w:val="0"/>
+        <w:autoSpaceDN w:val="0"/>
+        <w:adjustRightInd w:val="0"/>
+        <w:spacing w:after="0" w:line="240" w:lineRule="auto"/>
+        <w:rPr>
+          <w:rFonts w:ascii="Courier New" w:hAnsi="Courier New" w:cs="Courier New"/>
+          <w:sz w:val="20"/>
+          <w:szCs w:val="20"/>
+          <w:lang w:val="en-US"/>
+        </w:rPr>
+      </w:pPr>
+      <w:r>
+        <w:rPr>
+          <w:rFonts w:ascii="Courier New" w:hAnsi="Courier New" w:cs="Courier New"/>
+          <w:color w:val="000000"/>
+          <w:sz w:val="20"/>
+          <w:szCs w:val="20"/>
+          <w:lang w:val="en-US"/>
+        </w:rPr>
+        <w:t xml:space="preserve">    </w:t>
+      </w:r>
+      <w:r>
+        <w:rPr>
+          <w:rFonts w:ascii="Courier New" w:hAnsi="Courier New" w:cs="Courier New"/>
+          <w:color w:val="00008B"/>
+          <w:sz w:val="20"/>
+          <w:szCs w:val="20"/>
+          <w:lang w:val="en-US"/>
+        </w:rPr>
+        <w:t>Integer</w:t>
+      </w:r>
+      <w:r>
+        <w:rPr>
+          <w:rFonts w:ascii="Courier New" w:hAnsi="Courier New" w:cs="Courier New"/>
+          <w:color w:val="000000"/>
+          <w:sz w:val="20"/>
+          <w:szCs w:val="20"/>
+          <w:lang w:val="en-US"/>
+        </w:rPr>
+        <w:t xml:space="preserve"> index </w:t>
+      </w:r>
+      <w:r>
+        <w:rPr>
+          <w:rFonts w:ascii="Courier New" w:hAnsi="Courier New" w:cs="Courier New"/>
+          <w:color w:val="008B00"/>
+          <w:sz w:val="20"/>
+          <w:szCs w:val="20"/>
+          <w:lang w:val="en-US"/>
+        </w:rPr>
+        <w:t>"index ; index in arrayequations 0..n-1"</w:t>
+      </w:r>
+      <w:r>
+        <w:rPr>
+          <w:rFonts w:ascii="Courier New" w:hAnsi="Courier New" w:cs="Courier New"/>
+          <w:color w:val="000000"/>
+          <w:sz w:val="20"/>
+          <w:szCs w:val="20"/>
+          <w:lang w:val="en-US"/>
+        </w:rPr>
+        <w:t xml:space="preserve"> ;</w:t>
+      </w:r>
+    </w:p>
+    <w:p>
+      <w:pPr>
+        <w:autoSpaceDE w:val="0"/>
+        <w:autoSpaceDN w:val="0"/>
+        <w:adjustRightInd w:val="0"/>
+        <w:spacing w:after="0" w:line="240" w:lineRule="auto"/>
+        <w:rPr>
+          <w:rFonts w:ascii="Courier New" w:hAnsi="Courier New" w:cs="Courier New"/>
+          <w:color w:val="000000"/>
+          <w:sz w:val="20"/>
+          <w:szCs w:val="20"/>
+          <w:lang w:val="en-US"/>
+        </w:rPr>
+      </w:pPr>
+      <w:r>
+        <w:rPr>
+          <w:rFonts w:ascii="Courier New" w:hAnsi="Courier New" w:cs="Courier New"/>
+          <w:color w:val="000000"/>
+          <w:sz w:val="20"/>
+          <w:szCs w:val="20"/>
+          <w:lang w:val="en-US"/>
+        </w:rPr>
+        <w:t xml:space="preserve">    </w:t>
+      </w:r>
+      <w:r>
+        <w:rPr>
+          <w:rFonts w:ascii="Courier New" w:hAnsi="Courier New" w:cs="Courier New"/>
+          <w:color w:val="000000"/>
+          <w:sz w:val="20"/>
+          <w:szCs w:val="20"/>
+          <w:lang w:val="en-US"/>
+        </w:rPr>
+        <w:t>Absyn.ForIterators iterators;</w:t>
+      </w:r>
+    </w:p>
+    <w:p>
+      <w:pPr>
+        <w:autoSpaceDE w:val="0"/>
+        <w:autoSpaceDN w:val="0"/>
+        <w:adjustRightInd w:val="0"/>
+        <w:spacing w:after="0" w:line="240" w:lineRule="auto"/>
+        <w:rPr>
+          <w:rFonts w:ascii="Courier New" w:hAnsi="Courier New" w:cs="Courier New"/>
+          <w:sz w:val="20"/>
+          <w:szCs w:val="20"/>
+          <w:lang w:val="en-US"/>
+        </w:rPr>
+      </w:pPr>
+      <w:r>
+        <w:rPr>
+          <w:rFonts w:ascii="Courier New" w:hAnsi="Courier New" w:cs="Courier New"/>
+          <w:color w:val="000000"/>
+          <w:sz w:val="20"/>
+          <w:szCs w:val="20"/>
+          <w:lang w:val="en-US"/>
+        </w:rPr>
+        <w:t xml:space="preserve">    </w:t>
+      </w:r>
+      <w:r>
+        <w:rPr>
+          <w:rFonts w:ascii="Courier New" w:hAnsi="Courier New" w:cs="Courier New"/>
+          <w:b/>
+          <w:bCs/>
+          <w:color w:val="8B0000"/>
+          <w:sz w:val="20"/>
+          <w:szCs w:val="20"/>
+          <w:lang w:val="en-US"/>
+        </w:rPr>
+        <w:t>list</w:t>
+      </w:r>
+      <w:r>
+        <w:rPr>
+          <w:rFonts w:ascii="Courier New" w:hAnsi="Courier New" w:cs="Courier New"/>
+          <w:color w:val="000000"/>
+          <w:sz w:val="20"/>
+          <w:szCs w:val="20"/>
+          <w:lang w:val="en-US"/>
+        </w:rPr>
+        <w:t xml:space="preserve">&lt; .DAE.Exp&gt; crefOrDerCref </w:t>
+      </w:r>
+      <w:r>
+        <w:rPr>
+          <w:rFonts w:ascii="Courier New" w:hAnsi="Courier New" w:cs="Courier New"/>
+          <w:color w:val="008B00"/>
+          <w:sz w:val="20"/>
+          <w:szCs w:val="20"/>
+          <w:lang w:val="en-US"/>
+        </w:rPr>
+        <w:t>"crefOrDerCref ; CREF or der(CREF)"</w:t>
+      </w:r>
+      <w:r>
+        <w:rPr>
+          <w:rFonts w:ascii="Courier New" w:hAnsi="Courier New" w:cs="Courier New"/>
+          <w:color w:val="000000"/>
+          <w:sz w:val="20"/>
+          <w:szCs w:val="20"/>
+          <w:lang w:val="en-US"/>
+        </w:rPr>
+        <w:t xml:space="preserve"> ;</w:t>
+      </w:r>
+    </w:p>
+    <w:p>
+      <w:pPr>
+        <w:autoSpaceDE w:val="0"/>
+        <w:autoSpaceDN w:val="0"/>
+        <w:adjustRightInd w:val="0"/>
+        <w:spacing w:after="0" w:line="240" w:lineRule="auto"/>
+        <w:rPr>
+          <w:rFonts w:ascii="Courier New" w:hAnsi="Courier New" w:cs="Courier New"/>
+          <w:sz w:val="20"/>
+          <w:szCs w:val="20"/>
+          <w:lang w:val="en-US"/>
+        </w:rPr>
+      </w:pPr>
+      <w:r>
+        <w:rPr>
+          <w:rFonts w:ascii="Courier New" w:hAnsi="Courier New" w:cs="Courier New"/>
+          <w:color w:val="000000"/>
+          <w:sz w:val="20"/>
+          <w:szCs w:val="20"/>
+          <w:lang w:val="en-US"/>
+        </w:rPr>
+        <w:t xml:space="preserve">    .DAE.ElementSource source </w:t>
+      </w:r>
+      <w:r>
+        <w:rPr>
+          <w:rFonts w:ascii="Courier New" w:hAnsi="Courier New" w:cs="Courier New"/>
+          <w:color w:val="008B00"/>
+          <w:sz w:val="20"/>
+          <w:szCs w:val="20"/>
+          <w:lang w:val="en-US"/>
+        </w:rPr>
+        <w:t>"origin of equation"</w:t>
+      </w:r>
+      <w:r>
+        <w:rPr>
+          <w:rFonts w:ascii="Courier New" w:hAnsi="Courier New" w:cs="Courier New"/>
+          <w:color w:val="000000"/>
+          <w:sz w:val="20"/>
+          <w:szCs w:val="20"/>
+          <w:lang w:val="en-US"/>
+        </w:rPr>
+        <w:t>;</w:t>
+      </w:r>
+    </w:p>
+    <w:p>
+      <w:pPr>
+        <w:autoSpaceDE w:val="0"/>
+        <w:autoSpaceDN w:val="0"/>
+        <w:adjustRightInd w:val="0"/>
+        <w:spacing w:after="0" w:line="240" w:lineRule="auto"/>
+        <w:rPr>
+          <w:rFonts w:ascii="Courier New" w:hAnsi="Courier New" w:cs="Courier New"/>
+          <w:sz w:val="20"/>
+          <w:szCs w:val="20"/>
+        </w:rPr>
+      </w:pPr>
+      <w:r>
+        <w:rPr>
+          <w:rFonts w:ascii="Courier New" w:hAnsi="Courier New" w:cs="Courier New"/>
+          <w:color w:val="000000"/>
+          <w:sz w:val="20"/>
+          <w:szCs w:val="20"/>
+          <w:lang w:val="en-US"/>
+        </w:rPr>
+        <w:t xml:space="preserve">  </w:t>
+      </w:r>
+      <w:r>
+        <w:rPr>
+          <w:rFonts w:ascii="Courier New" w:hAnsi="Courier New" w:cs="Courier New"/>
+          <w:b/>
+          <w:bCs/>
+          <w:color w:val="8B0000"/>
+          <w:sz w:val="20"/>
+          <w:szCs w:val="20"/>
+        </w:rPr>
+        <w:t>end</w:t>
+      </w:r>
+      <w:r>
+        <w:rPr>
+          <w:rFonts w:ascii="Courier New" w:hAnsi="Courier New" w:cs="Courier New"/>
+          <w:color w:val="000000"/>
+          <w:sz w:val="20"/>
+          <w:szCs w:val="20"/>
+        </w:rPr>
+        <w:t xml:space="preserve"> FOR_ARRAY_EQUATION;</w:t>
+      </w:r>
+    </w:p>
+    <w:p>
+      <w:pPr>
+        <w:autoSpaceDE w:val="0"/>
+        <w:autoSpaceDN w:val="0"/>
+        <w:adjustRightInd w:val="0"/>
+        <w:spacing w:after="0" w:line="240" w:lineRule="auto"/>
+        <w:rPr>
+          <w:rFonts w:ascii="Courier New" w:hAnsi="Courier New" w:cs="Courier New"/>
+          <w:color w:val="000000"/>
+          <w:sz w:val="20"/>
+          <w:szCs w:val="20"/>
+          <w:lang w:val="en-US"/>
+        </w:rPr>
+      </w:pPr>
+    </w:p>
+    <w:p>
+      <w:pPr>
+        <w:pStyle w:val="ListParagraph"/>
+        <w:numPr>
+          <w:ilvl w:val="0"/>
+          <w:numId w:val="2"/>
+        </w:numPr>
+        <w:autoSpaceDE w:val="0"/>
+        <w:autoSpaceDN w:val="0"/>
+        <w:adjustRightInd w:val="0"/>
+        <w:spacing w:after="0" w:line="240" w:lineRule="auto"/>
+        <w:rPr>
+          <w:rFonts w:ascii="Courier New" w:hAnsi="Courier New" w:cs="Courier New"/>
+          <w:color w:val="000000"/>
+          <w:sz w:val="20"/>
+          <w:szCs w:val="20"/>
+          <w:lang w:val="en-US"/>
+        </w:rPr>
+      </w:pPr>
+      <w:r>
+        <w:rPr>
+          <w:rFonts w:ascii="Courier New" w:hAnsi="Courier New" w:cs="Courier New"/>
+          <w:color w:val="000000"/>
+          <w:sz w:val="20"/>
+          <w:szCs w:val="20"/>
+          <w:lang w:val="en-US"/>
+        </w:rPr>
+        <w:t>dlo</w:t>
+      </w:r>
+      <w:r>
+        <w:rPr>
+          <w:rFonts w:ascii="Courier New" w:hAnsi="Courier New" w:cs="Courier New"/>
+          <w:color w:val="000000"/>
+          <w:sz w:val="20"/>
+          <w:szCs w:val="20"/>
+          <w:lang w:val="en-US"/>
+        </w:rPr>
+        <w:t>w = BackendDAECreate.lower(dae,</w:t>
+      </w:r>
+      <w:r>
+        <w:rPr>
+          <w:rFonts w:ascii="Courier New" w:hAnsi="Courier New" w:cs="Courier New"/>
+          <w:color w:val="000000"/>
+          <w:sz w:val="20"/>
+          <w:szCs w:val="20"/>
+          <w:lang w:val="en-US"/>
+        </w:rPr>
+        <w:t>funcs,</w:t>
+      </w:r>
+      <w:r>
+        <w:rPr>
+          <w:rFonts w:ascii="Courier New" w:hAnsi="Courier New" w:cs="Courier New"/>
+          <w:b/>
+          <w:bCs/>
+          <w:color w:val="8B0000"/>
+          <w:sz w:val="20"/>
+          <w:szCs w:val="20"/>
+          <w:lang w:val="en-US"/>
+        </w:rPr>
+        <w:t>true</w:t>
+      </w:r>
+      <w:r>
+        <w:rPr>
+          <w:rFonts w:ascii="Courier New" w:hAnsi="Courier New" w:cs="Courier New"/>
+          <w:color w:val="000000"/>
+          <w:sz w:val="20"/>
+          <w:szCs w:val="20"/>
+          <w:lang w:val="en-US"/>
+        </w:rPr>
+        <w:t>,</w:t>
+      </w:r>
+      <w:r>
+        <w:rPr>
+          <w:rFonts w:ascii="Courier New" w:hAnsi="Courier New" w:cs="Courier New"/>
+          <w:b/>
+          <w:bCs/>
+          <w:color w:val="8B0000"/>
+          <w:sz w:val="20"/>
+          <w:szCs w:val="20"/>
+          <w:lang w:val="en-US"/>
+        </w:rPr>
+        <w:t>true</w:t>
+      </w:r>
+      <w:r>
+        <w:rPr>
+          <w:rFonts w:ascii="Courier New" w:hAnsi="Courier New" w:cs="Courier New"/>
+          <w:color w:val="000000"/>
+          <w:sz w:val="20"/>
+          <w:szCs w:val="20"/>
+          <w:lang w:val="en-US"/>
+        </w:rPr>
+        <w:t>);</w:t>
+      </w:r>
+    </w:p>
+    <w:p>
+      <w:pPr>
+        <w:autoSpaceDE w:val="0"/>
+        <w:autoSpaceDN w:val="0"/>
+        <w:adjustRightInd w:val="0"/>
+        <w:spacing w:after="0" w:line="240" w:lineRule="auto"/>
+        <w:rPr>
+          <w:rFonts w:ascii="Courier New" w:hAnsi="Courier New" w:cs="Courier New"/>
+          <w:sz w:val="20"/>
+          <w:szCs w:val="20"/>
+          <w:lang w:val="en-US"/>
+        </w:rPr>
+      </w:pPr>
+      <w:r>
+        <w:rPr>
+          <w:rFonts w:ascii="Courier New" w:hAnsi="Courier New" w:cs="Courier New"/>
+          <w:sz w:val="20"/>
+          <w:szCs w:val="20"/>
+          <w:lang w:val="en-US"/>
+        </w:rPr>
+        <w:t>Mapping of data structures.</w:t>
+      </w:r>
+    </w:p>
+    <w:p>
+      <w:pPr>
+        <w:autoSpaceDE w:val="0"/>
+        <w:autoSpaceDN w:val="0"/>
+        <w:adjustRightInd w:val="0"/>
+        <w:spacing w:after="0" w:line="240" w:lineRule="auto"/>
+        <w:rPr>
+          <w:rFonts w:ascii="Courier New" w:hAnsi="Courier New" w:cs="Courier New"/>
+          <w:sz w:val="20"/>
+          <w:szCs w:val="20"/>
+          <w:lang w:val="en-US"/>
+        </w:rPr>
+      </w:pPr>
+    </w:p>
+    <w:p>
+      <w:pPr>
+        <w:pStyle w:val="ListParagraph"/>
+        <w:numPr>
+          <w:ilvl w:val="0"/>
+          <w:numId w:val="2"/>
+        </w:numPr>
+        <w:autoSpaceDE w:val="0"/>
+        <w:autoSpaceDN w:val="0"/>
+        <w:adjustRightInd w:val="0"/>
+        <w:spacing w:after="0" w:line="240" w:lineRule="auto"/>
+        <w:rPr>
+          <w:rFonts w:ascii="Courier New" w:hAnsi="Courier New" w:cs="Courier New"/>
+          <w:sz w:val="20"/>
+          <w:szCs w:val="20"/>
+          <w:lang w:val="en-US"/>
+        </w:rPr>
+      </w:pPr>
+      <w:r>
+        <w:rPr>
+          <w:rFonts w:ascii="Courier New" w:hAnsi="Courier New" w:cs="Courier New"/>
+          <w:color w:val="000000"/>
+          <w:sz w:val="20"/>
+          <w:szCs w:val="20"/>
+          <w:lang w:val="en-US"/>
+        </w:rPr>
+        <w:t>m = BackendDAEUtil.incidenceMatrix(dlow);</w:t>
+      </w:r>
+    </w:p>
+    <w:p>
+      <w:pPr>
+        <w:autoSpaceDE w:val="0"/>
+        <w:autoSpaceDN w:val="0"/>
+        <w:adjustRightInd w:val="0"/>
+        <w:spacing w:after="0" w:line="240" w:lineRule="auto"/>
+        <w:rPr>
+          <w:rFonts w:ascii="Courier New" w:hAnsi="Courier New" w:cs="Courier New"/>
+          <w:sz w:val="20"/>
+          <w:szCs w:val="20"/>
+          <w:lang w:val="en-US"/>
+        </w:rPr>
+      </w:pPr>
+      <w:r>
+        <w:rPr>
+          <w:rFonts w:ascii="Courier New" w:hAnsi="Courier New" w:cs="Courier New"/>
+          <w:sz w:val="20"/>
+          <w:szCs w:val="20"/>
+          <w:lang w:val="en-US"/>
+        </w:rPr>
+        <w:t>In function DAEUtil.incidenceRow we need to have cases for ARRAY_EQUATION and FOR_EQUATION.</w:t>
+      </w:r>
+      <w:r>
+        <w:rPr>
+          <w:rFonts w:ascii="Courier New" w:hAnsi="Courier New" w:cs="Courier New"/>
+          <w:sz w:val="20"/>
+          <w:szCs w:val="20"/>
+          <w:lang w:val="en-US"/>
+        </w:rPr>
+        <w:t xml:space="preserve"> In function BackendVariable.getVar (called from traverseIncidenceRowExpFinder) we need to be able to handle multi-dimensional variables/arrays. </w:t>
+      </w:r>
+    </w:p>
+    <w:p>
+      <w:pPr>
+        <w:autoSpaceDE w:val="0"/>
+        <w:autoSpaceDN w:val="0"/>
+        <w:adjustRightInd w:val="0"/>
+        <w:spacing w:after="0" w:line="240" w:lineRule="auto"/>
+        <w:rPr>
+          <w:rFonts w:ascii="Courier New" w:hAnsi="Courier New" w:cs="Courier New"/>
+          <w:sz w:val="20"/>
+          <w:szCs w:val="20"/>
+          <w:lang w:val="en-US"/>
+        </w:rPr>
+      </w:pPr>
+    </w:p>
+    <w:p>
+      <w:pPr>
+        <w:autoSpaceDE w:val="0"/>
+        <w:autoSpaceDN w:val="0"/>
+        <w:adjustRightInd w:val="0"/>
+        <w:spacing w:after="0" w:line="240" w:lineRule="auto"/>
+        <w:rPr>
+          <w:rFonts w:ascii="Courier New" w:hAnsi="Courier New" w:cs="Courier New"/>
+          <w:sz w:val="20"/>
+          <w:szCs w:val="20"/>
+          <w:lang w:val="en-US"/>
+        </w:rPr>
+      </w:pPr>
+      <w:r>
+        <w:rPr>
+          <w:rFonts w:ascii="Courier New" w:hAnsi="Courier New" w:cs="Courier New"/>
+          <w:sz w:val="20"/>
+          <w:szCs w:val="20"/>
+          <w:lang w:val="en-US"/>
+        </w:rPr>
+        <w:t>For creating the incidence matrix several modifications have to be done.</w:t>
+      </w:r>
+    </w:p>
+    <w:p>
+      <w:pPr>
+        <w:autoSpaceDE w:val="0"/>
+        <w:autoSpaceDN w:val="0"/>
+        <w:adjustRightInd w:val="0"/>
+        <w:spacing w:after="0" w:line="240" w:lineRule="auto"/>
+        <w:rPr>
+          <w:rFonts w:ascii="Courier New" w:hAnsi="Courier New" w:cs="Courier New"/>
+          <w:sz w:val="20"/>
+          <w:szCs w:val="20"/>
+          <w:lang w:val="en-US"/>
+        </w:rPr>
+      </w:pPr>
+      <w:r>
+        <w:rPr>
+          <w:rFonts w:ascii="Courier New" w:hAnsi="Courier New" w:cs="Courier New"/>
+          <w:sz w:val="20"/>
+          <w:szCs w:val="20"/>
+          <w:lang w:val="en-US"/>
+        </w:rPr>
+        <w:t>Right now we iterate over the equation list and for each equation we</w:t>
+      </w:r>
+    </w:p>
+    <w:p>
+      <w:pPr>
+        <w:autoSpaceDE w:val="0"/>
+        <w:autoSpaceDN w:val="0"/>
+        <w:adjustRightInd w:val="0"/>
+        <w:spacing w:after="0" w:line="240" w:lineRule="auto"/>
+        <w:rPr>
+          <w:rFonts w:ascii="Courier New" w:hAnsi="Courier New" w:cs="Courier New"/>
+          <w:sz w:val="20"/>
+          <w:szCs w:val="20"/>
+          <w:lang w:val="en-US"/>
+        </w:rPr>
+      </w:pPr>
+      <w:r>
+        <w:rPr>
+          <w:rFonts w:ascii="Courier New" w:hAnsi="Courier New" w:cs="Courier New"/>
+          <w:sz w:val="20"/>
+          <w:szCs w:val="20"/>
+          <w:lang w:val="en-US"/>
+        </w:rPr>
+        <w:t>investigate which variables (state and not state) this equation depend</w:t>
+      </w:r>
+    </w:p>
+    <w:p>
+      <w:pPr>
+        <w:autoSpaceDE w:val="0"/>
+        <w:autoSpaceDN w:val="0"/>
+        <w:adjustRightInd w:val="0"/>
+        <w:spacing w:after="0" w:line="240" w:lineRule="auto"/>
+        <w:rPr>
+          <w:rFonts w:ascii="Courier New" w:hAnsi="Courier New" w:cs="Courier New"/>
+          <w:sz w:val="20"/>
+          <w:szCs w:val="20"/>
+          <w:lang w:val="en-US"/>
+        </w:rPr>
+      </w:pPr>
+      <w:r>
+        <w:rPr>
+          <w:rFonts w:ascii="Courier New" w:hAnsi="Courier New" w:cs="Courier New"/>
+          <w:sz w:val="20"/>
+          <w:szCs w:val="20"/>
+          <w:lang w:val="en-US"/>
+        </w:rPr>
+        <w:t>on. We create a row in the matrix for each equation with 1's for each</w:t>
+      </w:r>
+    </w:p>
+    <w:p>
+      <w:pPr>
+        <w:autoSpaceDE w:val="0"/>
+        <w:autoSpaceDN w:val="0"/>
+        <w:adjustRightInd w:val="0"/>
+        <w:spacing w:after="0" w:line="240" w:lineRule="auto"/>
+        <w:rPr>
+          <w:rFonts w:ascii="Courier New" w:hAnsi="Courier New" w:cs="Courier New"/>
+          <w:sz w:val="20"/>
+          <w:szCs w:val="20"/>
+          <w:lang w:val="en-US"/>
+        </w:rPr>
+      </w:pPr>
+      <w:r>
+        <w:rPr>
+          <w:rFonts w:ascii="Courier New" w:hAnsi="Courier New" w:cs="Courier New"/>
+          <w:sz w:val="20"/>
+          <w:szCs w:val="20"/>
+          <w:lang w:val="en-US"/>
+        </w:rPr>
+        <w:lastRenderedPageBreak/>
+        <w:t>variable this equation depends on.</w:t>
+      </w:r>
+    </w:p>
+    <w:p>
+      <w:pPr>
+        <w:autoSpaceDE w:val="0"/>
+        <w:autoSpaceDN w:val="0"/>
+        <w:adjustRightInd w:val="0"/>
+        <w:spacing w:after="0" w:line="240" w:lineRule="auto"/>
+        <w:rPr>
+          <w:rFonts w:ascii="Courier New" w:hAnsi="Courier New" w:cs="Courier New"/>
+          <w:sz w:val="20"/>
+          <w:szCs w:val="20"/>
+          <w:lang w:val="en-US"/>
+        </w:rPr>
+      </w:pPr>
+    </w:p>
+    <w:p>
+      <w:pPr>
+        <w:autoSpaceDE w:val="0"/>
+        <w:autoSpaceDN w:val="0"/>
+        <w:adjustRightInd w:val="0"/>
+        <w:spacing w:after="0" w:line="240" w:lineRule="auto"/>
+        <w:rPr>
+          <w:rFonts w:ascii="Courier New" w:hAnsi="Courier New" w:cs="Courier New"/>
+          <w:sz w:val="20"/>
+          <w:szCs w:val="20"/>
+          <w:lang w:val="en-US"/>
+        </w:rPr>
+      </w:pPr>
+      <w:r>
+        <w:rPr>
+          <w:rFonts w:ascii="Courier New" w:hAnsi="Courier New" w:cs="Courier New"/>
+          <w:sz w:val="20"/>
+          <w:szCs w:val="20"/>
+          <w:lang w:val="en-US"/>
+        </w:rPr>
+        <w:t>With our modifications we also want to iterate one equation at at time.</w:t>
+      </w:r>
+    </w:p>
+    <w:p>
+      <w:pPr>
+        <w:autoSpaceDE w:val="0"/>
+        <w:autoSpaceDN w:val="0"/>
+        <w:adjustRightInd w:val="0"/>
+        <w:spacing w:after="0" w:line="240" w:lineRule="auto"/>
+        <w:rPr>
+          <w:rFonts w:ascii="Courier New" w:hAnsi="Courier New" w:cs="Courier New"/>
+          <w:sz w:val="20"/>
+          <w:szCs w:val="20"/>
+          <w:lang w:val="en-US"/>
+        </w:rPr>
+      </w:pPr>
+      <w:r>
+        <w:rPr>
+          <w:rFonts w:ascii="Courier New" w:hAnsi="Courier New" w:cs="Courier New"/>
+          <w:sz w:val="20"/>
+          <w:szCs w:val="20"/>
+          <w:lang w:val="en-US"/>
+        </w:rPr>
+        <w:t>But new cases have to be inserted in the function incidenceRow for</w:t>
+      </w:r>
+    </w:p>
+    <w:p>
+      <w:pPr>
+        <w:autoSpaceDE w:val="0"/>
+        <w:autoSpaceDN w:val="0"/>
+        <w:adjustRightInd w:val="0"/>
+        <w:spacing w:after="0" w:line="240" w:lineRule="auto"/>
+        <w:rPr>
+          <w:rFonts w:ascii="Courier New" w:hAnsi="Courier New" w:cs="Courier New"/>
+          <w:sz w:val="20"/>
+          <w:szCs w:val="20"/>
+          <w:lang w:val="en-US"/>
+        </w:rPr>
+      </w:pPr>
+      <w:r>
+        <w:rPr>
+          <w:rFonts w:ascii="Courier New" w:hAnsi="Courier New" w:cs="Courier New"/>
+          <w:sz w:val="20"/>
+          <w:szCs w:val="20"/>
+          <w:lang w:val="en-US"/>
+        </w:rPr>
+        <w:t>non-expanded array-equations and for-equations. As input to this</w:t>
+      </w:r>
+    </w:p>
+    <w:p>
+      <w:pPr>
+        <w:autoSpaceDE w:val="0"/>
+        <w:autoSpaceDN w:val="0"/>
+        <w:adjustRightInd w:val="0"/>
+        <w:spacing w:after="0" w:line="240" w:lineRule="auto"/>
+        <w:rPr>
+          <w:rFonts w:ascii="Courier New" w:hAnsi="Courier New" w:cs="Courier New"/>
+          <w:sz w:val="20"/>
+          <w:szCs w:val="20"/>
+          <w:lang w:val="en-US"/>
+        </w:rPr>
+      </w:pPr>
+      <w:r>
+        <w:rPr>
+          <w:rFonts w:ascii="Courier New" w:hAnsi="Courier New" w:cs="Courier New"/>
+          <w:sz w:val="20"/>
+          <w:szCs w:val="20"/>
+          <w:lang w:val="en-US"/>
+        </w:rPr>
+        <w:t>function we have a list of variables, potentially array variables with</w:t>
+      </w:r>
+    </w:p>
+    <w:p>
+      <w:pPr>
+        <w:autoSpaceDE w:val="0"/>
+        <w:autoSpaceDN w:val="0"/>
+        <w:adjustRightInd w:val="0"/>
+        <w:spacing w:after="0" w:line="240" w:lineRule="auto"/>
+        <w:rPr>
+          <w:rFonts w:ascii="Courier New" w:hAnsi="Courier New" w:cs="Courier New"/>
+          <w:sz w:val="20"/>
+          <w:szCs w:val="20"/>
+          <w:lang w:val="en-US"/>
+        </w:rPr>
+      </w:pPr>
+      <w:r>
+        <w:rPr>
+          <w:rFonts w:ascii="Courier New" w:hAnsi="Courier New" w:cs="Courier New"/>
+          <w:sz w:val="20"/>
+          <w:szCs w:val="20"/>
+          <w:lang w:val="en-US"/>
+        </w:rPr>
+        <w:t>several dimensions. We have to check in the for- or array-equation if at</w:t>
+      </w:r>
+    </w:p>
+    <w:p>
+      <w:pPr>
+        <w:autoSpaceDE w:val="0"/>
+        <w:autoSpaceDN w:val="0"/>
+        <w:adjustRightInd w:val="0"/>
+        <w:spacing w:after="0" w:line="240" w:lineRule="auto"/>
+        <w:rPr>
+          <w:rFonts w:ascii="Courier New" w:hAnsi="Courier New" w:cs="Courier New"/>
+          <w:sz w:val="20"/>
+          <w:szCs w:val="20"/>
+          <w:lang w:val="en-US"/>
+        </w:rPr>
+      </w:pPr>
+      <w:r>
+        <w:rPr>
+          <w:rFonts w:ascii="Courier New" w:hAnsi="Courier New" w:cs="Courier New"/>
+          <w:sz w:val="20"/>
+          <w:szCs w:val="20"/>
+          <w:lang w:val="en-US"/>
+        </w:rPr>
+        <w:t>least one array item is present, if so we should mark in the matrix with</w:t>
+      </w:r>
+    </w:p>
+    <w:p>
+      <w:pPr>
+        <w:autoSpaceDE w:val="0"/>
+        <w:autoSpaceDN w:val="0"/>
+        <w:adjustRightInd w:val="0"/>
+        <w:spacing w:after="0" w:line="240" w:lineRule="auto"/>
+        <w:rPr>
+          <w:rFonts w:ascii="Courier New" w:hAnsi="Courier New" w:cs="Courier New"/>
+          <w:sz w:val="20"/>
+          <w:szCs w:val="20"/>
+          <w:lang w:val="en-US"/>
+        </w:rPr>
+      </w:pPr>
+      <w:r>
+        <w:rPr>
+          <w:rFonts w:ascii="Courier New" w:hAnsi="Courier New" w:cs="Courier New"/>
+          <w:sz w:val="20"/>
+          <w:szCs w:val="20"/>
+          <w:lang w:val="en-US"/>
+        </w:rPr>
+        <w:t>a 1.</w:t>
+      </w:r>
+    </w:p>
+    <w:p>
+      <w:pPr>
+        <w:autoSpaceDE w:val="0"/>
+        <w:autoSpaceDN w:val="0"/>
+        <w:adjustRightInd w:val="0"/>
+        <w:spacing w:after="0" w:line="240" w:lineRule="auto"/>
+        <w:rPr>
+          <w:rFonts w:ascii="Courier New" w:hAnsi="Courier New" w:cs="Courier New"/>
+          <w:sz w:val="20"/>
+          <w:szCs w:val="20"/>
+          <w:lang w:val="en-US"/>
+        </w:rPr>
+      </w:pPr>
+    </w:p>
+    <w:p>
+      <w:pPr>
+        <w:autoSpaceDE w:val="0"/>
+        <w:autoSpaceDN w:val="0"/>
+        <w:adjustRightInd w:val="0"/>
+        <w:spacing w:after="0" w:line="240" w:lineRule="auto"/>
+        <w:rPr>
+          <w:rFonts w:ascii="Courier New" w:hAnsi="Courier New" w:cs="Courier New"/>
+          <w:sz w:val="20"/>
+          <w:szCs w:val="20"/>
+          <w:lang w:val="en-US"/>
+        </w:rPr>
+      </w:pPr>
+      <w:r>
+        <w:rPr>
+          <w:rFonts w:ascii="Courier New" w:hAnsi="Courier New" w:cs="Courier New"/>
+          <w:sz w:val="20"/>
+          <w:szCs w:val="20"/>
+          <w:lang w:val="en-US"/>
+        </w:rPr>
+        <w:t>W</w:t>
+      </w:r>
+      <w:r>
+        <w:rPr>
+          <w:rFonts w:ascii="Courier New" w:hAnsi="Courier New" w:cs="Courier New"/>
+          <w:sz w:val="20"/>
+          <w:szCs w:val="20"/>
+          <w:lang w:val="en-US"/>
+        </w:rPr>
+        <w:t>e might want to have an incidence matrix with array slices, not</w:t>
+      </w:r>
+    </w:p>
+    <w:p>
+      <w:pPr>
+        <w:autoSpaceDE w:val="0"/>
+        <w:autoSpaceDN w:val="0"/>
+        <w:adjustRightInd w:val="0"/>
+        <w:spacing w:after="0" w:line="240" w:lineRule="auto"/>
+        <w:rPr>
+          <w:rFonts w:ascii="Courier New" w:hAnsi="Courier New" w:cs="Courier New"/>
+          <w:sz w:val="20"/>
+          <w:szCs w:val="20"/>
+          <w:lang w:val="en-US"/>
+        </w:rPr>
+      </w:pPr>
+      <w:r>
+        <w:rPr>
+          <w:rFonts w:ascii="Courier New" w:hAnsi="Courier New" w:cs="Courier New"/>
+          <w:sz w:val="20"/>
+          <w:szCs w:val="20"/>
+          <w:lang w:val="en-US"/>
+        </w:rPr>
+        <w:t>just whole arrays. If we</w:t>
+      </w:r>
+      <w:r>
+        <w:rPr>
+          <w:rFonts w:ascii="Courier New" w:hAnsi="Courier New" w:cs="Courier New"/>
+          <w:sz w:val="20"/>
+          <w:szCs w:val="20"/>
+          <w:lang w:val="en-US"/>
+        </w:rPr>
+        <w:t xml:space="preserve"> </w:t>
+      </w:r>
+      <w:r>
+        <w:rPr>
+          <w:rFonts w:ascii="Courier New" w:hAnsi="Courier New" w:cs="Courier New"/>
+          <w:sz w:val="20"/>
+          <w:szCs w:val="20"/>
+          <w:lang w:val="en-US"/>
+        </w:rPr>
+        <w:t>want to match against array slices we need to inspect the equation and</w:t>
+      </w:r>
+      <w:r>
+        <w:rPr>
+          <w:rFonts w:ascii="Courier New" w:hAnsi="Courier New" w:cs="Courier New"/>
+          <w:sz w:val="20"/>
+          <w:szCs w:val="20"/>
+          <w:lang w:val="en-US"/>
+        </w:rPr>
+        <w:t xml:space="preserve"> </w:t>
+      </w:r>
+      <w:r>
+        <w:rPr>
+          <w:rFonts w:ascii="Courier New" w:hAnsi="Courier New" w:cs="Courier New"/>
+          <w:sz w:val="20"/>
+          <w:szCs w:val="20"/>
+          <w:lang w:val="en-US"/>
+        </w:rPr>
+        <w:t>see what kind of slices are present. This inspection need to be done</w:t>
+      </w:r>
+      <w:r>
+        <w:rPr>
+          <w:rFonts w:ascii="Courier New" w:hAnsi="Courier New" w:cs="Courier New"/>
+          <w:sz w:val="20"/>
+          <w:szCs w:val="20"/>
+          <w:lang w:val="en-US"/>
+        </w:rPr>
+        <w:t xml:space="preserve"> before calling incidenceRow </w:t>
+      </w:r>
+      <w:r>
+        <w:rPr>
+          <w:rFonts w:ascii="Courier New" w:hAnsi="Courier New" w:cs="Courier New"/>
+          <w:sz w:val="20"/>
+          <w:szCs w:val="20"/>
+          <w:lang w:val="en-US"/>
+        </w:rPr>
+        <w:t>since incidenceRow wants a list of</w:t>
+      </w:r>
+      <w:r>
+        <w:rPr>
+          <w:rFonts w:ascii="Courier New" w:hAnsi="Courier New" w:cs="Courier New"/>
+          <w:sz w:val="20"/>
+          <w:szCs w:val="20"/>
+          <w:lang w:val="en-US"/>
+        </w:rPr>
+        <w:t xml:space="preserve"> </w:t>
+      </w:r>
+      <w:r>
+        <w:rPr>
+          <w:rFonts w:ascii="Courier New" w:hAnsi="Courier New" w:cs="Courier New"/>
+          <w:sz w:val="20"/>
+          <w:szCs w:val="20"/>
+          <w:lang w:val="en-US"/>
+        </w:rPr>
+        <w:t>variables (potentially array or array slices) as input.</w:t>
+      </w:r>
+      <w:r>
+        <w:rPr>
+          <w:rFonts w:ascii="Courier New" w:hAnsi="Courier New" w:cs="Courier New"/>
+          <w:sz w:val="20"/>
+          <w:szCs w:val="20"/>
+          <w:lang w:val="en-US"/>
+        </w:rPr>
+        <w:t xml:space="preserve"> So an extra step has to be inserted.</w:t>
+      </w:r>
+    </w:p>
+    <w:p>
+      <w:pPr>
+        <w:autoSpaceDE w:val="0"/>
+        <w:autoSpaceDN w:val="0"/>
+        <w:adjustRightInd w:val="0"/>
+        <w:spacing w:after="0" w:line="240" w:lineRule="auto"/>
+        <w:rPr>
+          <w:rFonts w:ascii="Courier New" w:hAnsi="Courier New" w:cs="Courier New"/>
+          <w:sz w:val="20"/>
+          <w:szCs w:val="20"/>
+          <w:lang w:val="en-US"/>
+        </w:rPr>
+      </w:pPr>
+    </w:p>
+    <w:p>
+      <w:pPr>
+        <w:pStyle w:val="ListParagraph"/>
+        <w:numPr>
+          <w:ilvl w:val="0"/>
+          <w:numId w:val="2"/>
+        </w:numPr>
+        <w:autoSpaceDE w:val="0"/>
+        <w:autoSpaceDN w:val="0"/>
+        <w:adjustRightInd w:val="0"/>
+        <w:spacing w:after="0" w:line="240" w:lineRule="auto"/>
+        <w:rPr>
+          <w:rFonts w:ascii="Courier New" w:hAnsi="Courier New" w:cs="Courier New"/>
+          <w:color w:val="000000"/>
+          <w:sz w:val="20"/>
+          <w:szCs w:val="20"/>
+          <w:lang w:val="en-US"/>
+        </w:rPr>
+      </w:pPr>
+      <w:r>
+        <w:rPr>
+          <w:rFonts w:ascii="Courier New" w:hAnsi="Courier New" w:cs="Courier New"/>
+          <w:color w:val="000000"/>
+          <w:sz w:val="20"/>
+          <w:szCs w:val="20"/>
+          <w:lang w:val="en-US"/>
+        </w:rPr>
+        <w:t>mT = BackendDAEUtil.transposeMatrix(m);</w:t>
+      </w:r>
+    </w:p>
+    <w:p>
+      <w:pPr>
+        <w:autoSpaceDE w:val="0"/>
+        <w:autoSpaceDN w:val="0"/>
+        <w:adjustRightInd w:val="0"/>
+        <w:spacing w:after="0" w:line="240" w:lineRule="auto"/>
+        <w:rPr>
+          <w:rFonts w:ascii="Courier New" w:hAnsi="Courier New" w:cs="Courier New"/>
+          <w:color w:val="000000"/>
+          <w:sz w:val="20"/>
+          <w:szCs w:val="20"/>
+          <w:lang w:val="en-US"/>
+        </w:rPr>
+      </w:pPr>
+      <w:r>
+        <w:rPr>
+          <w:rFonts w:ascii="Courier New" w:hAnsi="Courier New" w:cs="Courier New"/>
+          <w:color w:val="000000"/>
+          <w:sz w:val="20"/>
+          <w:szCs w:val="20"/>
+          <w:lang w:val="en-US"/>
+        </w:rPr>
+        <w:t>No changes needed.</w:t>
+      </w:r>
+    </w:p>
+    <w:p>
+      <w:pPr>
+        <w:autoSpaceDE w:val="0"/>
+        <w:autoSpaceDN w:val="0"/>
+        <w:adjustRightInd w:val="0"/>
+        <w:spacing w:after="0" w:line="240" w:lineRule="auto"/>
+        <w:rPr>
+          <w:rFonts w:ascii="Courier New" w:hAnsi="Courier New" w:cs="Courier New"/>
+          <w:color w:val="000000"/>
+          <w:sz w:val="20"/>
+          <w:szCs w:val="20"/>
+          <w:lang w:val="en-US"/>
+        </w:rPr>
+      </w:pPr>
+    </w:p>
+    <w:p>
+      <w:pPr>
+        <w:pStyle w:val="ListParagraph"/>
+        <w:numPr>
+          <w:ilvl w:val="0"/>
+          <w:numId w:val="2"/>
+        </w:numPr>
+        <w:autoSpaceDE w:val="0"/>
+        <w:autoSpaceDN w:val="0"/>
+        <w:adjustRightInd w:val="0"/>
+        <w:spacing w:after="0" w:line="240" w:lineRule="auto"/>
+        <w:rPr>
+          <w:rFonts w:ascii="Courier New" w:hAnsi="Courier New" w:cs="Courier New"/>
+          <w:color w:val="000000"/>
+          <w:sz w:val="20"/>
+          <w:szCs w:val="20"/>
+          <w:lang w:val="en-US"/>
+        </w:rPr>
+      </w:pPr>
+      <w:r>
+        <w:rPr>
+          <w:rFonts w:ascii="Courier New" w:hAnsi="Courier New" w:cs="Courier New"/>
+          <w:color w:val="000000"/>
+          <w:sz w:val="20"/>
+          <w:szCs w:val="20"/>
+          <w:lang w:val="en-US"/>
+        </w:rPr>
+        <w:t>(v1,v2,dlow_1,m,mT) = BackendDAETransform.matchingAlgor</w:t>
+      </w:r>
+      <w:r>
+        <w:rPr>
+          <w:rFonts w:ascii="Courier New" w:hAnsi="Courier New" w:cs="Courier New"/>
+          <w:color w:val="000000"/>
+          <w:sz w:val="20"/>
+          <w:szCs w:val="20"/>
+          <w:lang w:val="en-US"/>
+        </w:rPr>
+        <w:t xml:space="preserve">ithm(dlow,m,mT, </w:t>
+      </w:r>
+      <w:r>
+        <w:rPr>
+          <w:rFonts w:ascii="Courier New" w:hAnsi="Courier New" w:cs="Courier New"/>
+          <w:color w:val="000000"/>
+          <w:sz w:val="20"/>
+          <w:szCs w:val="20"/>
+          <w:lang w:val="en-US"/>
+        </w:rPr>
+        <w:t>(BackendDAE.INDEX_R</w:t>
+      </w:r>
+      <w:r>
+        <w:rPr>
+          <w:rFonts w:ascii="Courier New" w:hAnsi="Courier New" w:cs="Courier New"/>
+          <w:color w:val="000000"/>
+          <w:sz w:val="20"/>
+          <w:szCs w:val="20"/>
+          <w:lang w:val="en-US"/>
+        </w:rPr>
+        <w:t>EDUCTION(),</w:t>
+      </w:r>
+      <w:r>
+        <w:rPr>
+          <w:rFonts w:ascii="Courier New" w:hAnsi="Courier New" w:cs="Courier New"/>
+          <w:color w:val="000000"/>
+          <w:sz w:val="20"/>
+          <w:szCs w:val="20"/>
+          <w:lang w:val="en-US"/>
+        </w:rPr>
+        <w:t>Back</w:t>
+      </w:r>
+      <w:r>
+        <w:rPr>
+          <w:rFonts w:ascii="Courier New" w:hAnsi="Courier New" w:cs="Courier New"/>
+          <w:color w:val="000000"/>
+          <w:sz w:val="20"/>
+          <w:szCs w:val="20"/>
+          <w:lang w:val="en-US"/>
+        </w:rPr>
+        <w:t xml:space="preserve">endDAE.EXACT(), </w:t>
+      </w:r>
+      <w:r>
+        <w:rPr>
+          <w:rFonts w:ascii="Courier New" w:hAnsi="Courier New" w:cs="Courier New"/>
+          <w:color w:val="000000"/>
+          <w:sz w:val="20"/>
+          <w:szCs w:val="20"/>
+          <w:lang w:val="en-US"/>
+        </w:rPr>
+        <w:t>BackendDAE.REMOVE_SIMPLE_EQN()),funcs);</w:t>
+      </w:r>
+    </w:p>
+    <w:p>
+      <w:pPr>
+        <w:pStyle w:val="ListParagraph"/>
+        <w:autoSpaceDE w:val="0"/>
+        <w:autoSpaceDN w:val="0"/>
+        <w:adjustRightInd w:val="0"/>
+        <w:spacing w:after="0" w:line="240" w:lineRule="auto"/>
+        <w:rPr>
+          <w:rFonts w:ascii="Courier New" w:hAnsi="Courier New" w:cs="Courier New"/>
+          <w:color w:val="000000"/>
+          <w:sz w:val="20"/>
+          <w:szCs w:val="20"/>
+          <w:lang w:val="en-US"/>
+        </w:rPr>
+      </w:pPr>
+      <w:r>
+        <w:rPr>
+          <w:rFonts w:ascii="Courier New" w:hAnsi="Courier New" w:cs="Courier New"/>
+          <w:color w:val="000000"/>
+          <w:sz w:val="20"/>
+          <w:szCs w:val="20"/>
+          <w:lang w:val="en-US"/>
+        </w:rPr>
+        <w:t>- checkMatching</w:t>
+      </w:r>
+    </w:p>
+    <w:p>
+      <w:pPr>
+        <w:pStyle w:val="ListParagraph"/>
+        <w:autoSpaceDE w:val="0"/>
+        <w:autoSpaceDN w:val="0"/>
+        <w:adjustRightInd w:val="0"/>
+        <w:spacing w:after="0" w:line="240" w:lineRule="auto"/>
+        <w:rPr>
+          <w:rFonts w:ascii="Courier New" w:hAnsi="Courier New" w:cs="Courier New"/>
+          <w:color w:val="000000"/>
+          <w:sz w:val="20"/>
+          <w:szCs w:val="20"/>
+          <w:lang w:val="en-US"/>
+        </w:rPr>
+      </w:pPr>
+      <w:r>
+        <w:rPr>
+          <w:rFonts w:ascii="Courier New" w:hAnsi="Courier New" w:cs="Courier New"/>
+          <w:color w:val="000000"/>
+          <w:sz w:val="20"/>
+          <w:szCs w:val="20"/>
+          <w:lang w:val="en-US"/>
+        </w:rPr>
+        <w:t>We need to check the dimensions of the arrays that are part of the</w:t>
+      </w:r>
+    </w:p>
+    <w:p>
+      <w:pPr>
+        <w:pStyle w:val="ListParagraph"/>
+        <w:autoSpaceDE w:val="0"/>
+        <w:autoSpaceDN w:val="0"/>
+        <w:adjustRightInd w:val="0"/>
+        <w:spacing w:after="0" w:line="240" w:lineRule="auto"/>
+        <w:rPr>
+          <w:rFonts w:ascii="Courier New" w:hAnsi="Courier New" w:cs="Courier New"/>
+          <w:color w:val="000000"/>
+          <w:sz w:val="20"/>
+          <w:szCs w:val="20"/>
+          <w:lang w:val="en-US"/>
+        </w:rPr>
+      </w:pPr>
+      <w:r>
+        <w:rPr>
+          <w:rFonts w:ascii="Courier New" w:hAnsi="Courier New" w:cs="Courier New"/>
+          <w:color w:val="000000"/>
+          <w:sz w:val="20"/>
+          <w:szCs w:val="20"/>
+          <w:lang w:val="en-US"/>
+        </w:rPr>
+        <w:t>matching, add this number to the rest of the number of variables. Then</w:t>
+      </w:r>
+      <w:r>
+        <w:rPr>
+          <w:rFonts w:ascii="Courier New" w:hAnsi="Courier New" w:cs="Courier New"/>
+          <w:color w:val="000000"/>
+          <w:sz w:val="20"/>
+          <w:szCs w:val="20"/>
+          <w:lang w:val="en-US"/>
+        </w:rPr>
+        <w:t xml:space="preserve"> </w:t>
+      </w:r>
+      <w:r>
+        <w:rPr>
+          <w:rFonts w:ascii="Courier New" w:hAnsi="Courier New" w:cs="Courier New"/>
+          <w:color w:val="000000"/>
+          <w:sz w:val="20"/>
+          <w:szCs w:val="20"/>
+          <w:lang w:val="en-US"/>
+        </w:rPr>
+        <w:t>compare the number of equations</w:t>
+      </w:r>
+      <w:r>
+        <w:rPr>
+          <w:rFonts w:ascii="Courier New" w:hAnsi="Courier New" w:cs="Courier New"/>
+          <w:color w:val="000000"/>
+          <w:sz w:val="20"/>
+          <w:szCs w:val="20"/>
+          <w:lang w:val="en-US"/>
+        </w:rPr>
+        <w:t xml:space="preserve"> (the dimensions of possible array-equations and for-equations should be counted as well)</w:t>
+      </w:r>
+      <w:r>
+        <w:rPr>
+          <w:rFonts w:ascii="Courier New" w:hAnsi="Courier New" w:cs="Courier New"/>
+          <w:color w:val="000000"/>
+          <w:sz w:val="20"/>
+          <w:szCs w:val="20"/>
+          <w:lang w:val="en-US"/>
+        </w:rPr>
+        <w:t xml:space="preserve"> to the numbe</w:t>
+      </w:r>
+      <w:r>
+        <w:rPr>
+          <w:rFonts w:ascii="Courier New" w:hAnsi="Courier New" w:cs="Courier New"/>
+          <w:color w:val="000000"/>
+          <w:sz w:val="20"/>
+          <w:szCs w:val="20"/>
+          <w:lang w:val="en-US"/>
+        </w:rPr>
+        <w:t xml:space="preserve">r of variables to be solved. </w:t>
+      </w:r>
+    </w:p>
+    <w:p>
+      <w:pPr>
+        <w:autoSpaceDE w:val="0"/>
+        <w:autoSpaceDN w:val="0"/>
+        <w:adjustRightInd w:val="0"/>
+        <w:spacing w:after="0" w:line="240" w:lineRule="auto"/>
+        <w:rPr>
+          <w:rFonts w:ascii="Courier New" w:hAnsi="Courier New" w:cs="Courier New"/>
+          <w:color w:val="008200"/>
+          <w:sz w:val="20"/>
+          <w:szCs w:val="20"/>
+          <w:lang w:val="en-US"/>
+        </w:rPr>
+      </w:pPr>
+    </w:p>
+    <w:p>
+      <w:pPr>
+        <w:pStyle w:val="ListParagraph"/>
+        <w:numPr>
+          <w:ilvl w:val="0"/>
+          <w:numId w:val="2"/>
+        </w:numPr>
+        <w:autoSpaceDE w:val="0"/>
+        <w:autoSpaceDN w:val="0"/>
+        <w:adjustRightInd w:val="0"/>
+        <w:spacing w:after="0" w:line="240" w:lineRule="auto"/>
+        <w:rPr>
+          <w:rFonts w:ascii="Courier New" w:hAnsi="Courier New" w:cs="Courier New"/>
+          <w:sz w:val="20"/>
+          <w:szCs w:val="20"/>
+          <w:lang w:val="en-US"/>
+        </w:rPr>
+      </w:pPr>
+      <w:r>
+        <w:rPr>
+          <w:rFonts w:ascii="Courier New" w:hAnsi="Courier New" w:cs="Courier New"/>
+          <w:color w:val="000000"/>
+          <w:sz w:val="20"/>
+          <w:szCs w:val="20"/>
+          <w:lang w:val="en-US"/>
+        </w:rPr>
+        <w:t>(comps) = BackendDAETransf</w:t>
+      </w:r>
+      <w:r>
+        <w:rPr>
+          <w:rFonts w:ascii="Courier New" w:hAnsi="Courier New" w:cs="Courier New"/>
+          <w:color w:val="000000"/>
+          <w:sz w:val="20"/>
+          <w:szCs w:val="20"/>
+          <w:lang w:val="en-US"/>
+        </w:rPr>
+        <w:t>orm.strongComponents(m,mT,v1,</w:t>
+      </w:r>
+      <w:r>
+        <w:rPr>
+          <w:rFonts w:ascii="Courier New" w:hAnsi="Courier New" w:cs="Courier New"/>
+          <w:color w:val="000000"/>
+          <w:sz w:val="20"/>
+          <w:szCs w:val="20"/>
+          <w:lang w:val="en-US"/>
+        </w:rPr>
+        <w:t>v2);</w:t>
+      </w:r>
+    </w:p>
+    <w:p>
+      <w:pPr>
+        <w:rPr>
+          <w:rFonts w:ascii="Courier New" w:hAnsi="Courier New" w:cs="Courier New"/>
+          <w:color w:val="000000"/>
+          <w:sz w:val="20"/>
+          <w:szCs w:val="20"/>
+          <w:lang w:val="en-US"/>
+        </w:rPr>
+      </w:pPr>
+      <w:r>
+        <w:rPr>
+          <w:rFonts w:ascii="Courier New" w:hAnsi="Courier New" w:cs="Courier New"/>
+          <w:color w:val="000000"/>
+          <w:sz w:val="20"/>
+          <w:szCs w:val="20"/>
+          <w:lang w:val="en-US"/>
+        </w:rPr>
+        <w:t>Hopefully no changes needed.</w:t>
+      </w:r>
+    </w:p>
+    <w:p>
+      <w:pPr>
+        <w:pStyle w:val="ListParagraph"/>
+        <w:numPr>
+          <w:ilvl w:val="0"/>
+          <w:numId w:val="2"/>
+        </w:numPr>
+        <w:rPr>
+          <w:rFonts w:ascii="Times New Roman" w:hAnsi="Times New Roman" w:cs="Times New Roman"/>
+          <w:lang w:val="en-US"/>
+        </w:rPr>
+      </w:pPr>
+      <w:r>
+        <w:rPr>
+          <w:rFonts w:ascii="Courier New" w:hAnsi="Courier New" w:cs="Courier New"/>
+          <w:color w:val="000000"/>
+          <w:sz w:val="20"/>
+          <w:szCs w:val="20"/>
+          <w:lang w:val="en-US"/>
+        </w:rPr>
+        <w:t>simcode</w:t>
+      </w:r>
+      <w:r>
+        <w:rPr>
+          <w:rFonts w:ascii="Courier New" w:hAnsi="Courier New" w:cs="Courier New"/>
+          <w:color w:val="000000"/>
+          <w:sz w:val="20"/>
+          <w:szCs w:val="20"/>
+          <w:lang w:val="en-US"/>
+        </w:rPr>
+        <w:t>gen(cache,env,classname,p,ap,daeimpl,dlow_1,v1,v2,m,</w:t>
+      </w:r>
+      <w:r>
+        <w:rPr>
+          <w:rFonts w:ascii="Courier New" w:hAnsi="Courier New" w:cs="Courier New"/>
+          <w:color w:val="000000"/>
+          <w:sz w:val="20"/>
+          <w:szCs w:val="20"/>
+          <w:lang w:val="en-US"/>
+        </w:rPr>
+        <w:t>mT, comps);</w:t>
+      </w:r>
     </w:p>
     <w:p>
       <w:pPr>
@@ -1923,16 +4823,262 @@
     </w:p>
     <w:p>
       <w:pPr>
-        <w:rPr>
-          <w:rFonts w:ascii="Times New Roman" w:hAnsi="Times New Roman" w:cs="Times New Roman"/>
-          <w:lang w:val="en-US"/>
-        </w:rPr>
-      </w:pPr>
-    </w:p>
-    <w:p>
-      <w:pPr>
-        <w:rPr>
-          <w:rFonts w:ascii="Times New Roman" w:hAnsi="Times New Roman" w:cs="Times New Roman"/>
+        <w:autoSpaceDE w:val="0"/>
+        <w:autoSpaceDN w:val="0"/>
+        <w:adjustRightInd w:val="0"/>
+        <w:spacing w:after="0" w:line="240" w:lineRule="auto"/>
+        <w:rPr>
+          <w:rFonts w:ascii="Courier New" w:hAnsi="Courier New" w:cs="Courier New"/>
+          <w:sz w:val="20"/>
+          <w:szCs w:val="20"/>
+          <w:lang w:val="en-US"/>
+        </w:rPr>
+      </w:pPr>
+      <w:r>
+        <w:rPr>
+          <w:rFonts w:ascii="Courier New" w:hAnsi="Courier New" w:cs="Courier New"/>
+          <w:color w:val="000000"/>
+          <w:sz w:val="20"/>
+          <w:szCs w:val="20"/>
+          <w:lang w:val="en-US"/>
+        </w:rPr>
+        <w:t>indexed_dlow=</w:t>
+      </w:r>
+      <w:r>
+        <w:rPr>
+          <w:rFonts w:ascii="Courier New" w:hAnsi="Courier New" w:cs="Courier New"/>
+          <w:color w:val="000000"/>
+          <w:sz w:val="20"/>
+          <w:szCs w:val="20"/>
+          <w:lang w:val="en-US"/>
+        </w:rPr>
+        <w:t>BackendDAEUtil.translateDae(dlow,NONE());</w:t>
+      </w:r>
+    </w:p>
+    <w:p>
+      <w:pPr>
+        <w:autoSpaceDE w:val="0"/>
+        <w:autoSpaceDN w:val="0"/>
+        <w:adjustRightInd w:val="0"/>
+        <w:spacing w:after="0" w:line="240" w:lineRule="auto"/>
+        <w:rPr>
+          <w:rFonts w:ascii="Courier New" w:hAnsi="Courier New" w:cs="Courier New"/>
+          <w:color w:val="000000"/>
+          <w:sz w:val="20"/>
+          <w:szCs w:val="20"/>
+          <w:lang w:val="en-US"/>
+        </w:rPr>
+      </w:pPr>
+      <w:r>
+        <w:rPr>
+          <w:rFonts w:ascii="Courier New" w:hAnsi="Courier New" w:cs="Courier New"/>
+          <w:color w:val="000000"/>
+          <w:sz w:val="20"/>
+          <w:szCs w:val="20"/>
+          <w:lang w:val="en-US"/>
+        </w:rPr>
+        <w:t>indexed_dlow_1</w:t>
+      </w:r>
+      <w:r>
+        <w:rPr>
+          <w:rFonts w:ascii="Courier New" w:hAnsi="Courier New" w:cs="Courier New"/>
+          <w:color w:val="000000"/>
+          <w:sz w:val="20"/>
+          <w:szCs w:val="20"/>
+          <w:lang w:val="en-US"/>
+        </w:rPr>
+        <w:t>=BackendDAEUtil.calculateValues(indexed_dlow);</w:t>
+      </w:r>
+    </w:p>
+    <w:p>
+      <w:pPr>
+        <w:rPr>
+          <w:rFonts w:ascii="Courier New" w:hAnsi="Courier New" w:cs="Courier New"/>
+          <w:color w:val="000000"/>
+          <w:sz w:val="20"/>
+          <w:szCs w:val="20"/>
+          <w:lang w:val="en-US"/>
+        </w:rPr>
+      </w:pPr>
+      <w:r>
+        <w:rPr>
+          <w:rFonts w:ascii="Courier New" w:hAnsi="Courier New" w:cs="Courier New"/>
+          <w:color w:val="000000"/>
+          <w:sz w:val="20"/>
+          <w:szCs w:val="20"/>
+          <w:lang w:val="en-US"/>
+        </w:rPr>
+        <w:t>Sim</w:t>
+      </w:r>
+      <w:r>
+        <w:rPr>
+          <w:rFonts w:ascii="Courier New" w:hAnsi="Courier New" w:cs="Courier New"/>
+          <w:color w:val="000000"/>
+          <w:sz w:val="20"/>
+          <w:szCs w:val="20"/>
+          <w:lang w:val="en-US"/>
+        </w:rPr>
+        <w:t>Code.generateModelCode(p,dae,indexed_dlow_1,</w:t>
+      </w:r>
+      <w:r>
+        <w:rPr>
+          <w:rFonts w:ascii="Courier New" w:hAnsi="Courier New" w:cs="Courier New"/>
+          <w:color w:val="000000"/>
+          <w:sz w:val="20"/>
+          <w:szCs w:val="20"/>
+          <w:lang w:val="en-US"/>
+        </w:rPr>
+        <w:t>Env.get</w:t>
+      </w:r>
+      <w:r>
+        <w:rPr>
+          <w:rFonts w:ascii="Courier New" w:hAnsi="Courier New" w:cs="Courier New"/>
+          <w:color w:val="000000"/>
+          <w:sz w:val="20"/>
+          <w:szCs w:val="20"/>
+          <w:lang w:val="en-US"/>
+        </w:rPr>
+        <w:t>FunctionTree(cache),</w:t>
+      </w:r>
+      <w:r>
+        <w:rPr>
+          <w:rFonts w:ascii="Courier New" w:hAnsi="Courier New" w:cs="Courier New"/>
+          <w:color w:val="000000"/>
+          <w:sz w:val="20"/>
+          <w:szCs w:val="20"/>
+          <w:lang w:val="en-US"/>
+        </w:rPr>
+        <w:t>classname,cname_str,file_dir,ass1,ass2,m,mt,comps,</w:t>
+      </w:r>
+      <w:r>
+        <w:rPr>
+          <w:rFonts w:ascii="Courier New" w:hAnsi="Courier New" w:cs="Courier New"/>
+          <w:color w:val="000000"/>
+          <w:sz w:val="20"/>
+          <w:szCs w:val="20"/>
+          <w:lang w:val="en-US"/>
+        </w:rPr>
+        <w:t>SOME(simSettings));</w:t>
+      </w:r>
+    </w:p>
+    <w:p>
+      <w:pPr>
+        <w:rPr>
+          <w:rFonts w:ascii="Courier New" w:hAnsi="Courier New" w:cs="Courier New"/>
+          <w:color w:val="000000"/>
+          <w:sz w:val="20"/>
+          <w:szCs w:val="20"/>
+          <w:lang w:val="en-US"/>
+        </w:rPr>
+      </w:pPr>
+      <w:r>
+        <w:rPr>
+          <w:rFonts w:ascii="Courier New" w:hAnsi="Courier New" w:cs="Courier New"/>
+          <w:color w:val="000000"/>
+          <w:sz w:val="20"/>
+          <w:szCs w:val="20"/>
+          <w:lang w:val="en-US"/>
+        </w:rPr>
+        <w:t>simCode:=</w:t>
+      </w:r>
+      <w:r>
+        <w:rPr>
+          <w:rFonts w:ascii="Courier New" w:hAnsi="Courier New" w:cs="Courier New"/>
+          <w:color w:val="000000"/>
+          <w:sz w:val="20"/>
+          <w:szCs w:val="20"/>
+          <w:lang w:val="en-US"/>
+        </w:rPr>
+        <w:t>createSimCode(funct</w:t>
+      </w:r>
+      <w:r>
+        <w:rPr>
+          <w:rFonts w:ascii="Courier New" w:hAnsi="Courier New" w:cs="Courier New"/>
+          <w:color w:val="000000"/>
+          <w:sz w:val="20"/>
+          <w:szCs w:val="20"/>
+          <w:lang w:val="en-US"/>
+        </w:rPr>
+        <w:t>ionTree,</w:t>
+      </w:r>
+      <w:r>
+        <w:rPr>
+          <w:rFonts w:ascii="Courier New" w:hAnsi="Courier New" w:cs="Courier New"/>
+          <w:color w:val="000000"/>
+          <w:sz w:val="20"/>
+          <w:szCs w:val="20"/>
+          <w:lang w:val="en-US"/>
+        </w:rPr>
+        <w:t>outIndexedBackendDAE,equationIndices,</w:t>
+      </w:r>
+      <w:r>
+        <w:rPr>
+          <w:rFonts w:ascii="Courier New" w:hAnsi="Courier New" w:cs="Courier New"/>
+          <w:color w:val="000000"/>
+          <w:sz w:val="20"/>
+          <w:szCs w:val="20"/>
+          <w:lang w:val="en-US"/>
+        </w:rPr>
+        <w:t xml:space="preserve"> </w:t>
+      </w:r>
+      <w:r>
+        <w:rPr>
+          <w:rFonts w:ascii="Courier New" w:hAnsi="Courier New" w:cs="Courier New"/>
+          <w:color w:val="000000"/>
+          <w:sz w:val="20"/>
+          <w:szCs w:val="20"/>
+          <w:lang w:val="en-US"/>
+        </w:rPr>
+        <w:t>variableIndices, incidenceMatrix, incidenceMatrixT, strongComponents,</w:t>
+      </w:r>
+      <w:r>
+        <w:rPr>
+          <w:rFonts w:ascii="Courier New" w:hAnsi="Courier New" w:cs="Courier New"/>
+          <w:color w:val="000000"/>
+          <w:sz w:val="20"/>
+          <w:szCs w:val="20"/>
+          <w:lang w:val="en-US"/>
+        </w:rPr>
+        <w:t xml:space="preserve"> className,filenamePrefix,</w:t>
+      </w:r>
+      <w:r>
+        <w:rPr>
+          <w:rFonts w:ascii="Courier New" w:hAnsi="Courier New" w:cs="Courier New"/>
+          <w:color w:val="000000"/>
+          <w:sz w:val="20"/>
+          <w:szCs w:val="20"/>
+          <w:lang w:val="en-US"/>
+        </w:rPr>
+        <w:t>file</w:t>
+      </w:r>
+      <w:r>
+        <w:rPr>
+          <w:rFonts w:ascii="Courier New" w:hAnsi="Courier New" w:cs="Courier New"/>
+          <w:color w:val="000000"/>
+          <w:sz w:val="20"/>
+          <w:szCs w:val="20"/>
+          <w:lang w:val="en-US"/>
+        </w:rPr>
+        <w:t>Dir,functions,includes,libs,</w:t>
+      </w:r>
+      <w:r>
+        <w:rPr>
+          <w:rFonts w:ascii="Courier New" w:hAnsi="Courier New" w:cs="Courier New"/>
+          <w:color w:val="000000"/>
+          <w:sz w:val="20"/>
+          <w:szCs w:val="20"/>
+          <w:lang w:val="en-US"/>
+        </w:rPr>
+        <w:t>simSettingsOpt); callTargetTemplates(simCode);</w:t>
+      </w:r>
+    </w:p>
+    <w:p>
+      <w:pPr>
+        <w:rPr>
+          <w:rFonts w:ascii="Courier New" w:hAnsi="Courier New" w:cs="Courier New"/>
+          <w:color w:val="000000"/>
+          <w:sz w:val="20"/>
+          <w:szCs w:val="20"/>
           <w:lang w:val="en-US"/>
         </w:rPr>
       </w:pPr>
@@ -2038,8 +5184,124 @@
       </w:pPr>
     </w:lvl>
   </w:abstractNum>
+  <w:abstractNum w:abstractNumId="1">
+    <w:nsid w:val="75227D6B"/>
+    <w:multiLevelType w:val="hybridMultilevel"/>
+    <w:tmpl w:val="57502BDE"/>
+    <w:lvl w:ilvl="0" w:tplc="20E69E24">
+      <w:start w:val="6"/>
+      <w:numFmt w:val="bullet"/>
+      <w:lvlText w:val=""/>
+      <w:lvlJc w:val="left"/>
+      <w:pPr>
+        <w:ind w:left="720" w:hanging="360"/>
+      </w:pPr>
+      <w:rPr>
+        <w:rFonts w:ascii="Symbol" w:eastAsiaTheme="minorHAnsi" w:hAnsi="Symbol" w:cs="Courier New" w:hint="default"/>
+      </w:rPr>
+    </w:lvl>
+    <w:lvl w:ilvl="1" w:tplc="041D0003" w:tentative="1">
+      <w:start w:val="1"/>
+      <w:numFmt w:val="bullet"/>
+      <w:lvlText w:val="o"/>
+      <w:lvlJc w:val="left"/>
+      <w:pPr>
+        <w:ind w:left="1440" w:hanging="360"/>
+      </w:pPr>
+      <w:rPr>
+        <w:rFonts w:ascii="Courier New" w:hAnsi="Courier New" w:cs="Courier New" w:hint="default"/>
+      </w:rPr>
+    </w:lvl>
+    <w:lvl w:ilvl="2" w:tplc="041D0005" w:tentative="1">
+      <w:start w:val="1"/>
+      <w:numFmt w:val="bullet"/>
+      <w:lvlText w:val=""/>
+      <w:lvlJc w:val="left"/>
+      <w:pPr>
+        <w:ind w:left="2160" w:hanging="360"/>
+      </w:pPr>
+      <w:rPr>
+        <w:rFonts w:ascii="Wingdings" w:hAnsi="Wingdings" w:hint="default"/>
+      </w:rPr>
+    </w:lvl>
+    <w:lvl w:ilvl="3" w:tplc="041D0001" w:tentative="1">
+      <w:start w:val="1"/>
+      <w:numFmt w:val="bullet"/>
+      <w:lvlText w:val=""/>
+      <w:lvlJc w:val="left"/>
+      <w:pPr>
+        <w:ind w:left="2880" w:hanging="360"/>
+      </w:pPr>
+      <w:rPr>
+        <w:rFonts w:ascii="Symbol" w:hAnsi="Symbol" w:hint="default"/>
+      </w:rPr>
+    </w:lvl>
+    <w:lvl w:ilvl="4" w:tplc="041D0003" w:tentative="1">
+      <w:start w:val="1"/>
+      <w:numFmt w:val="bullet"/>
+      <w:lvlText w:val="o"/>
+      <w:lvlJc w:val="left"/>
+      <w:pPr>
+        <w:ind w:left="3600" w:hanging="360"/>
+      </w:pPr>
+      <w:rPr>
+        <w:rFonts w:ascii="Courier New" w:hAnsi="Courier New" w:cs="Courier New" w:hint="default"/>
+      </w:rPr>
+    </w:lvl>
+    <w:lvl w:ilvl="5" w:tplc="041D0005" w:tentative="1">
+      <w:start w:val="1"/>
+      <w:numFmt w:val="bullet"/>
+      <w:lvlText w:val=""/>
+      <w:lvlJc w:val="left"/>
+      <w:pPr>
+        <w:ind w:left="4320" w:hanging="360"/>
+      </w:pPr>
+      <w:rPr>
+        <w:rFonts w:ascii="Wingdings" w:hAnsi="Wingdings" w:hint="default"/>
+      </w:rPr>
+    </w:lvl>
+    <w:lvl w:ilvl="6" w:tplc="041D0001" w:tentative="1">
+      <w:start w:val="1"/>
+      <w:numFmt w:val="bullet"/>
+      <w:lvlText w:val=""/>
+      <w:lvlJc w:val="left"/>
+      <w:pPr>
+        <w:ind w:left="5040" w:hanging="360"/>
+      </w:pPr>
+      <w:rPr>
+        <w:rFonts w:ascii="Symbol" w:hAnsi="Symbol" w:hint="default"/>
+      </w:rPr>
+    </w:lvl>
+    <w:lvl w:ilvl="7" w:tplc="041D0003" w:tentative="1">
+      <w:start w:val="1"/>
+      <w:numFmt w:val="bullet"/>
+      <w:lvlText w:val="o"/>
+      <w:lvlJc w:val="left"/>
+      <w:pPr>
+        <w:ind w:left="5760" w:hanging="360"/>
+      </w:pPr>
+      <w:rPr>
+        <w:rFonts w:ascii="Courier New" w:hAnsi="Courier New" w:cs="Courier New" w:hint="default"/>
+      </w:rPr>
+    </w:lvl>
+    <w:lvl w:ilvl="8" w:tplc="041D0005" w:tentative="1">
+      <w:start w:val="1"/>
+      <w:numFmt w:val="bullet"/>
+      <w:lvlText w:val=""/>
+      <w:lvlJc w:val="left"/>
+      <w:pPr>
+        <w:ind w:left="6480" w:hanging="360"/>
+      </w:pPr>
+      <w:rPr>
+        <w:rFonts w:ascii="Wingdings" w:hAnsi="Wingdings" w:hint="default"/>
+      </w:rPr>
+    </w:lvl>
+  </w:abstractNum>
   <w:num w:numId="1">
     <w:abstractNumId w:val="0"/>
+  </w:num>
+  <w:num w:numId="2">
+    <w:abstractNumId w:val="1"/>
   </w:num>
 </w:numbering>
 </file>

</xml_diff>

<commit_message>
Minor addition to NonExpandedArrays planning document.
git-svn-id: https://openmodelica.org/svn/OpenModelica/branches/sjoelund-functiontree@6945 f25d12d1-65f4-0310-ae8a-bbce733d8d8e
</commit_message>
<xml_diff>
--- a/doc/performance/NonExpandedArraysDesignAndPlan.docx
+++ b/doc/performance/NonExpandedArraysDesignAndPlan.docx
@@ -130,6 +130,7 @@
         </w:rPr>
         <w:t xml:space="preserve">, </w:t>
       </w:r>
+      <w:proofErr w:type="spellStart"/>
       <w:r>
         <w:rPr>
           <w:rFonts w:ascii="Times New Roman" w:hAnsi="Times New Roman" w:cs="Times New Roman"/>
@@ -137,8 +138,9 @@
           <w:i/>
           <w:lang w:val="en-US"/>
         </w:rPr>
-        <w:t>OpenModelica Developers Week</w:t>
-      </w:r>
+        <w:t>OpenModelica</w:t>
+      </w:r>
+      <w:proofErr w:type="spellEnd"/>
       <w:r>
         <w:rPr>
           <w:rFonts w:ascii="Times New Roman" w:hAnsi="Times New Roman" w:cs="Times New Roman"/>
@@ -146,7 +148,7 @@
           <w:i/>
           <w:lang w:val="en-US"/>
         </w:rPr>
-        <w:t xml:space="preserve"> (Linköping)</w:t>
+        <w:t xml:space="preserve"> Developers Week</w:t>
       </w:r>
       <w:r>
         <w:rPr>
@@ -155,6 +157,35 @@
           <w:i/>
           <w:lang w:val="en-US"/>
         </w:rPr>
+        <w:t xml:space="preserve"> (</w:t>
+      </w:r>
+      <w:proofErr w:type="spellStart"/>
+      <w:r>
+        <w:rPr>
+          <w:rFonts w:ascii="Times New Roman" w:hAnsi="Times New Roman" w:cs="Times New Roman"/>
+          <w:b/>
+          <w:i/>
+          <w:lang w:val="en-US"/>
+        </w:rPr>
+        <w:t>Linköping</w:t>
+      </w:r>
+      <w:proofErr w:type="spellEnd"/>
+      <w:r>
+        <w:rPr>
+          <w:rFonts w:ascii="Times New Roman" w:hAnsi="Times New Roman" w:cs="Times New Roman"/>
+          <w:b/>
+          <w:i/>
+          <w:lang w:val="en-US"/>
+        </w:rPr>
+        <w:t>)</w:t>
+      </w:r>
+      <w:r>
+        <w:rPr>
+          <w:rFonts w:ascii="Times New Roman" w:hAnsi="Times New Roman" w:cs="Times New Roman"/>
+          <w:b/>
+          <w:i/>
+          <w:lang w:val="en-US"/>
+        </w:rPr>
         <w:t>:</w:t>
       </w:r>
     </w:p>
@@ -178,22 +209,118 @@
           <w:rFonts w:ascii="Times New Roman" w:hAnsi="Times New Roman" w:cs="Times New Roman"/>
           <w:lang w:val="en-US"/>
         </w:rPr>
-        <w:t xml:space="preserve">: Adrian Pop, Per Östlund, Kristian Stavåker, and Alexey Lebedev had a meeting (~1 hour) where the outline of the work and which branch to work on were discussed. </w:t>
-      </w:r>
-    </w:p>
-    <w:p>
-      <w:pPr>
-        <w:rPr>
-          <w:rFonts w:ascii="Times New Roman" w:hAnsi="Times New Roman" w:cs="Times New Roman"/>
-          <w:lang w:val="en-US"/>
-        </w:rPr>
-      </w:pPr>
-      <w:r>
-        <w:rPr>
-          <w:rFonts w:ascii="Times New Roman" w:hAnsi="Times New Roman" w:cs="Times New Roman"/>
-          <w:lang w:val="en-US"/>
-        </w:rPr>
-        <w:t>Merge the branch with non-expanded arrays by Alexey:</w:t>
+        <w:t xml:space="preserve">: Adrian Pop, Per </w:t>
+      </w:r>
+      <w:proofErr w:type="spellStart"/>
+      <w:r>
+        <w:rPr>
+          <w:rFonts w:ascii="Times New Roman" w:hAnsi="Times New Roman" w:cs="Times New Roman"/>
+          <w:lang w:val="en-US"/>
+        </w:rPr>
+        <w:t>Östlund</w:t>
+      </w:r>
+      <w:proofErr w:type="spellEnd"/>
+      <w:r>
+        <w:rPr>
+          <w:rFonts w:ascii="Times New Roman" w:hAnsi="Times New Roman" w:cs="Times New Roman"/>
+          <w:lang w:val="en-US"/>
+        </w:rPr>
+        <w:t xml:space="preserve">, </w:t>
+      </w:r>
+      <w:proofErr w:type="spellStart"/>
+      <w:r>
+        <w:rPr>
+          <w:rFonts w:ascii="Times New Roman" w:hAnsi="Times New Roman" w:cs="Times New Roman"/>
+          <w:lang w:val="en-US"/>
+        </w:rPr>
+        <w:t>Kristian</w:t>
+      </w:r>
+      <w:proofErr w:type="spellEnd"/>
+      <w:r>
+        <w:rPr>
+          <w:rFonts w:ascii="Times New Roman" w:hAnsi="Times New Roman" w:cs="Times New Roman"/>
+          <w:lang w:val="en-US"/>
+        </w:rPr>
+        <w:t xml:space="preserve"> </w:t>
+      </w:r>
+      <w:proofErr w:type="spellStart"/>
+      <w:r>
+        <w:rPr>
+          <w:rFonts w:ascii="Times New Roman" w:hAnsi="Times New Roman" w:cs="Times New Roman"/>
+          <w:lang w:val="en-US"/>
+        </w:rPr>
+        <w:t>Stavåker</w:t>
+      </w:r>
+      <w:proofErr w:type="spellEnd"/>
+      <w:r>
+        <w:rPr>
+          <w:rFonts w:ascii="Times New Roman" w:hAnsi="Times New Roman" w:cs="Times New Roman"/>
+          <w:lang w:val="en-US"/>
+        </w:rPr>
+        <w:t xml:space="preserve">, and </w:t>
+      </w:r>
+      <w:proofErr w:type="spellStart"/>
+      <w:r>
+        <w:rPr>
+          <w:rFonts w:ascii="Times New Roman" w:hAnsi="Times New Roman" w:cs="Times New Roman"/>
+          <w:lang w:val="en-US"/>
+        </w:rPr>
+        <w:t>Alexey</w:t>
+      </w:r>
+      <w:proofErr w:type="spellEnd"/>
+      <w:r>
+        <w:rPr>
+          <w:rFonts w:ascii="Times New Roman" w:hAnsi="Times New Roman" w:cs="Times New Roman"/>
+          <w:lang w:val="en-US"/>
+        </w:rPr>
+        <w:t xml:space="preserve"> </w:t>
+      </w:r>
+      <w:proofErr w:type="spellStart"/>
+      <w:r>
+        <w:rPr>
+          <w:rFonts w:ascii="Times New Roman" w:hAnsi="Times New Roman" w:cs="Times New Roman"/>
+          <w:lang w:val="en-US"/>
+        </w:rPr>
+        <w:t>Lebedev</w:t>
+      </w:r>
+      <w:proofErr w:type="spellEnd"/>
+      <w:r>
+        <w:rPr>
+          <w:rFonts w:ascii="Times New Roman" w:hAnsi="Times New Roman" w:cs="Times New Roman"/>
+          <w:lang w:val="en-US"/>
+        </w:rPr>
+        <w:t xml:space="preserve"> had a meeting (~1 hour) where the outline of the work and which branch to work on were discussed. </w:t>
+      </w:r>
+    </w:p>
+    <w:p>
+      <w:pPr>
+        <w:rPr>
+          <w:rFonts w:ascii="Times New Roman" w:hAnsi="Times New Roman" w:cs="Times New Roman"/>
+          <w:lang w:val="en-US"/>
+        </w:rPr>
+      </w:pPr>
+      <w:r>
+        <w:rPr>
+          <w:rFonts w:ascii="Times New Roman" w:hAnsi="Times New Roman" w:cs="Times New Roman"/>
+          <w:lang w:val="en-US"/>
+        </w:rPr>
+        <w:t xml:space="preserve">Merge the branch with non-expanded arrays by </w:t>
+      </w:r>
+      <w:proofErr w:type="spellStart"/>
+      <w:r>
+        <w:rPr>
+          <w:rFonts w:ascii="Times New Roman" w:hAnsi="Times New Roman" w:cs="Times New Roman"/>
+          <w:lang w:val="en-US"/>
+        </w:rPr>
+        <w:t>Alexey</w:t>
+      </w:r>
+      <w:proofErr w:type="spellEnd"/>
+      <w:r>
+        <w:rPr>
+          <w:rFonts w:ascii="Times New Roman" w:hAnsi="Times New Roman" w:cs="Times New Roman"/>
+          <w:lang w:val="en-US"/>
+        </w:rPr>
+        <w:t>:</w:t>
       </w:r>
     </w:p>
     <w:p>
@@ -228,12 +355,23 @@
           <w:lang w:val="en-US"/>
         </w:rPr>
       </w:pPr>
-      <w:r>
-        <w:rPr>
-          <w:rFonts w:ascii="Times New Roman" w:hAnsi="Times New Roman" w:cs="Times New Roman"/>
-          <w:lang w:val="en-US"/>
-        </w:rPr>
-        <w:t>into:</w:t>
+      <w:proofErr w:type="spellStart"/>
+      <w:proofErr w:type="gramStart"/>
+      <w:r>
+        <w:rPr>
+          <w:rFonts w:ascii="Times New Roman" w:hAnsi="Times New Roman" w:cs="Times New Roman"/>
+          <w:lang w:val="en-US"/>
+        </w:rPr>
+        <w:t>into</w:t>
+      </w:r>
+      <w:proofErr w:type="spellEnd"/>
+      <w:proofErr w:type="gramEnd"/>
+      <w:r>
+        <w:rPr>
+          <w:rFonts w:ascii="Times New Roman" w:hAnsi="Times New Roman" w:cs="Times New Roman"/>
+          <w:lang w:val="en-US"/>
+        </w:rPr>
+        <w:t>:</w:t>
       </w:r>
     </w:p>
     <w:p>
@@ -268,43 +406,48 @@
           <w:lang w:val="en-US"/>
         </w:rPr>
       </w:pPr>
-      <w:r>
-        <w:rPr>
-          <w:rFonts w:ascii="Times New Roman" w:hAnsi="Times New Roman" w:cs="Times New Roman"/>
-          <w:lang w:val="en-US"/>
-        </w:rPr>
-        <w:t>Per and Alexey work together to do the merging.</w:t>
-      </w:r>
-    </w:p>
-    <w:p>
-      <w:pPr>
-        <w:rPr>
-          <w:rFonts w:ascii="Times New Roman" w:hAnsi="Times New Roman" w:cs="Times New Roman"/>
-          <w:lang w:val="en-US"/>
-        </w:rPr>
-      </w:pPr>
-      <w:r>
-        <w:rPr>
-          <w:rFonts w:ascii="Times New Roman" w:hAnsi="Times New Roman" w:cs="Times New Roman"/>
-          <w:lang w:val="en-US"/>
-        </w:rPr>
-        <w:t>Kristian Stavåker will look into how to not expand for-equations and how to do the matching without expanding arrays (KS has a meeting with Jens about the matching).</w:t>
-      </w:r>
-    </w:p>
-    <w:p>
-      <w:pPr>
-        <w:rPr>
-          <w:rFonts w:ascii="Times New Roman" w:hAnsi="Times New Roman" w:cs="Times New Roman"/>
-          <w:lang w:val="en-US"/>
-        </w:rPr>
-      </w:pPr>
-      <w:r>
-        <w:rPr>
-          <w:rFonts w:ascii="Times New Roman" w:hAnsi="Times New Roman" w:cs="Times New Roman"/>
-          <w:lang w:val="en-US"/>
-        </w:rPr>
-        <w:t>The general idea is to generate a DAE that is has arrays/equations not expanded (needed by us and Equa) and then have a phase to translate it into a DAE that is expanded (because MostForWater needs it).</w:t>
-      </w:r>
+      <w:proofErr w:type="gramStart"/>
+      <w:r>
+        <w:rPr>
+          <w:rFonts w:ascii="Times New Roman" w:hAnsi="Times New Roman" w:cs="Times New Roman"/>
+          <w:lang w:val="en-US"/>
+        </w:rPr>
+        <w:t xml:space="preserve">Per and </w:t>
+      </w:r>
+      <w:proofErr w:type="spellStart"/>
+      <w:r>
+        <w:rPr>
+          <w:rFonts w:ascii="Times New Roman" w:hAnsi="Times New Roman" w:cs="Times New Roman"/>
+          <w:lang w:val="en-US"/>
+        </w:rPr>
+        <w:t>Alexey</w:t>
+      </w:r>
+      <w:proofErr w:type="spellEnd"/>
+      <w:r>
+        <w:rPr>
+          <w:rFonts w:ascii="Times New Roman" w:hAnsi="Times New Roman" w:cs="Times New Roman"/>
+          <w:lang w:val="en-US"/>
+        </w:rPr>
+        <w:t xml:space="preserve"> work together to do the merging.</w:t>
+      </w:r>
+      <w:proofErr w:type="gramEnd"/>
+    </w:p>
+    <w:p>
+      <w:pPr>
+        <w:rPr>
+          <w:rFonts w:ascii="Times New Roman" w:hAnsi="Times New Roman" w:cs="Times New Roman"/>
+          <w:lang w:val="en-US"/>
+        </w:rPr>
+      </w:pPr>
+      <w:proofErr w:type="spellStart"/>
+      <w:r>
+        <w:rPr>
+          <w:rFonts w:ascii="Times New Roman" w:hAnsi="Times New Roman" w:cs="Times New Roman"/>
+          <w:lang w:val="en-US"/>
+        </w:rPr>
+        <w:t>Kristian</w:t>
+      </w:r>
+      <w:proofErr w:type="spellEnd"/>
       <w:r>
         <w:rPr>
           <w:rFonts w:ascii="Times New Roman" w:hAnsi="Times New Roman" w:cs="Times New Roman"/>
@@ -312,6 +455,76 @@
         </w:rPr>
         <w:t xml:space="preserve"> </w:t>
       </w:r>
+      <w:proofErr w:type="spellStart"/>
+      <w:r>
+        <w:rPr>
+          <w:rFonts w:ascii="Times New Roman" w:hAnsi="Times New Roman" w:cs="Times New Roman"/>
+          <w:lang w:val="en-US"/>
+        </w:rPr>
+        <w:t>Stavåker</w:t>
+      </w:r>
+      <w:proofErr w:type="spellEnd"/>
+      <w:r>
+        <w:rPr>
+          <w:rFonts w:ascii="Times New Roman" w:hAnsi="Times New Roman" w:cs="Times New Roman"/>
+          <w:lang w:val="en-US"/>
+        </w:rPr>
+        <w:t xml:space="preserve"> will look into how to not expand for-equations and how to do the matching without expanding arrays (KS has a meeting with Jens about the matching).</w:t>
+      </w:r>
+    </w:p>
+    <w:p>
+      <w:pPr>
+        <w:rPr>
+          <w:rFonts w:ascii="Times New Roman" w:hAnsi="Times New Roman" w:cs="Times New Roman"/>
+          <w:lang w:val="en-US"/>
+        </w:rPr>
+      </w:pPr>
+      <w:r>
+        <w:rPr>
+          <w:rFonts w:ascii="Times New Roman" w:hAnsi="Times New Roman" w:cs="Times New Roman"/>
+          <w:lang w:val="en-US"/>
+        </w:rPr>
+        <w:t xml:space="preserve">The general idea is to generate a DAE that is has arrays/equations not expanded (needed by us and </w:t>
+      </w:r>
+      <w:proofErr w:type="spellStart"/>
+      <w:r>
+        <w:rPr>
+          <w:rFonts w:ascii="Times New Roman" w:hAnsi="Times New Roman" w:cs="Times New Roman"/>
+          <w:lang w:val="en-US"/>
+        </w:rPr>
+        <w:t>Equa</w:t>
+      </w:r>
+      <w:proofErr w:type="spellEnd"/>
+      <w:r>
+        <w:rPr>
+          <w:rFonts w:ascii="Times New Roman" w:hAnsi="Times New Roman" w:cs="Times New Roman"/>
+          <w:lang w:val="en-US"/>
+        </w:rPr>
+        <w:t xml:space="preserve">) and then have a phase to translate it into a DAE that is expanded (because </w:t>
+      </w:r>
+      <w:proofErr w:type="spellStart"/>
+      <w:r>
+        <w:rPr>
+          <w:rFonts w:ascii="Times New Roman" w:hAnsi="Times New Roman" w:cs="Times New Roman"/>
+          <w:lang w:val="en-US"/>
+        </w:rPr>
+        <w:t>MostForWater</w:t>
+      </w:r>
+      <w:proofErr w:type="spellEnd"/>
+      <w:r>
+        <w:rPr>
+          <w:rFonts w:ascii="Times New Roman" w:hAnsi="Times New Roman" w:cs="Times New Roman"/>
+          <w:lang w:val="en-US"/>
+        </w:rPr>
+        <w:t xml:space="preserve"> needs it).</w:t>
+      </w:r>
+      <w:r>
+        <w:rPr>
+          <w:rFonts w:ascii="Times New Roman" w:hAnsi="Times New Roman" w:cs="Times New Roman"/>
+          <w:lang w:val="en-US"/>
+        </w:rPr>
+        <w:t xml:space="preserve"> </w:t>
+      </w:r>
     </w:p>
     <w:p>
       <w:pPr>
@@ -333,7 +546,55 @@
           <w:rFonts w:ascii="Times New Roman" w:hAnsi="Times New Roman" w:cs="Times New Roman"/>
           <w:lang w:val="en-US"/>
         </w:rPr>
-        <w:t>: Kristian Stavåker and Jens Frenkel had a meeting (2-3 hours) where the modifications of the matching and sorting algorithms were discussed. Hand compilation of examples on paper.</w:t>
+        <w:t xml:space="preserve">: </w:t>
+      </w:r>
+      <w:proofErr w:type="spellStart"/>
+      <w:r>
+        <w:rPr>
+          <w:rFonts w:ascii="Times New Roman" w:hAnsi="Times New Roman" w:cs="Times New Roman"/>
+          <w:lang w:val="en-US"/>
+        </w:rPr>
+        <w:t>Kristian</w:t>
+      </w:r>
+      <w:proofErr w:type="spellEnd"/>
+      <w:r>
+        <w:rPr>
+          <w:rFonts w:ascii="Times New Roman" w:hAnsi="Times New Roman" w:cs="Times New Roman"/>
+          <w:lang w:val="en-US"/>
+        </w:rPr>
+        <w:t xml:space="preserve"> </w:t>
+      </w:r>
+      <w:proofErr w:type="spellStart"/>
+      <w:r>
+        <w:rPr>
+          <w:rFonts w:ascii="Times New Roman" w:hAnsi="Times New Roman" w:cs="Times New Roman"/>
+          <w:lang w:val="en-US"/>
+        </w:rPr>
+        <w:t>Stavåker</w:t>
+      </w:r>
+      <w:proofErr w:type="spellEnd"/>
+      <w:r>
+        <w:rPr>
+          <w:rFonts w:ascii="Times New Roman" w:hAnsi="Times New Roman" w:cs="Times New Roman"/>
+          <w:lang w:val="en-US"/>
+        </w:rPr>
+        <w:t xml:space="preserve"> and Jens </w:t>
+      </w:r>
+      <w:proofErr w:type="spellStart"/>
+      <w:r>
+        <w:rPr>
+          <w:rFonts w:ascii="Times New Roman" w:hAnsi="Times New Roman" w:cs="Times New Roman"/>
+          <w:lang w:val="en-US"/>
+        </w:rPr>
+        <w:t>Frenkel</w:t>
+      </w:r>
+      <w:proofErr w:type="spellEnd"/>
+      <w:r>
+        <w:rPr>
+          <w:rFonts w:ascii="Times New Roman" w:hAnsi="Times New Roman" w:cs="Times New Roman"/>
+          <w:lang w:val="en-US"/>
+        </w:rPr>
+        <w:t xml:space="preserve"> had a meeting (2-3 hours) where the modifications of the matching and sorting algorithms were discussed. Hand compilation of examples on paper.</w:t>
       </w:r>
     </w:p>
     <w:p>
@@ -356,8 +617,17 @@
           <w:rFonts w:ascii="Times New Roman" w:hAnsi="Times New Roman" w:cs="Times New Roman"/>
           <w:lang w:val="en-US"/>
         </w:rPr>
-        <w:t>: Kristian Stavåker and Jens Frenkel had a meeting (2-3 hours) where it was discussed exactly which functions in the compiler are to be modified.</w:t>
-      </w:r>
+        <w:t xml:space="preserve">: </w:t>
+      </w:r>
+      <w:proofErr w:type="spellStart"/>
+      <w:r>
+        <w:rPr>
+          <w:rFonts w:ascii="Times New Roman" w:hAnsi="Times New Roman" w:cs="Times New Roman"/>
+          <w:lang w:val="en-US"/>
+        </w:rPr>
+        <w:t>Kristian</w:t>
+      </w:r>
+      <w:proofErr w:type="spellEnd"/>
       <w:r>
         <w:rPr>
           <w:rFonts w:ascii="Times New Roman" w:hAnsi="Times New Roman" w:cs="Times New Roman"/>
@@ -365,6 +635,45 @@
         </w:rPr>
         <w:t xml:space="preserve"> </w:t>
       </w:r>
+      <w:proofErr w:type="spellStart"/>
+      <w:r>
+        <w:rPr>
+          <w:rFonts w:ascii="Times New Roman" w:hAnsi="Times New Roman" w:cs="Times New Roman"/>
+          <w:lang w:val="en-US"/>
+        </w:rPr>
+        <w:t>Stavåker</w:t>
+      </w:r>
+      <w:proofErr w:type="spellEnd"/>
+      <w:r>
+        <w:rPr>
+          <w:rFonts w:ascii="Times New Roman" w:hAnsi="Times New Roman" w:cs="Times New Roman"/>
+          <w:lang w:val="en-US"/>
+        </w:rPr>
+        <w:t xml:space="preserve"> and Jens </w:t>
+      </w:r>
+      <w:proofErr w:type="spellStart"/>
+      <w:r>
+        <w:rPr>
+          <w:rFonts w:ascii="Times New Roman" w:hAnsi="Times New Roman" w:cs="Times New Roman"/>
+          <w:lang w:val="en-US"/>
+        </w:rPr>
+        <w:t>Frenkel</w:t>
+      </w:r>
+      <w:proofErr w:type="spellEnd"/>
+      <w:r>
+        <w:rPr>
+          <w:rFonts w:ascii="Times New Roman" w:hAnsi="Times New Roman" w:cs="Times New Roman"/>
+          <w:lang w:val="en-US"/>
+        </w:rPr>
+        <w:t xml:space="preserve"> had a meeting (2-3 hours) where it was discussed exactly which functions in the compiler are to be modified.</w:t>
+      </w:r>
+      <w:r>
+        <w:rPr>
+          <w:rFonts w:ascii="Times New Roman" w:hAnsi="Times New Roman" w:cs="Times New Roman"/>
+          <w:lang w:val="en-US"/>
+        </w:rPr>
+        <w:t xml:space="preserve"> </w:t>
+      </w:r>
       <w:r>
         <w:rPr>
           <w:rFonts w:ascii="Times New Roman" w:hAnsi="Times New Roman" w:cs="Times New Roman"/>
@@ -436,14 +745,62 @@
           <w:rFonts w:ascii="Times New Roman" w:hAnsi="Times New Roman" w:cs="Times New Roman"/>
           <w:lang w:val="en-US"/>
         </w:rPr>
-        <w:t>Contact between Kristian Stavåker a</w:t>
-      </w:r>
-      <w:r>
-        <w:rPr>
-          <w:rFonts w:ascii="Times New Roman" w:hAnsi="Times New Roman" w:cs="Times New Roman"/>
-          <w:lang w:val="en-US"/>
-        </w:rPr>
-        <w:t>nd Jens Frenkel via e-mail and S</w:t>
+        <w:t xml:space="preserve">Contact between </w:t>
+      </w:r>
+      <w:proofErr w:type="spellStart"/>
+      <w:r>
+        <w:rPr>
+          <w:rFonts w:ascii="Times New Roman" w:hAnsi="Times New Roman" w:cs="Times New Roman"/>
+          <w:lang w:val="en-US"/>
+        </w:rPr>
+        <w:t>Kristian</w:t>
+      </w:r>
+      <w:proofErr w:type="spellEnd"/>
+      <w:r>
+        <w:rPr>
+          <w:rFonts w:ascii="Times New Roman" w:hAnsi="Times New Roman" w:cs="Times New Roman"/>
+          <w:lang w:val="en-US"/>
+        </w:rPr>
+        <w:t xml:space="preserve"> </w:t>
+      </w:r>
+      <w:proofErr w:type="spellStart"/>
+      <w:r>
+        <w:rPr>
+          <w:rFonts w:ascii="Times New Roman" w:hAnsi="Times New Roman" w:cs="Times New Roman"/>
+          <w:lang w:val="en-US"/>
+        </w:rPr>
+        <w:t>Stavåker</w:t>
+      </w:r>
+      <w:proofErr w:type="spellEnd"/>
+      <w:r>
+        <w:rPr>
+          <w:rFonts w:ascii="Times New Roman" w:hAnsi="Times New Roman" w:cs="Times New Roman"/>
+          <w:lang w:val="en-US"/>
+        </w:rPr>
+        <w:t xml:space="preserve"> a</w:t>
+      </w:r>
+      <w:r>
+        <w:rPr>
+          <w:rFonts w:ascii="Times New Roman" w:hAnsi="Times New Roman" w:cs="Times New Roman"/>
+          <w:lang w:val="en-US"/>
+        </w:rPr>
+        <w:t xml:space="preserve">nd Jens </w:t>
+      </w:r>
+      <w:proofErr w:type="spellStart"/>
+      <w:r>
+        <w:rPr>
+          <w:rFonts w:ascii="Times New Roman" w:hAnsi="Times New Roman" w:cs="Times New Roman"/>
+          <w:lang w:val="en-US"/>
+        </w:rPr>
+        <w:t>Frenkel</w:t>
+      </w:r>
+      <w:proofErr w:type="spellEnd"/>
+      <w:r>
+        <w:rPr>
+          <w:rFonts w:ascii="Times New Roman" w:hAnsi="Times New Roman" w:cs="Times New Roman"/>
+          <w:lang w:val="en-US"/>
+        </w:rPr>
+        <w:t xml:space="preserve"> via e-mail and S</w:t>
       </w:r>
       <w:r>
         <w:rPr>
@@ -493,12 +850,21 @@
           <w:lang w:val="en-US"/>
         </w:rPr>
       </w:pPr>
-      <w:r>
-        <w:rPr>
-          <w:rFonts w:ascii="Times New Roman" w:hAnsi="Times New Roman" w:cs="Times New Roman"/>
-          <w:lang w:val="en-US"/>
-        </w:rPr>
-        <w:t xml:space="preserve">Kristian is working locally </w:t>
+      <w:proofErr w:type="spellStart"/>
+      <w:r>
+        <w:rPr>
+          <w:rFonts w:ascii="Times New Roman" w:hAnsi="Times New Roman" w:cs="Times New Roman"/>
+          <w:lang w:val="en-US"/>
+        </w:rPr>
+        <w:t>Kristian</w:t>
+      </w:r>
+      <w:proofErr w:type="spellEnd"/>
+      <w:r>
+        <w:rPr>
+          <w:rFonts w:ascii="Times New Roman" w:hAnsi="Times New Roman" w:cs="Times New Roman"/>
+          <w:lang w:val="en-US"/>
+        </w:rPr>
+        <w:t xml:space="preserve"> is working locally </w:t>
       </w:r>
       <w:r>
         <w:rPr>
@@ -512,7 +878,23 @@
           <w:rFonts w:ascii="Times New Roman" w:hAnsi="Times New Roman" w:cs="Times New Roman"/>
           <w:lang w:val="en-US"/>
         </w:rPr>
-        <w:t>on the sjoelund-functiontree bra</w:t>
+        <w:t xml:space="preserve">on the </w:t>
+      </w:r>
+      <w:proofErr w:type="spellStart"/>
+      <w:r>
+        <w:rPr>
+          <w:rFonts w:ascii="Times New Roman" w:hAnsi="Times New Roman" w:cs="Times New Roman"/>
+          <w:lang w:val="en-US"/>
+        </w:rPr>
+        <w:t>sjoelund-functiontree</w:t>
+      </w:r>
+      <w:proofErr w:type="spellEnd"/>
+      <w:r>
+        <w:rPr>
+          <w:rFonts w:ascii="Times New Roman" w:hAnsi="Times New Roman" w:cs="Times New Roman"/>
+          <w:lang w:val="en-US"/>
+        </w:rPr>
+        <w:t xml:space="preserve"> bra</w:t>
       </w:r>
       <w:r>
         <w:rPr>
@@ -526,7 +908,21 @@
           <w:rFonts w:ascii="Times New Roman" w:hAnsi="Times New Roman" w:cs="Times New Roman"/>
           <w:lang w:val="en-US"/>
         </w:rPr>
-        <w:t>ch. Jens will investigate the code before any commits.</w:t>
+        <w:t>ch. Jens will investigate the code before any commits</w:t>
+      </w:r>
+      <w:r>
+        <w:rPr>
+          <w:rFonts w:ascii="Times New Roman" w:hAnsi="Times New Roman" w:cs="Times New Roman"/>
+          <w:lang w:val="en-US"/>
+        </w:rPr>
+        <w:t xml:space="preserve"> (+ normal procedure with test suite etc.)</w:t>
+      </w:r>
+      <w:r>
+        <w:rPr>
+          <w:rFonts w:ascii="Times New Roman" w:hAnsi="Times New Roman" w:cs="Times New Roman"/>
+          <w:lang w:val="en-US"/>
+        </w:rPr>
+        <w:t>.</w:t>
       </w:r>
     </w:p>
     <w:p>
@@ -623,14 +1019,55 @@
           <w:rFonts w:ascii="Times New Roman" w:hAnsi="Times New Roman" w:cs="Times New Roman"/>
           <w:lang w:val="en-US"/>
         </w:rPr>
-        <w:t>The cases in matchcontinue which process non-expanded arrays should be guarded by checks of the</w:t>
-      </w:r>
-      <w:r>
-        <w:rPr>
-          <w:rFonts w:ascii="Times New Roman" w:hAnsi="Times New Roman" w:cs="Times New Roman"/>
-          <w:lang w:val="en-US"/>
-        </w:rPr>
-        <w:t xml:space="preserve"> function RTOpts.splitArays(). </w:t>
+        <w:t xml:space="preserve">The cases in </w:t>
+      </w:r>
+      <w:proofErr w:type="spellStart"/>
+      <w:r>
+        <w:rPr>
+          <w:rFonts w:ascii="Times New Roman" w:hAnsi="Times New Roman" w:cs="Times New Roman"/>
+          <w:lang w:val="en-US"/>
+        </w:rPr>
+        <w:t>matchcontinue</w:t>
+      </w:r>
+      <w:proofErr w:type="spellEnd"/>
+      <w:r>
+        <w:rPr>
+          <w:rFonts w:ascii="Times New Roman" w:hAnsi="Times New Roman" w:cs="Times New Roman"/>
+          <w:lang w:val="en-US"/>
+        </w:rPr>
+        <w:t xml:space="preserve"> which process non-expanded arrays should be guarded by checks of the</w:t>
+      </w:r>
+      <w:r>
+        <w:rPr>
+          <w:rFonts w:ascii="Times New Roman" w:hAnsi="Times New Roman" w:cs="Times New Roman"/>
+          <w:lang w:val="en-US"/>
+        </w:rPr>
+        <w:t xml:space="preserve"> function </w:t>
+      </w:r>
+      <w:proofErr w:type="spellStart"/>
+      <w:proofErr w:type="gramStart"/>
+      <w:r>
+        <w:rPr>
+          <w:rFonts w:ascii="Times New Roman" w:hAnsi="Times New Roman" w:cs="Times New Roman"/>
+          <w:lang w:val="en-US"/>
+        </w:rPr>
+        <w:t>RTOpts.splitArays</w:t>
+      </w:r>
+      <w:proofErr w:type="spellEnd"/>
+      <w:r>
+        <w:rPr>
+          <w:rFonts w:ascii="Times New Roman" w:hAnsi="Times New Roman" w:cs="Times New Roman"/>
+          <w:lang w:val="en-US"/>
+        </w:rPr>
+        <w:t>(</w:t>
+      </w:r>
+      <w:proofErr w:type="gramEnd"/>
+      <w:r>
+        <w:rPr>
+          <w:rFonts w:ascii="Times New Roman" w:hAnsi="Times New Roman" w:cs="Times New Roman"/>
+          <w:lang w:val="en-US"/>
+        </w:rPr>
+        <w:t xml:space="preserve">). </w:t>
       </w:r>
       <w:r>
         <w:rPr>
@@ -807,8 +1244,26 @@
           <w:rFonts w:ascii="Times New Roman" w:hAnsi="Times New Roman" w:cs="Times New Roman"/>
           <w:lang w:val="en-US"/>
         </w:rPr>
-        <w:t xml:space="preserve">OMC front-end produces what is essentially flat Modelica in the form of elements of the type </w:t>
-      </w:r>
+        <w:t xml:space="preserve">OMC front-end produces what is essentially flat </w:t>
+      </w:r>
+      <w:proofErr w:type="spellStart"/>
+      <w:r>
+        <w:rPr>
+          <w:rFonts w:ascii="Times New Roman" w:hAnsi="Times New Roman" w:cs="Times New Roman"/>
+          <w:lang w:val="en-US"/>
+        </w:rPr>
+        <w:t>Modelica</w:t>
+      </w:r>
+      <w:proofErr w:type="spellEnd"/>
+      <w:r>
+        <w:rPr>
+          <w:rFonts w:ascii="Times New Roman" w:hAnsi="Times New Roman" w:cs="Times New Roman"/>
+          <w:lang w:val="en-US"/>
+        </w:rPr>
+        <w:t xml:space="preserve"> in the form of elements of the type </w:t>
+      </w:r>
+      <w:proofErr w:type="spellStart"/>
+      <w:proofErr w:type="gramStart"/>
       <w:r>
         <w:rPr>
           <w:rFonts w:ascii="Times New Roman" w:hAnsi="Times New Roman" w:cs="Times New Roman"/>
@@ -830,12 +1285,21 @@
         </w:rPr>
         <w:t>list</w:t>
       </w:r>
-      <w:r>
-        <w:rPr>
-          <w:rFonts w:ascii="Times New Roman" w:hAnsi="Times New Roman" w:cs="Times New Roman"/>
-          <w:lang w:val="en-US"/>
-        </w:rPr>
-        <w:t xml:space="preserve"> . Even though DAE stands for “differential algebraic equations”, </w:t>
+      <w:proofErr w:type="spellEnd"/>
+      <w:r>
+        <w:rPr>
+          <w:rFonts w:ascii="Times New Roman" w:hAnsi="Times New Roman" w:cs="Times New Roman"/>
+          <w:lang w:val="en-US"/>
+        </w:rPr>
+        <w:t xml:space="preserve"> .</w:t>
+      </w:r>
+      <w:proofErr w:type="gramEnd"/>
+      <w:r>
+        <w:rPr>
+          <w:rFonts w:ascii="Times New Roman" w:hAnsi="Times New Roman" w:cs="Times New Roman"/>
+          <w:lang w:val="en-US"/>
+        </w:rPr>
+        <w:t xml:space="preserve"> Even though DAE stands for “differential algebraic equations”, </w:t>
       </w:r>
       <w:r>
         <w:rPr>
@@ -856,7 +1320,23 @@
           <w:rFonts w:ascii="Times New Roman" w:hAnsi="Times New Roman" w:cs="Times New Roman"/>
           <w:lang w:val="en-US"/>
         </w:rPr>
-        <w:t>lists (of the type DAE.Element)</w:t>
+        <w:t xml:space="preserve">lists (of the type </w:t>
+      </w:r>
+      <w:proofErr w:type="spellStart"/>
+      <w:r>
+        <w:rPr>
+          <w:rFonts w:ascii="Times New Roman" w:hAnsi="Times New Roman" w:cs="Times New Roman"/>
+          <w:lang w:val="en-US"/>
+        </w:rPr>
+        <w:t>DAE.Element</w:t>
+      </w:r>
+      <w:proofErr w:type="spellEnd"/>
+      <w:r>
+        <w:rPr>
+          <w:rFonts w:ascii="Times New Roman" w:hAnsi="Times New Roman" w:cs="Times New Roman"/>
+          <w:lang w:val="en-US"/>
+        </w:rPr>
+        <w:t>)</w:t>
       </w:r>
       <w:r>
         <w:rPr>
@@ -898,23 +1378,64 @@
           <w:rFonts w:ascii="Times New Roman" w:hAnsi="Times New Roman" w:cs="Times New Roman"/>
           <w:lang w:val="en-US"/>
         </w:rPr>
-        <w:t xml:space="preserve"> This record contains variable’s subscripts as a list of DAE.Subscript.</w:t>
-      </w:r>
-    </w:p>
-    <w:p>
-      <w:pPr>
-        <w:rPr>
-          <w:rFonts w:ascii="Times New Roman" w:hAnsi="Times New Roman" w:cs="Times New Roman"/>
-          <w:lang w:val="en-US"/>
-        </w:rPr>
-      </w:pPr>
-      <w:r>
-        <w:rPr>
-          <w:rFonts w:ascii="Times New Roman" w:hAnsi="Times New Roman" w:cs="Times New Roman"/>
-          <w:lang w:val="en-US"/>
-        </w:rPr>
-        <w:t>The uniontype DAE.Subscript</w:t>
-      </w:r>
+        <w:t xml:space="preserve"> This record contains variable’s subscripts as a list of </w:t>
+      </w:r>
+      <w:proofErr w:type="spellStart"/>
+      <w:r>
+        <w:rPr>
+          <w:rFonts w:ascii="Times New Roman" w:hAnsi="Times New Roman" w:cs="Times New Roman"/>
+          <w:lang w:val="en-US"/>
+        </w:rPr>
+        <w:t>DAE.Subscript</w:t>
+      </w:r>
+      <w:proofErr w:type="spellEnd"/>
+      <w:r>
+        <w:rPr>
+          <w:rFonts w:ascii="Times New Roman" w:hAnsi="Times New Roman" w:cs="Times New Roman"/>
+          <w:lang w:val="en-US"/>
+        </w:rPr>
+        <w:t>.</w:t>
+      </w:r>
+    </w:p>
+    <w:p>
+      <w:pPr>
+        <w:rPr>
+          <w:rFonts w:ascii="Times New Roman" w:hAnsi="Times New Roman" w:cs="Times New Roman"/>
+          <w:lang w:val="en-US"/>
+        </w:rPr>
+      </w:pPr>
+      <w:r>
+        <w:rPr>
+          <w:rFonts w:ascii="Times New Roman" w:hAnsi="Times New Roman" w:cs="Times New Roman"/>
+          <w:lang w:val="en-US"/>
+        </w:rPr>
+        <w:t xml:space="preserve">The </w:t>
+      </w:r>
+      <w:proofErr w:type="spellStart"/>
+      <w:r>
+        <w:rPr>
+          <w:rFonts w:ascii="Times New Roman" w:hAnsi="Times New Roman" w:cs="Times New Roman"/>
+          <w:lang w:val="en-US"/>
+        </w:rPr>
+        <w:t>uniontype</w:t>
+      </w:r>
+      <w:proofErr w:type="spellEnd"/>
+      <w:r>
+        <w:rPr>
+          <w:rFonts w:ascii="Times New Roman" w:hAnsi="Times New Roman" w:cs="Times New Roman"/>
+          <w:lang w:val="en-US"/>
+        </w:rPr>
+        <w:t xml:space="preserve"> </w:t>
+      </w:r>
+      <w:proofErr w:type="spellStart"/>
+      <w:r>
+        <w:rPr>
+          <w:rFonts w:ascii="Times New Roman" w:hAnsi="Times New Roman" w:cs="Times New Roman"/>
+          <w:lang w:val="en-US"/>
+        </w:rPr>
+        <w:t>DAE.Subscript</w:t>
+      </w:r>
+      <w:proofErr w:type="spellEnd"/>
       <w:r>
         <w:rPr>
           <w:rFonts w:ascii="Times New Roman" w:hAnsi="Times New Roman" w:cs="Times New Roman"/>
@@ -934,7 +1455,23 @@
           <w:rFonts w:ascii="Times New Roman" w:hAnsi="Times New Roman" w:cs="Times New Roman"/>
           <w:lang w:val="en-US"/>
         </w:rPr>
-        <w:t>index range available for a given variable and a given index position, like the first position in the expression a[:,1]).</w:t>
+        <w:t xml:space="preserve">index range available for a given variable and a given index position, like the first position in the expression </w:t>
+      </w:r>
+      <w:proofErr w:type="gramStart"/>
+      <w:r>
+        <w:rPr>
+          <w:rFonts w:ascii="Times New Roman" w:hAnsi="Times New Roman" w:cs="Times New Roman"/>
+          <w:lang w:val="en-US"/>
+        </w:rPr>
+        <w:t>a[</w:t>
+      </w:r>
+      <w:proofErr w:type="gramEnd"/>
+      <w:r>
+        <w:rPr>
+          <w:rFonts w:ascii="Times New Roman" w:hAnsi="Times New Roman" w:cs="Times New Roman"/>
+          <w:lang w:val="en-US"/>
+        </w:rPr>
+        <w:t>:,1]).</w:t>
       </w:r>
     </w:p>
     <w:p>
@@ -956,7 +1493,23 @@
           <w:rFonts w:ascii="Times New Roman" w:hAnsi="Times New Roman" w:cs="Times New Roman"/>
           <w:lang w:val="en-US"/>
         </w:rPr>
-        <w:t xml:space="preserve"> (not within a function) represent scalar variables (in particular, scalar elements of arrays) and</w:t>
+        <w:t xml:space="preserve"> (not within a function) </w:t>
+      </w:r>
+      <w:proofErr w:type="gramStart"/>
+      <w:r>
+        <w:rPr>
+          <w:rFonts w:ascii="Times New Roman" w:hAnsi="Times New Roman" w:cs="Times New Roman"/>
+          <w:lang w:val="en-US"/>
+        </w:rPr>
+        <w:t>represent</w:t>
+      </w:r>
+      <w:proofErr w:type="gramEnd"/>
+      <w:r>
+        <w:rPr>
+          <w:rFonts w:ascii="Times New Roman" w:hAnsi="Times New Roman" w:cs="Times New Roman"/>
+          <w:lang w:val="en-US"/>
+        </w:rPr>
+        <w:t xml:space="preserve"> scalar variables (in particular, scalar elements of arrays) and</w:t>
       </w:r>
       <w:r>
         <w:rPr>
@@ -978,7 +1531,39 @@
           <w:rFonts w:ascii="Times New Roman" w:hAnsi="Times New Roman" w:cs="Times New Roman"/>
           <w:lang w:val="en-US"/>
         </w:rPr>
-        <w:t>When instantiating a variable, the uniontype Prefix.ComponentPrefix is used to represent the variable whose subcomponent the variable being instantiated is. For example, in the model</w:t>
+        <w:t xml:space="preserve">When instantiating a variable, the </w:t>
+      </w:r>
+      <w:proofErr w:type="spellStart"/>
+      <w:r>
+        <w:rPr>
+          <w:rFonts w:ascii="Times New Roman" w:hAnsi="Times New Roman" w:cs="Times New Roman"/>
+          <w:lang w:val="en-US"/>
+        </w:rPr>
+        <w:t>uniontype</w:t>
+      </w:r>
+      <w:proofErr w:type="spellEnd"/>
+      <w:r>
+        <w:rPr>
+          <w:rFonts w:ascii="Times New Roman" w:hAnsi="Times New Roman" w:cs="Times New Roman"/>
+          <w:lang w:val="en-US"/>
+        </w:rPr>
+        <w:t xml:space="preserve"> </w:t>
+      </w:r>
+      <w:proofErr w:type="spellStart"/>
+      <w:r>
+        <w:rPr>
+          <w:rFonts w:ascii="Times New Roman" w:hAnsi="Times New Roman" w:cs="Times New Roman"/>
+          <w:lang w:val="en-US"/>
+        </w:rPr>
+        <w:t>Prefix.ComponentPrefix</w:t>
+      </w:r>
+      <w:proofErr w:type="spellEnd"/>
+      <w:r>
+        <w:rPr>
+          <w:rFonts w:ascii="Times New Roman" w:hAnsi="Times New Roman" w:cs="Times New Roman"/>
+          <w:lang w:val="en-US"/>
+        </w:rPr>
+        <w:t xml:space="preserve"> is used to represent the variable whose subcomponent the variable being instantiated is. For example, in the model</w:t>
       </w:r>
     </w:p>
     <w:p>
@@ -991,6 +1576,7 @@
           <w:lang w:val="en-US"/>
         </w:rPr>
       </w:pPr>
+      <w:proofErr w:type="gramStart"/>
       <w:r>
         <w:rPr>
           <w:rFonts w:ascii="Times New Roman" w:hAnsi="Times New Roman" w:cs="Times New Roman"/>
@@ -998,39 +1584,39 @@
           <w:szCs w:val="18"/>
           <w:lang w:val="en-US"/>
         </w:rPr>
-        <w:t>model M</w:t>
-      </w:r>
-    </w:p>
-    <w:p>
-      <w:pPr>
-        <w:spacing w:after="0" w:line="240" w:lineRule="auto"/>
+        <w:t>model</w:t>
+      </w:r>
+      <w:proofErr w:type="gramEnd"/>
+      <w:r>
         <w:rPr>
           <w:rFonts w:ascii="Times New Roman" w:hAnsi="Times New Roman" w:cs="Times New Roman"/>
           <w:sz w:val="18"/>
           <w:szCs w:val="18"/>
           <w:lang w:val="en-US"/>
         </w:rPr>
-      </w:pPr>
-      <w:r>
+        <w:t xml:space="preserve"> M</w:t>
+      </w:r>
+    </w:p>
+    <w:p>
+      <w:pPr>
+        <w:spacing w:after="0" w:line="240" w:lineRule="auto"/>
         <w:rPr>
           <w:rFonts w:ascii="Times New Roman" w:hAnsi="Times New Roman" w:cs="Times New Roman"/>
           <w:sz w:val="18"/>
           <w:szCs w:val="18"/>
           <w:lang w:val="en-US"/>
         </w:rPr>
-        <w:t xml:space="preserve">  class A</w:t>
-      </w:r>
-    </w:p>
-    <w:p>
-      <w:pPr>
-        <w:spacing w:after="0" w:line="240" w:lineRule="auto"/>
+      </w:pPr>
+      <w:r>
         <w:rPr>
           <w:rFonts w:ascii="Times New Roman" w:hAnsi="Times New Roman" w:cs="Times New Roman"/>
           <w:sz w:val="18"/>
           <w:szCs w:val="18"/>
           <w:lang w:val="en-US"/>
         </w:rPr>
-      </w:pPr>
+        <w:t xml:space="preserve">  </w:t>
+      </w:r>
+      <w:proofErr w:type="gramStart"/>
       <w:r>
         <w:rPr>
           <w:rFonts w:ascii="Times New Roman" w:hAnsi="Times New Roman" w:cs="Times New Roman"/>
@@ -1038,59 +1624,59 @@
           <w:szCs w:val="18"/>
           <w:lang w:val="en-US"/>
         </w:rPr>
-        <w:t xml:space="preserve">    Real b;</w:t>
-      </w:r>
-    </w:p>
-    <w:p>
-      <w:pPr>
-        <w:spacing w:after="0" w:line="240" w:lineRule="auto"/>
+        <w:t>class</w:t>
+      </w:r>
+      <w:proofErr w:type="gramEnd"/>
+      <w:r>
         <w:rPr>
           <w:rFonts w:ascii="Times New Roman" w:hAnsi="Times New Roman" w:cs="Times New Roman"/>
           <w:sz w:val="18"/>
           <w:szCs w:val="18"/>
           <w:lang w:val="en-US"/>
         </w:rPr>
-      </w:pPr>
-      <w:r>
+        <w:t xml:space="preserve"> A</w:t>
+      </w:r>
+    </w:p>
+    <w:p>
+      <w:pPr>
+        <w:spacing w:after="0" w:line="240" w:lineRule="auto"/>
         <w:rPr>
           <w:rFonts w:ascii="Times New Roman" w:hAnsi="Times New Roman" w:cs="Times New Roman"/>
           <w:sz w:val="18"/>
           <w:szCs w:val="18"/>
           <w:lang w:val="en-US"/>
         </w:rPr>
-        <w:t xml:space="preserve">  end A;</w:t>
-      </w:r>
-    </w:p>
-    <w:p>
-      <w:pPr>
-        <w:spacing w:after="0" w:line="240" w:lineRule="auto"/>
+      </w:pPr>
+      <w:r>
         <w:rPr>
           <w:rFonts w:ascii="Times New Roman" w:hAnsi="Times New Roman" w:cs="Times New Roman"/>
           <w:sz w:val="18"/>
           <w:szCs w:val="18"/>
           <w:lang w:val="en-US"/>
         </w:rPr>
-      </w:pPr>
-      <w:r>
+        <w:t xml:space="preserve">    Real b;</w:t>
+      </w:r>
+    </w:p>
+    <w:p>
+      <w:pPr>
+        <w:spacing w:after="0" w:line="240" w:lineRule="auto"/>
         <w:rPr>
           <w:rFonts w:ascii="Times New Roman" w:hAnsi="Times New Roman" w:cs="Times New Roman"/>
           <w:sz w:val="18"/>
           <w:szCs w:val="18"/>
           <w:lang w:val="en-US"/>
         </w:rPr>
-        <w:t xml:space="preserve">  A[2] a;</w:t>
-      </w:r>
-    </w:p>
-    <w:p>
-      <w:pPr>
-        <w:spacing w:after="0" w:line="240" w:lineRule="auto"/>
+      </w:pPr>
+      <w:r>
         <w:rPr>
           <w:rFonts w:ascii="Times New Roman" w:hAnsi="Times New Roman" w:cs="Times New Roman"/>
           <w:sz w:val="18"/>
           <w:szCs w:val="18"/>
           <w:lang w:val="en-US"/>
         </w:rPr>
-      </w:pPr>
+        <w:t xml:space="preserve">  </w:t>
+      </w:r>
+      <w:proofErr w:type="gramStart"/>
       <w:r>
         <w:rPr>
           <w:rFonts w:ascii="Times New Roman" w:hAnsi="Times New Roman" w:cs="Times New Roman"/>
@@ -1098,22 +1684,112 @@
           <w:szCs w:val="18"/>
           <w:lang w:val="en-US"/>
         </w:rPr>
-        <w:t>end M;</w:t>
-      </w:r>
-    </w:p>
-    <w:p>
-      <w:pPr>
-        <w:rPr>
-          <w:rFonts w:ascii="Times New Roman" w:hAnsi="Times New Roman" w:cs="Times New Roman"/>
-          <w:lang w:val="en-US"/>
-        </w:rPr>
-      </w:pPr>
-      <w:r>
-        <w:rPr>
-          <w:rFonts w:ascii="Times New Roman" w:hAnsi="Times New Roman" w:cs="Times New Roman"/>
-          <w:lang w:val="en-US"/>
-        </w:rPr>
-        <w:t>the variable a is ins</w:t>
+        <w:t>end</w:t>
+      </w:r>
+      <w:proofErr w:type="gramEnd"/>
+      <w:r>
+        <w:rPr>
+          <w:rFonts w:ascii="Times New Roman" w:hAnsi="Times New Roman" w:cs="Times New Roman"/>
+          <w:sz w:val="18"/>
+          <w:szCs w:val="18"/>
+          <w:lang w:val="en-US"/>
+        </w:rPr>
+        <w:t xml:space="preserve"> A;</w:t>
+      </w:r>
+    </w:p>
+    <w:p>
+      <w:pPr>
+        <w:spacing w:after="0" w:line="240" w:lineRule="auto"/>
+        <w:rPr>
+          <w:rFonts w:ascii="Times New Roman" w:hAnsi="Times New Roman" w:cs="Times New Roman"/>
+          <w:sz w:val="18"/>
+          <w:szCs w:val="18"/>
+          <w:lang w:val="en-US"/>
+        </w:rPr>
+      </w:pPr>
+      <w:r>
+        <w:rPr>
+          <w:rFonts w:ascii="Times New Roman" w:hAnsi="Times New Roman" w:cs="Times New Roman"/>
+          <w:sz w:val="18"/>
+          <w:szCs w:val="18"/>
+          <w:lang w:val="en-US"/>
+        </w:rPr>
+        <w:t xml:space="preserve">  </w:t>
+      </w:r>
+      <w:proofErr w:type="gramStart"/>
+      <w:r>
+        <w:rPr>
+          <w:rFonts w:ascii="Times New Roman" w:hAnsi="Times New Roman" w:cs="Times New Roman"/>
+          <w:sz w:val="18"/>
+          <w:szCs w:val="18"/>
+          <w:lang w:val="en-US"/>
+        </w:rPr>
+        <w:t>A[</w:t>
+      </w:r>
+      <w:proofErr w:type="gramEnd"/>
+      <w:r>
+        <w:rPr>
+          <w:rFonts w:ascii="Times New Roman" w:hAnsi="Times New Roman" w:cs="Times New Roman"/>
+          <w:sz w:val="18"/>
+          <w:szCs w:val="18"/>
+          <w:lang w:val="en-US"/>
+        </w:rPr>
+        <w:t>2] a;</w:t>
+      </w:r>
+    </w:p>
+    <w:p>
+      <w:pPr>
+        <w:spacing w:after="0" w:line="240" w:lineRule="auto"/>
+        <w:rPr>
+          <w:rFonts w:ascii="Times New Roman" w:hAnsi="Times New Roman" w:cs="Times New Roman"/>
+          <w:sz w:val="18"/>
+          <w:szCs w:val="18"/>
+          <w:lang w:val="en-US"/>
+        </w:rPr>
+      </w:pPr>
+      <w:proofErr w:type="gramStart"/>
+      <w:r>
+        <w:rPr>
+          <w:rFonts w:ascii="Times New Roman" w:hAnsi="Times New Roman" w:cs="Times New Roman"/>
+          <w:sz w:val="18"/>
+          <w:szCs w:val="18"/>
+          <w:lang w:val="en-US"/>
+        </w:rPr>
+        <w:t>end</w:t>
+      </w:r>
+      <w:proofErr w:type="gramEnd"/>
+      <w:r>
+        <w:rPr>
+          <w:rFonts w:ascii="Times New Roman" w:hAnsi="Times New Roman" w:cs="Times New Roman"/>
+          <w:sz w:val="18"/>
+          <w:szCs w:val="18"/>
+          <w:lang w:val="en-US"/>
+        </w:rPr>
+        <w:t xml:space="preserve"> M;</w:t>
+      </w:r>
+    </w:p>
+    <w:p>
+      <w:pPr>
+        <w:rPr>
+          <w:rFonts w:ascii="Times New Roman" w:hAnsi="Times New Roman" w:cs="Times New Roman"/>
+          <w:lang w:val="en-US"/>
+        </w:rPr>
+      </w:pPr>
+      <w:proofErr w:type="gramStart"/>
+      <w:r>
+        <w:rPr>
+          <w:rFonts w:ascii="Times New Roman" w:hAnsi="Times New Roman" w:cs="Times New Roman"/>
+          <w:lang w:val="en-US"/>
+        </w:rPr>
+        <w:t>the</w:t>
+      </w:r>
+      <w:proofErr w:type="gramEnd"/>
+      <w:r>
+        <w:rPr>
+          <w:rFonts w:ascii="Times New Roman" w:hAnsi="Times New Roman" w:cs="Times New Roman"/>
+          <w:lang w:val="en-US"/>
+        </w:rPr>
+        <w:t xml:space="preserve"> variable a is ins</w:t>
       </w:r>
       <w:r>
         <w:rPr>
@@ -1142,7 +1818,32 @@
           <w:rFonts w:ascii="Times New Roman" w:hAnsi="Times New Roman" w:cs="Times New Roman"/>
           <w:lang w:val="en-US"/>
         </w:rPr>
-        <w:t>Subscripts of  Prefix.ComponentPrefix are represented by a list of integers.</w:t>
+        <w:t xml:space="preserve">Subscripts </w:t>
+      </w:r>
+      <w:proofErr w:type="gramStart"/>
+      <w:r>
+        <w:rPr>
+          <w:rFonts w:ascii="Times New Roman" w:hAnsi="Times New Roman" w:cs="Times New Roman"/>
+          <w:lang w:val="en-US"/>
+        </w:rPr>
+        <w:t xml:space="preserve">of  </w:t>
+      </w:r>
+      <w:proofErr w:type="spellStart"/>
+      <w:r>
+        <w:rPr>
+          <w:rFonts w:ascii="Times New Roman" w:hAnsi="Times New Roman" w:cs="Times New Roman"/>
+          <w:lang w:val="en-US"/>
+        </w:rPr>
+        <w:t>Prefix.ComponentPrefix</w:t>
+      </w:r>
+      <w:proofErr w:type="spellEnd"/>
+      <w:proofErr w:type="gramEnd"/>
+      <w:r>
+        <w:rPr>
+          <w:rFonts w:ascii="Times New Roman" w:hAnsi="Times New Roman" w:cs="Times New Roman"/>
+          <w:lang w:val="en-US"/>
+        </w:rPr>
+        <w:t xml:space="preserve"> are represented by a list of integers.</w:t>
       </w:r>
     </w:p>
     <w:p>
@@ -1303,27 +2004,93 @@
           <w:lang w:val="en-US"/>
         </w:rPr>
       </w:pPr>
-      <w:r>
-        <w:rPr>
-          <w:rFonts w:ascii="Times New Roman" w:hAnsi="Times New Roman" w:cs="Times New Roman"/>
-          <w:lang w:val="en-US"/>
-        </w:rPr>
-        <w:t>DAE.SLICE(exp=DAE.RANGE(ty=DAE.ET_INT, exp=DAE.ICONST(1), expOption=NONE(), range=dim)),</w:t>
-      </w:r>
-    </w:p>
-    <w:p>
-      <w:pPr>
-        <w:rPr>
-          <w:rFonts w:ascii="Times New Roman" w:hAnsi="Times New Roman" w:cs="Times New Roman"/>
-          <w:lang w:val="en-US"/>
-        </w:rPr>
-      </w:pPr>
-      <w:r>
-        <w:rPr>
-          <w:rFonts w:ascii="Times New Roman" w:hAnsi="Times New Roman" w:cs="Times New Roman"/>
-          <w:lang w:val="en-US"/>
-        </w:rPr>
-        <w:t xml:space="preserve">where dim is the dimension (of type DAE.Exp). This requires </w:t>
+      <w:proofErr w:type="gramStart"/>
+      <w:r>
+        <w:rPr>
+          <w:rFonts w:ascii="Times New Roman" w:hAnsi="Times New Roman" w:cs="Times New Roman"/>
+          <w:lang w:val="en-US"/>
+        </w:rPr>
+        <w:t>DAE.SLICE(</w:t>
+      </w:r>
+      <w:proofErr w:type="gramEnd"/>
+      <w:r>
+        <w:rPr>
+          <w:rFonts w:ascii="Times New Roman" w:hAnsi="Times New Roman" w:cs="Times New Roman"/>
+          <w:lang w:val="en-US"/>
+        </w:rPr>
+        <w:t>exp=DAE.RANGE(</w:t>
+      </w:r>
+      <w:proofErr w:type="spellStart"/>
+      <w:r>
+        <w:rPr>
+          <w:rFonts w:ascii="Times New Roman" w:hAnsi="Times New Roman" w:cs="Times New Roman"/>
+          <w:lang w:val="en-US"/>
+        </w:rPr>
+        <w:t>ty</w:t>
+      </w:r>
+      <w:proofErr w:type="spellEnd"/>
+      <w:r>
+        <w:rPr>
+          <w:rFonts w:ascii="Times New Roman" w:hAnsi="Times New Roman" w:cs="Times New Roman"/>
+          <w:lang w:val="en-US"/>
+        </w:rPr>
+        <w:t xml:space="preserve">=DAE.ET_INT, exp=DAE.ICONST(1), </w:t>
+      </w:r>
+      <w:proofErr w:type="spellStart"/>
+      <w:r>
+        <w:rPr>
+          <w:rFonts w:ascii="Times New Roman" w:hAnsi="Times New Roman" w:cs="Times New Roman"/>
+          <w:lang w:val="en-US"/>
+        </w:rPr>
+        <w:t>expOption</w:t>
+      </w:r>
+      <w:proofErr w:type="spellEnd"/>
+      <w:r>
+        <w:rPr>
+          <w:rFonts w:ascii="Times New Roman" w:hAnsi="Times New Roman" w:cs="Times New Roman"/>
+          <w:lang w:val="en-US"/>
+        </w:rPr>
+        <w:t>=NONE(), range=dim)),</w:t>
+      </w:r>
+    </w:p>
+    <w:p>
+      <w:pPr>
+        <w:rPr>
+          <w:rFonts w:ascii="Times New Roman" w:hAnsi="Times New Roman" w:cs="Times New Roman"/>
+          <w:lang w:val="en-US"/>
+        </w:rPr>
+      </w:pPr>
+      <w:proofErr w:type="gramStart"/>
+      <w:r>
+        <w:rPr>
+          <w:rFonts w:ascii="Times New Roman" w:hAnsi="Times New Roman" w:cs="Times New Roman"/>
+          <w:lang w:val="en-US"/>
+        </w:rPr>
+        <w:t>where</w:t>
+      </w:r>
+      <w:proofErr w:type="gramEnd"/>
+      <w:r>
+        <w:rPr>
+          <w:rFonts w:ascii="Times New Roman" w:hAnsi="Times New Roman" w:cs="Times New Roman"/>
+          <w:lang w:val="en-US"/>
+        </w:rPr>
+        <w:t xml:space="preserve"> dim is the dimension (of type </w:t>
+      </w:r>
+      <w:proofErr w:type="spellStart"/>
+      <w:r>
+        <w:rPr>
+          <w:rFonts w:ascii="Times New Roman" w:hAnsi="Times New Roman" w:cs="Times New Roman"/>
+          <w:lang w:val="en-US"/>
+        </w:rPr>
+        <w:t>DAE.Exp</w:t>
+      </w:r>
+      <w:proofErr w:type="spellEnd"/>
+      <w:r>
+        <w:rPr>
+          <w:rFonts w:ascii="Times New Roman" w:hAnsi="Times New Roman" w:cs="Times New Roman"/>
+          <w:lang w:val="en-US"/>
+        </w:rPr>
+        <w:t xml:space="preserve">). This requires </w:t>
       </w:r>
       <w:r>
         <w:rPr>
@@ -1345,7 +2112,39 @@
           <w:rFonts w:ascii="Times New Roman" w:hAnsi="Times New Roman" w:cs="Times New Roman"/>
           <w:lang w:val="en-US"/>
         </w:rPr>
-        <w:t xml:space="preserve"> input variable in the functions Inst.instVar, instVar_dispatch, instVar2 and 15</w:t>
+        <w:t xml:space="preserve"> input variable in the functions </w:t>
+      </w:r>
+      <w:proofErr w:type="spellStart"/>
+      <w:r>
+        <w:rPr>
+          <w:rFonts w:ascii="Times New Roman" w:hAnsi="Times New Roman" w:cs="Times New Roman"/>
+          <w:lang w:val="en-US"/>
+        </w:rPr>
+        <w:t>Inst.instVar</w:t>
+      </w:r>
+      <w:proofErr w:type="spellEnd"/>
+      <w:r>
+        <w:rPr>
+          <w:rFonts w:ascii="Times New Roman" w:hAnsi="Times New Roman" w:cs="Times New Roman"/>
+          <w:lang w:val="en-US"/>
+        </w:rPr>
+        <w:t xml:space="preserve">, </w:t>
+      </w:r>
+      <w:proofErr w:type="spellStart"/>
+      <w:r>
+        <w:rPr>
+          <w:rFonts w:ascii="Times New Roman" w:hAnsi="Times New Roman" w:cs="Times New Roman"/>
+          <w:lang w:val="en-US"/>
+        </w:rPr>
+        <w:t>instVar_dispatch</w:t>
+      </w:r>
+      <w:proofErr w:type="spellEnd"/>
+      <w:r>
+        <w:rPr>
+          <w:rFonts w:ascii="Times New Roman" w:hAnsi="Times New Roman" w:cs="Times New Roman"/>
+          <w:lang w:val="en-US"/>
+        </w:rPr>
+        <w:t>, instVar2 and 15</w:t>
       </w:r>
       <w:r>
         <w:rPr>
@@ -1360,7 +2159,55 @@
           <w:rFonts w:ascii="Times New Roman" w:hAnsi="Times New Roman" w:cs="Times New Roman"/>
           <w:lang w:val="en-US"/>
         </w:rPr>
-        <w:t xml:space="preserve"> input variable in the function instArray from list&lt;Integer&gt; to list&lt;DAE.Subscript&gt; (=Inst.InstDims). Changes in these functions (mostly in instVar2) are also needed of course.</w:t>
+        <w:t xml:space="preserve"> input variable in the function </w:t>
+      </w:r>
+      <w:proofErr w:type="spellStart"/>
+      <w:r>
+        <w:rPr>
+          <w:rFonts w:ascii="Times New Roman" w:hAnsi="Times New Roman" w:cs="Times New Roman"/>
+          <w:lang w:val="en-US"/>
+        </w:rPr>
+        <w:t>instArray</w:t>
+      </w:r>
+      <w:proofErr w:type="spellEnd"/>
+      <w:r>
+        <w:rPr>
+          <w:rFonts w:ascii="Times New Roman" w:hAnsi="Times New Roman" w:cs="Times New Roman"/>
+          <w:lang w:val="en-US"/>
+        </w:rPr>
+        <w:t xml:space="preserve"> from list&lt;Integer&gt; to list&lt;</w:t>
+      </w:r>
+      <w:proofErr w:type="spellStart"/>
+      <w:r>
+        <w:rPr>
+          <w:rFonts w:ascii="Times New Roman" w:hAnsi="Times New Roman" w:cs="Times New Roman"/>
+          <w:lang w:val="en-US"/>
+        </w:rPr>
+        <w:t>DAE.Subscript</w:t>
+      </w:r>
+      <w:proofErr w:type="spellEnd"/>
+      <w:r>
+        <w:rPr>
+          <w:rFonts w:ascii="Times New Roman" w:hAnsi="Times New Roman" w:cs="Times New Roman"/>
+          <w:lang w:val="en-US"/>
+        </w:rPr>
+        <w:t>&gt; (=</w:t>
+      </w:r>
+      <w:proofErr w:type="spellStart"/>
+      <w:r>
+        <w:rPr>
+          <w:rFonts w:ascii="Times New Roman" w:hAnsi="Times New Roman" w:cs="Times New Roman"/>
+          <w:lang w:val="en-US"/>
+        </w:rPr>
+        <w:t>Inst.InstDims</w:t>
+      </w:r>
+      <w:proofErr w:type="spellEnd"/>
+      <w:r>
+        <w:rPr>
+          <w:rFonts w:ascii="Times New Roman" w:hAnsi="Times New Roman" w:cs="Times New Roman"/>
+          <w:lang w:val="en-US"/>
+        </w:rPr>
+        <w:t>). Changes in these functions (mostly in instVar2) are also needed of course.</w:t>
       </w:r>
     </w:p>
     <w:p>
@@ -1385,26 +2232,51 @@
           <w:lang w:val="en-US"/>
         </w:rPr>
       </w:pPr>
-      <w:r>
-        <w:rPr>
-          <w:rFonts w:ascii="Times New Roman" w:hAnsi="Times New Roman" w:cs="Times New Roman"/>
-          <w:lang w:val="en-US"/>
-        </w:rPr>
-        <w:t xml:space="preserve">Alexey: </w:t>
-      </w:r>
-      <w:r>
-        <w:rPr>
-          <w:rFonts w:ascii="Times New Roman" w:hAnsi="Times New Roman" w:cs="Times New Roman"/>
-          <w:lang w:val="en-US"/>
-        </w:rPr>
-        <w:t>1)</w:t>
-      </w:r>
-      <w:r>
-        <w:rPr>
-          <w:rFonts w:ascii="Times New Roman" w:hAnsi="Times New Roman" w:cs="Times New Roman"/>
-          <w:lang w:val="en-US"/>
-        </w:rPr>
-        <w:t xml:space="preserve">Maybe, SLICE(RANGE(1:dim)) is an overkill, and SLICE(dim) would be enough. (It will be easy to change the program this way.) At least, it would be enough not to confuse non-expanded array variables </w:t>
+      <w:proofErr w:type="spellStart"/>
+      <w:r>
+        <w:rPr>
+          <w:rFonts w:ascii="Times New Roman" w:hAnsi="Times New Roman" w:cs="Times New Roman"/>
+          <w:lang w:val="en-US"/>
+        </w:rPr>
+        <w:t>Alexey</w:t>
+      </w:r>
+      <w:proofErr w:type="spellEnd"/>
+      <w:r>
+        <w:rPr>
+          <w:rFonts w:ascii="Times New Roman" w:hAnsi="Times New Roman" w:cs="Times New Roman"/>
+          <w:lang w:val="en-US"/>
+        </w:rPr>
+        <w:t xml:space="preserve">: </w:t>
+      </w:r>
+      <w:r>
+        <w:rPr>
+          <w:rFonts w:ascii="Times New Roman" w:hAnsi="Times New Roman" w:cs="Times New Roman"/>
+          <w:lang w:val="en-US"/>
+        </w:rPr>
+        <w:t>1</w:t>
+      </w:r>
+      <w:proofErr w:type="gramStart"/>
+      <w:r>
+        <w:rPr>
+          <w:rFonts w:ascii="Times New Roman" w:hAnsi="Times New Roman" w:cs="Times New Roman"/>
+          <w:lang w:val="en-US"/>
+        </w:rPr>
+        <w:t>)</w:t>
+      </w:r>
+      <w:r>
+        <w:rPr>
+          <w:rFonts w:ascii="Times New Roman" w:hAnsi="Times New Roman" w:cs="Times New Roman"/>
+          <w:lang w:val="en-US"/>
+        </w:rPr>
+        <w:t>Maybe</w:t>
+      </w:r>
+      <w:proofErr w:type="gramEnd"/>
+      <w:r>
+        <w:rPr>
+          <w:rFonts w:ascii="Times New Roman" w:hAnsi="Times New Roman" w:cs="Times New Roman"/>
+          <w:lang w:val="en-US"/>
+        </w:rPr>
+        <w:t xml:space="preserve">, SLICE(RANGE(1:dim)) is an overkill, and SLICE(dim) would be enough. (It will be easy to change the program this way.) At least, it would be enough not to confuse non-expanded array variables </w:t>
       </w:r>
       <w:r>
         <w:rPr>
@@ -1425,7 +2297,23 @@
           <w:rFonts w:ascii="Times New Roman" w:hAnsi="Times New Roman" w:cs="Times New Roman"/>
           <w:lang w:val="en-US"/>
         </w:rPr>
-        <w:t xml:space="preserve"> it could be useful for the future development of Modelica – for example,</w:t>
+        <w:t xml:space="preserve"> it could be useful for the future development of </w:t>
+      </w:r>
+      <w:proofErr w:type="spellStart"/>
+      <w:r>
+        <w:rPr>
+          <w:rFonts w:ascii="Times New Roman" w:hAnsi="Times New Roman" w:cs="Times New Roman"/>
+          <w:lang w:val="en-US"/>
+        </w:rPr>
+        <w:t>Modelica</w:t>
+      </w:r>
+      <w:proofErr w:type="spellEnd"/>
+      <w:r>
+        <w:rPr>
+          <w:rFonts w:ascii="Times New Roman" w:hAnsi="Times New Roman" w:cs="Times New Roman"/>
+          <w:lang w:val="en-US"/>
+        </w:rPr>
+        <w:t xml:space="preserve"> – for example,</w:t>
       </w:r>
       <w:r>
         <w:rPr>
@@ -1439,7 +2327,23 @@
           <w:rFonts w:ascii="Times New Roman" w:hAnsi="Times New Roman" w:cs="Times New Roman"/>
           <w:lang w:val="en-US"/>
         </w:rPr>
-        <w:t>one day Modelica allows array ranges not to start with 1 or to have step different from 1.</w:t>
+        <w:t xml:space="preserve">one day </w:t>
+      </w:r>
+      <w:proofErr w:type="spellStart"/>
+      <w:r>
+        <w:rPr>
+          <w:rFonts w:ascii="Times New Roman" w:hAnsi="Times New Roman" w:cs="Times New Roman"/>
+          <w:lang w:val="en-US"/>
+        </w:rPr>
+        <w:t>Modelica</w:t>
+      </w:r>
+      <w:proofErr w:type="spellEnd"/>
+      <w:r>
+        <w:rPr>
+          <w:rFonts w:ascii="Times New Roman" w:hAnsi="Times New Roman" w:cs="Times New Roman"/>
+          <w:lang w:val="en-US"/>
+        </w:rPr>
+        <w:t xml:space="preserve"> allows array ranges not to start with 1 or to have step different from 1.</w:t>
       </w:r>
     </w:p>
     <w:p>
@@ -1520,6 +2424,7 @@
           <w:lang w:val="en-US"/>
         </w:rPr>
       </w:pPr>
+      <w:proofErr w:type="gramStart"/>
       <w:r>
         <w:rPr>
           <w:rFonts w:ascii="Times New Roman" w:hAnsi="Times New Roman" w:cs="Times New Roman"/>
@@ -1527,39 +2432,39 @@
           <w:szCs w:val="18"/>
           <w:lang w:val="en-US"/>
         </w:rPr>
-        <w:t>model M</w:t>
-      </w:r>
-    </w:p>
-    <w:p>
-      <w:pPr>
-        <w:spacing w:after="0"/>
+        <w:t>model</w:t>
+      </w:r>
+      <w:proofErr w:type="gramEnd"/>
+      <w:r>
         <w:rPr>
           <w:rFonts w:ascii="Times New Roman" w:hAnsi="Times New Roman" w:cs="Times New Roman"/>
           <w:sz w:val="18"/>
           <w:szCs w:val="18"/>
           <w:lang w:val="en-US"/>
         </w:rPr>
-      </w:pPr>
-      <w:r>
+        <w:t xml:space="preserve"> M</w:t>
+      </w:r>
+    </w:p>
+    <w:p>
+      <w:pPr>
+        <w:spacing w:after="0"/>
         <w:rPr>
           <w:rFonts w:ascii="Times New Roman" w:hAnsi="Times New Roman" w:cs="Times New Roman"/>
           <w:sz w:val="18"/>
           <w:szCs w:val="18"/>
           <w:lang w:val="en-US"/>
         </w:rPr>
-        <w:t xml:space="preserve">  parameter Integer p=4;</w:t>
-      </w:r>
-    </w:p>
-    <w:p>
-      <w:pPr>
-        <w:spacing w:after="0"/>
+      </w:pPr>
+      <w:r>
         <w:rPr>
           <w:rFonts w:ascii="Times New Roman" w:hAnsi="Times New Roman" w:cs="Times New Roman"/>
           <w:sz w:val="18"/>
           <w:szCs w:val="18"/>
           <w:lang w:val="en-US"/>
         </w:rPr>
-      </w:pPr>
+        <w:t xml:space="preserve">  </w:t>
+      </w:r>
+      <w:proofErr w:type="gramStart"/>
       <w:r>
         <w:rPr>
           <w:rFonts w:ascii="Times New Roman" w:hAnsi="Times New Roman" w:cs="Times New Roman"/>
@@ -1567,8 +2472,9 @@
           <w:szCs w:val="18"/>
           <w:lang w:val="en-US"/>
         </w:rPr>
-        <w:t xml:space="preserve">  </w:t>
-      </w:r>
+        <w:t>parameter</w:t>
+      </w:r>
+      <w:proofErr w:type="gramEnd"/>
       <w:r>
         <w:rPr>
           <w:rFonts w:ascii="Times New Roman" w:hAnsi="Times New Roman" w:cs="Times New Roman"/>
@@ -1576,7 +2482,7 @@
           <w:szCs w:val="18"/>
           <w:lang w:val="en-US"/>
         </w:rPr>
-        <w:t>Real r[p];</w:t>
+        <w:t xml:space="preserve"> Integer p=4;</w:t>
       </w:r>
     </w:p>
     <w:p>
@@ -1596,129 +2502,226 @@
           <w:szCs w:val="18"/>
           <w:lang w:val="en-US"/>
         </w:rPr>
-        <w:t>end M;</w:t>
-      </w:r>
-    </w:p>
-    <w:p>
-      <w:pPr>
-        <w:rPr>
-          <w:rFonts w:ascii="Times New Roman" w:hAnsi="Times New Roman" w:cs="Times New Roman"/>
-          <w:lang w:val="en-US"/>
-        </w:rPr>
-      </w:pPr>
-      <w:r>
-        <w:rPr>
-          <w:rFonts w:ascii="Times New Roman" w:hAnsi="Times New Roman" w:cs="Times New Roman"/>
-          <w:lang w:val="en-US"/>
-        </w:rPr>
-        <w:t>produces variable r with subscript SLICE(RANGE(1:4)), while the model</w:t>
-      </w:r>
-    </w:p>
-    <w:p>
-      <w:pPr>
-        <w:spacing w:after="0"/>
+        <w:t xml:space="preserve">  </w:t>
+      </w:r>
+      <w:r>
         <w:rPr>
           <w:rFonts w:ascii="Times New Roman" w:hAnsi="Times New Roman" w:cs="Times New Roman"/>
           <w:sz w:val="18"/>
           <w:szCs w:val="18"/>
-        </w:rPr>
-      </w:pPr>
-      <w:r>
+          <w:lang w:val="en-US"/>
+        </w:rPr>
+        <w:t>Real r[p];</w:t>
+      </w:r>
+    </w:p>
+    <w:p>
+      <w:pPr>
+        <w:spacing w:after="0"/>
         <w:rPr>
           <w:rFonts w:ascii="Times New Roman" w:hAnsi="Times New Roman" w:cs="Times New Roman"/>
           <w:sz w:val="18"/>
           <w:szCs w:val="18"/>
-        </w:rPr>
-        <w:t>model M</w:t>
-      </w:r>
-    </w:p>
-    <w:p>
-      <w:pPr>
-        <w:spacing w:after="0"/>
+          <w:lang w:val="en-US"/>
+        </w:rPr>
+      </w:pPr>
+      <w:proofErr w:type="gramStart"/>
+      <w:r>
         <w:rPr>
           <w:rFonts w:ascii="Times New Roman" w:hAnsi="Times New Roman" w:cs="Times New Roman"/>
           <w:sz w:val="18"/>
           <w:szCs w:val="18"/>
-        </w:rPr>
-      </w:pPr>
+          <w:lang w:val="en-US"/>
+        </w:rPr>
+        <w:t>end</w:t>
+      </w:r>
+      <w:proofErr w:type="gramEnd"/>
       <w:r>
         <w:rPr>
           <w:rFonts w:ascii="Times New Roman" w:hAnsi="Times New Roman" w:cs="Times New Roman"/>
           <w:sz w:val="18"/>
           <w:szCs w:val="18"/>
-        </w:rPr>
-        <w:t xml:space="preserve">  parameter Integer p</w:t>
-      </w:r>
-      <w:r>
+          <w:lang w:val="en-US"/>
+        </w:rPr>
+        <w:t xml:space="preserve"> M;</w:t>
+      </w:r>
+    </w:p>
+    <w:p>
+      <w:pPr>
+        <w:rPr>
+          <w:rFonts w:ascii="Times New Roman" w:hAnsi="Times New Roman" w:cs="Times New Roman"/>
+          <w:lang w:val="en-US"/>
+        </w:rPr>
+      </w:pPr>
+      <w:proofErr w:type="gramStart"/>
+      <w:r>
+        <w:rPr>
+          <w:rFonts w:ascii="Times New Roman" w:hAnsi="Times New Roman" w:cs="Times New Roman"/>
+          <w:lang w:val="en-US"/>
+        </w:rPr>
+        <w:t>produces</w:t>
+      </w:r>
+      <w:proofErr w:type="gramEnd"/>
+      <w:r>
+        <w:rPr>
+          <w:rFonts w:ascii="Times New Roman" w:hAnsi="Times New Roman" w:cs="Times New Roman"/>
+          <w:lang w:val="en-US"/>
+        </w:rPr>
+        <w:t xml:space="preserve"> variable r with subscript SLICE(RANGE(1:4)), while the model</w:t>
+      </w:r>
+    </w:p>
+    <w:p>
+      <w:pPr>
+        <w:spacing w:after="0"/>
         <w:rPr>
           <w:rFonts w:ascii="Times New Roman" w:hAnsi="Times New Roman" w:cs="Times New Roman"/>
           <w:sz w:val="18"/>
           <w:szCs w:val="18"/>
         </w:rPr>
-        <w:t>;</w:t>
-      </w:r>
-    </w:p>
-    <w:p>
-      <w:pPr>
-        <w:spacing w:after="0"/>
+      </w:pPr>
+      <w:proofErr w:type="spellStart"/>
+      <w:r>
         <w:rPr>
           <w:rFonts w:ascii="Times New Roman" w:hAnsi="Times New Roman" w:cs="Times New Roman"/>
           <w:sz w:val="18"/>
           <w:szCs w:val="18"/>
-          <w:lang w:val="en-US"/>
-        </w:rPr>
-      </w:pPr>
+        </w:rPr>
+        <w:t>model</w:t>
+      </w:r>
+      <w:proofErr w:type="spellEnd"/>
       <w:r>
         <w:rPr>
           <w:rFonts w:ascii="Times New Roman" w:hAnsi="Times New Roman" w:cs="Times New Roman"/>
           <w:sz w:val="18"/>
           <w:szCs w:val="18"/>
         </w:rPr>
-        <w:t xml:space="preserve">  </w:t>
-      </w:r>
-      <w:r>
+        <w:t xml:space="preserve"> M</w:t>
+      </w:r>
+    </w:p>
+    <w:p>
+      <w:pPr>
+        <w:spacing w:after="0"/>
         <w:rPr>
           <w:rFonts w:ascii="Times New Roman" w:hAnsi="Times New Roman" w:cs="Times New Roman"/>
           <w:sz w:val="18"/>
           <w:szCs w:val="18"/>
-          <w:lang w:val="en-US"/>
-        </w:rPr>
-        <w:t>Real r[p]</w:t>
-      </w:r>
-    </w:p>
-    <w:p>
-      <w:pPr>
-        <w:spacing w:after="0"/>
+        </w:rPr>
+      </w:pPr>
+      <w:r>
         <w:rPr>
           <w:rFonts w:ascii="Times New Roman" w:hAnsi="Times New Roman" w:cs="Times New Roman"/>
           <w:sz w:val="18"/>
           <w:szCs w:val="18"/>
-          <w:lang w:val="en-US"/>
-        </w:rPr>
-      </w:pPr>
+        </w:rPr>
+        <w:t xml:space="preserve">  parameter </w:t>
+      </w:r>
+      <w:proofErr w:type="spellStart"/>
       <w:r>
         <w:rPr>
           <w:rFonts w:ascii="Times New Roman" w:hAnsi="Times New Roman" w:cs="Times New Roman"/>
           <w:sz w:val="18"/>
           <w:szCs w:val="18"/>
-          <w:lang w:val="en-US"/>
-        </w:rPr>
-        <w:t>end M;</w:t>
-      </w:r>
-    </w:p>
-    <w:p>
-      <w:pPr>
-        <w:rPr>
-          <w:rFonts w:ascii="Times New Roman" w:hAnsi="Times New Roman" w:cs="Times New Roman"/>
-          <w:lang w:val="en-US"/>
-        </w:rPr>
-      </w:pPr>
-      <w:r>
-        <w:rPr>
-          <w:rFonts w:ascii="Times New Roman" w:hAnsi="Times New Roman" w:cs="Times New Roman"/>
-          <w:lang w:val="en-US"/>
-        </w:rPr>
-        <w:t>produces variable r with subscript SLICE(RANGE(1:p)).</w:t>
+        </w:rPr>
+        <w:t>Integer</w:t>
+      </w:r>
+      <w:proofErr w:type="spellEnd"/>
+      <w:r>
+        <w:rPr>
+          <w:rFonts w:ascii="Times New Roman" w:hAnsi="Times New Roman" w:cs="Times New Roman"/>
+          <w:sz w:val="18"/>
+          <w:szCs w:val="18"/>
+        </w:rPr>
+        <w:t xml:space="preserve"> p</w:t>
+      </w:r>
+      <w:r>
+        <w:rPr>
+          <w:rFonts w:ascii="Times New Roman" w:hAnsi="Times New Roman" w:cs="Times New Roman"/>
+          <w:sz w:val="18"/>
+          <w:szCs w:val="18"/>
+        </w:rPr>
+        <w:t>;</w:t>
+      </w:r>
+    </w:p>
+    <w:p>
+      <w:pPr>
+        <w:spacing w:after="0"/>
+        <w:rPr>
+          <w:rFonts w:ascii="Times New Roman" w:hAnsi="Times New Roman" w:cs="Times New Roman"/>
+          <w:sz w:val="18"/>
+          <w:szCs w:val="18"/>
+          <w:lang w:val="en-US"/>
+        </w:rPr>
+      </w:pPr>
+      <w:r>
+        <w:rPr>
+          <w:rFonts w:ascii="Times New Roman" w:hAnsi="Times New Roman" w:cs="Times New Roman"/>
+          <w:sz w:val="18"/>
+          <w:szCs w:val="18"/>
+        </w:rPr>
+        <w:t xml:space="preserve">  </w:t>
+      </w:r>
+      <w:r>
+        <w:rPr>
+          <w:rFonts w:ascii="Times New Roman" w:hAnsi="Times New Roman" w:cs="Times New Roman"/>
+          <w:sz w:val="18"/>
+          <w:szCs w:val="18"/>
+          <w:lang w:val="en-US"/>
+        </w:rPr>
+        <w:t>Real r[p]</w:t>
+      </w:r>
+    </w:p>
+    <w:p>
+      <w:pPr>
+        <w:spacing w:after="0"/>
+        <w:rPr>
+          <w:rFonts w:ascii="Times New Roman" w:hAnsi="Times New Roman" w:cs="Times New Roman"/>
+          <w:sz w:val="18"/>
+          <w:szCs w:val="18"/>
+          <w:lang w:val="en-US"/>
+        </w:rPr>
+      </w:pPr>
+      <w:proofErr w:type="gramStart"/>
+      <w:r>
+        <w:rPr>
+          <w:rFonts w:ascii="Times New Roman" w:hAnsi="Times New Roman" w:cs="Times New Roman"/>
+          <w:sz w:val="18"/>
+          <w:szCs w:val="18"/>
+          <w:lang w:val="en-US"/>
+        </w:rPr>
+        <w:t>end</w:t>
+      </w:r>
+      <w:proofErr w:type="gramEnd"/>
+      <w:r>
+        <w:rPr>
+          <w:rFonts w:ascii="Times New Roman" w:hAnsi="Times New Roman" w:cs="Times New Roman"/>
+          <w:sz w:val="18"/>
+          <w:szCs w:val="18"/>
+          <w:lang w:val="en-US"/>
+        </w:rPr>
+        <w:t xml:space="preserve"> M;</w:t>
+      </w:r>
+    </w:p>
+    <w:p>
+      <w:pPr>
+        <w:rPr>
+          <w:rFonts w:ascii="Times New Roman" w:hAnsi="Times New Roman" w:cs="Times New Roman"/>
+          <w:lang w:val="en-US"/>
+        </w:rPr>
+      </w:pPr>
+      <w:proofErr w:type="gramStart"/>
+      <w:r>
+        <w:rPr>
+          <w:rFonts w:ascii="Times New Roman" w:hAnsi="Times New Roman" w:cs="Times New Roman"/>
+          <w:lang w:val="en-US"/>
+        </w:rPr>
+        <w:t>produces</w:t>
+      </w:r>
+      <w:proofErr w:type="gramEnd"/>
+      <w:r>
+        <w:rPr>
+          <w:rFonts w:ascii="Times New Roman" w:hAnsi="Times New Roman" w:cs="Times New Roman"/>
+          <w:lang w:val="en-US"/>
+        </w:rPr>
+        <w:t xml:space="preserve"> variable r with subscript SLICE(RANGE(1:p)).</w:t>
       </w:r>
     </w:p>
     <w:p>
@@ -1743,19 +2746,36 @@
           <w:lang w:val="en-US"/>
         </w:rPr>
       </w:pPr>
-      <w:r>
-        <w:rPr>
-          <w:rFonts w:ascii="Times New Roman" w:hAnsi="Times New Roman" w:cs="Times New Roman"/>
-          <w:lang w:val="en-US"/>
-        </w:rPr>
-        <w:t>Alexey:</w:t>
-      </w:r>
-      <w:r>
-        <w:rPr>
-          <w:rFonts w:ascii="Times New Roman" w:hAnsi="Times New Roman" w:cs="Times New Roman"/>
-          <w:lang w:val="en-US"/>
-        </w:rPr>
-        <w:t xml:space="preserve"> It may be preferable to keep </w:t>
+      <w:proofErr w:type="spellStart"/>
+      <w:r>
+        <w:rPr>
+          <w:rFonts w:ascii="Times New Roman" w:hAnsi="Times New Roman" w:cs="Times New Roman"/>
+          <w:lang w:val="en-US"/>
+        </w:rPr>
+        <w:t>Alexey</w:t>
+      </w:r>
+      <w:proofErr w:type="spellEnd"/>
+      <w:r>
+        <w:rPr>
+          <w:rFonts w:ascii="Times New Roman" w:hAnsi="Times New Roman" w:cs="Times New Roman"/>
+          <w:lang w:val="en-US"/>
+        </w:rPr>
+        <w:t>:</w:t>
+      </w:r>
+      <w:r>
+        <w:rPr>
+          <w:rFonts w:ascii="Times New Roman" w:hAnsi="Times New Roman" w:cs="Times New Roman"/>
+          <w:lang w:val="en-US"/>
+        </w:rPr>
+        <w:t xml:space="preserve"> It may be preferable to </w:t>
+      </w:r>
+      <w:proofErr w:type="gramStart"/>
+      <w:r>
+        <w:rPr>
+          <w:rFonts w:ascii="Times New Roman" w:hAnsi="Times New Roman" w:cs="Times New Roman"/>
+          <w:lang w:val="en-US"/>
+        </w:rPr>
+        <w:t xml:space="preserve">keep </w:t>
       </w:r>
       <w:r>
         <w:rPr>
@@ -1769,7 +2789,15 @@
           <w:rFonts w:ascii="Times New Roman" w:hAnsi="Times New Roman" w:cs="Times New Roman"/>
           <w:lang w:val="en-US"/>
         </w:rPr>
-        <w:t>leave dimensions unevaluated even when they can be evaluated. For example, it would make it easier</w:t>
+        <w:t>leave</w:t>
+      </w:r>
+      <w:proofErr w:type="gramEnd"/>
+      <w:r>
+        <w:rPr>
+          <w:rFonts w:ascii="Times New Roman" w:hAnsi="Times New Roman" w:cs="Times New Roman"/>
+          <w:lang w:val="en-US"/>
+        </w:rPr>
+        <w:t xml:space="preserve"> dimensions unevaluated even when they can be evaluated. For example, it would make it easier</w:t>
       </w:r>
       <w:r>
         <w:rPr>
@@ -1814,7 +2842,55 @@
           <w:rFonts w:ascii="Times New Roman" w:hAnsi="Times New Roman" w:cs="Times New Roman"/>
           <w:lang w:val="en-US"/>
         </w:rPr>
-        <w:t>The type of subscripts variable in Prefix.ComponetPrefix is changed from list&lt;Integer&gt; to list&lt;DAE.Exp&gt;. Functions in PrefixUtil package are modified accordingly.</w:t>
+        <w:t xml:space="preserve">The type of subscripts variable in </w:t>
+      </w:r>
+      <w:proofErr w:type="spellStart"/>
+      <w:r>
+        <w:rPr>
+          <w:rFonts w:ascii="Times New Roman" w:hAnsi="Times New Roman" w:cs="Times New Roman"/>
+          <w:lang w:val="en-US"/>
+        </w:rPr>
+        <w:t>Prefix.ComponetPrefix</w:t>
+      </w:r>
+      <w:proofErr w:type="spellEnd"/>
+      <w:r>
+        <w:rPr>
+          <w:rFonts w:ascii="Times New Roman" w:hAnsi="Times New Roman" w:cs="Times New Roman"/>
+          <w:lang w:val="en-US"/>
+        </w:rPr>
+        <w:t xml:space="preserve"> is changed from list&lt;Integer&gt; to list&lt;</w:t>
+      </w:r>
+      <w:proofErr w:type="spellStart"/>
+      <w:r>
+        <w:rPr>
+          <w:rFonts w:ascii="Times New Roman" w:hAnsi="Times New Roman" w:cs="Times New Roman"/>
+          <w:lang w:val="en-US"/>
+        </w:rPr>
+        <w:t>DAE.Exp</w:t>
+      </w:r>
+      <w:proofErr w:type="spellEnd"/>
+      <w:r>
+        <w:rPr>
+          <w:rFonts w:ascii="Times New Roman" w:hAnsi="Times New Roman" w:cs="Times New Roman"/>
+          <w:lang w:val="en-US"/>
+        </w:rPr>
+        <w:t xml:space="preserve">&gt;. Functions in </w:t>
+      </w:r>
+      <w:proofErr w:type="spellStart"/>
+      <w:r>
+        <w:rPr>
+          <w:rFonts w:ascii="Times New Roman" w:hAnsi="Times New Roman" w:cs="Times New Roman"/>
+          <w:lang w:val="en-US"/>
+        </w:rPr>
+        <w:t>PrefixUtil</w:t>
+      </w:r>
+      <w:proofErr w:type="spellEnd"/>
+      <w:r>
+        <w:rPr>
+          <w:rFonts w:ascii="Times New Roman" w:hAnsi="Times New Roman" w:cs="Times New Roman"/>
+          <w:lang w:val="en-US"/>
+        </w:rPr>
+        <w:t xml:space="preserve"> package are modified accordingly.</w:t>
       </w:r>
     </w:p>
     <w:p>
@@ -1902,7 +2978,39 @@
           <w:rFonts w:ascii="Times New Roman" w:hAnsi="Times New Roman" w:cs="Times New Roman"/>
           <w:lang w:val="en-US"/>
         </w:rPr>
-        <w:t xml:space="preserve"> It will probably be needed to change types of variables representing subscripts or array dimensions from Integers to more complex types in the following places: Values.ARRAY, DAE.ARRAY_EQUATION, DAE.INITIAL_ARRAY_EQUATION.</w:t>
+        <w:t xml:space="preserve"> It will probably be needed to change types of variables representing subscripts or array dimensions from Integers to more complex types in the following places: </w:t>
+      </w:r>
+      <w:proofErr w:type="spellStart"/>
+      <w:r>
+        <w:rPr>
+          <w:rFonts w:ascii="Times New Roman" w:hAnsi="Times New Roman" w:cs="Times New Roman"/>
+          <w:lang w:val="en-US"/>
+        </w:rPr>
+        <w:t>Values.ARRAY</w:t>
+      </w:r>
+      <w:proofErr w:type="spellEnd"/>
+      <w:r>
+        <w:rPr>
+          <w:rFonts w:ascii="Times New Roman" w:hAnsi="Times New Roman" w:cs="Times New Roman"/>
+          <w:lang w:val="en-US"/>
+        </w:rPr>
+        <w:t xml:space="preserve">, DAE.ARRAY_EQUATION, </w:t>
+      </w:r>
+      <w:proofErr w:type="gramStart"/>
+      <w:r>
+        <w:rPr>
+          <w:rFonts w:ascii="Times New Roman" w:hAnsi="Times New Roman" w:cs="Times New Roman"/>
+          <w:lang w:val="en-US"/>
+        </w:rPr>
+        <w:t>DAE.INITIAL</w:t>
+      </w:r>
+      <w:proofErr w:type="gramEnd"/>
+      <w:r>
+        <w:rPr>
+          <w:rFonts w:ascii="Times New Roman" w:hAnsi="Times New Roman" w:cs="Times New Roman"/>
+          <w:lang w:val="en-US"/>
+        </w:rPr>
+        <w:t>_ARRAY_EQUATION.</w:t>
       </w:r>
     </w:p>
     <w:p>
@@ -1964,7 +3072,29 @@
           <w:szCs w:val="20"/>
           <w:lang w:val="en-US"/>
         </w:rPr>
-        <w:t>sh to separate for-quations and</w:t>
+        <w:t>sh to separate for-</w:t>
+      </w:r>
+      <w:proofErr w:type="spellStart"/>
+      <w:r>
+        <w:rPr>
+          <w:rFonts w:ascii="Courier New" w:hAnsi="Courier New" w:cs="Courier New"/>
+          <w:color w:val="000000"/>
+          <w:sz w:val="20"/>
+          <w:szCs w:val="20"/>
+          <w:lang w:val="en-US"/>
+        </w:rPr>
+        <w:t>quations</w:t>
+      </w:r>
+      <w:proofErr w:type="spellEnd"/>
+      <w:r>
+        <w:rPr>
+          <w:rFonts w:ascii="Courier New" w:hAnsi="Courier New" w:cs="Courier New"/>
+          <w:color w:val="000000"/>
+          <w:sz w:val="20"/>
+          <w:szCs w:val="20"/>
+          <w:lang w:val="en-US"/>
+        </w:rPr>
+        <w:t xml:space="preserve"> and</w:t>
       </w:r>
       <w:r>
         <w:rPr>
@@ -2075,16 +3205,14 @@
           <w:color w:val="000000"/>
           <w:sz w:val="20"/>
           <w:szCs w:val="20"/>
-          <w:lang w:val="en-US"/>
-        </w:rPr>
-      </w:pPr>
-      <w:r>
-        <w:rPr>
-          <w:rFonts w:ascii="Courier New" w:hAnsi="Courier New" w:cs="Courier New"/>
-          <w:color w:val="000000"/>
-          <w:sz w:val="20"/>
-          <w:szCs w:val="20"/>
-          <w:lang w:val="en-US"/>
+        </w:rPr>
+      </w:pPr>
+      <w:r>
+        <w:rPr>
+          <w:rFonts w:ascii="Courier New" w:hAnsi="Courier New" w:cs="Courier New"/>
+          <w:color w:val="000000"/>
+          <w:sz w:val="20"/>
+          <w:szCs w:val="20"/>
         </w:rPr>
         <w:t>(1)</w:t>
       </w:r>
@@ -2094,9 +3222,28 @@
           <w:color w:val="000000"/>
           <w:sz w:val="20"/>
           <w:szCs w:val="20"/>
-          <w:lang w:val="en-US"/>
-        </w:rPr>
-        <w:t xml:space="preserve">  dp = </w:t>
+        </w:rPr>
+        <w:t xml:space="preserve">  </w:t>
+      </w:r>
+      <w:proofErr w:type="spellStart"/>
+      <w:r>
+        <w:rPr>
+          <w:rFonts w:ascii="Courier New" w:hAnsi="Courier New" w:cs="Courier New"/>
+          <w:color w:val="000000"/>
+          <w:sz w:val="20"/>
+          <w:szCs w:val="20"/>
+        </w:rPr>
+        <w:t>dp</w:t>
+      </w:r>
+      <w:proofErr w:type="spellEnd"/>
+      <w:r>
+        <w:rPr>
+          <w:rFonts w:ascii="Courier New" w:hAnsi="Courier New" w:cs="Courier New"/>
+          <w:color w:val="000000"/>
+          <w:sz w:val="20"/>
+          <w:szCs w:val="20"/>
+        </w:rPr>
+        <w:t xml:space="preserve"> = </w:t>
       </w:r>
       <w:r>
         <w:rPr>
@@ -2106,7 +3253,6 @@
           <w:color w:val="8B0000"/>
           <w:sz w:val="20"/>
           <w:szCs w:val="20"/>
-          <w:lang w:val="en-US"/>
         </w:rPr>
         <w:t>der</w:t>
       </w:r>
@@ -2116,7 +3262,6 @@
           <w:color w:val="000000"/>
           <w:sz w:val="20"/>
           <w:szCs w:val="20"/>
-          <w:lang w:val="en-US"/>
         </w:rPr>
         <w:t>(p);</w:t>
       </w:r>
@@ -2131,7 +3276,6 @@
           <w:rFonts w:ascii="Courier New" w:hAnsi="Courier New" w:cs="Courier New"/>
           <w:sz w:val="20"/>
           <w:szCs w:val="20"/>
-          <w:lang w:val="en-US"/>
         </w:rPr>
       </w:pPr>
     </w:p>
@@ -2145,16 +3289,14 @@
           <w:rFonts w:ascii="Courier New" w:hAnsi="Courier New" w:cs="Courier New"/>
           <w:sz w:val="20"/>
           <w:szCs w:val="20"/>
-          <w:lang w:val="en-US"/>
-        </w:rPr>
-      </w:pPr>
-      <w:r>
-        <w:rPr>
-          <w:rFonts w:ascii="Courier New" w:hAnsi="Courier New" w:cs="Courier New"/>
-          <w:color w:val="000000"/>
-          <w:sz w:val="20"/>
-          <w:szCs w:val="20"/>
-          <w:lang w:val="en-US"/>
+        </w:rPr>
+      </w:pPr>
+      <w:r>
+        <w:rPr>
+          <w:rFonts w:ascii="Courier New" w:hAnsi="Courier New" w:cs="Courier New"/>
+          <w:color w:val="000000"/>
+          <w:sz w:val="20"/>
+          <w:szCs w:val="20"/>
         </w:rPr>
         <w:t>(2)</w:t>
       </w:r>
@@ -2164,7 +3306,6 @@
           <w:color w:val="000000"/>
           <w:sz w:val="20"/>
           <w:szCs w:val="20"/>
-          <w:lang w:val="en-US"/>
         </w:rPr>
         <w:t xml:space="preserve">  </w:t>
       </w:r>
@@ -2176,7 +3317,6 @@
           <w:color w:val="8B0000"/>
           <w:sz w:val="20"/>
           <w:szCs w:val="20"/>
-          <w:lang w:val="en-US"/>
         </w:rPr>
         <w:t>for</w:t>
       </w:r>
@@ -2186,7 +3326,6 @@
           <w:color w:val="000000"/>
           <w:sz w:val="20"/>
           <w:szCs w:val="20"/>
-          <w:lang w:val="en-US"/>
         </w:rPr>
         <w:t xml:space="preserve"> i </w:t>
       </w:r>
@@ -2198,7 +3337,6 @@
           <w:color w:val="8B0000"/>
           <w:sz w:val="20"/>
           <w:szCs w:val="20"/>
-          <w:lang w:val="en-US"/>
         </w:rPr>
         <w:t>in</w:t>
       </w:r>
@@ -2208,7 +3346,6 @@
           <w:color w:val="000000"/>
           <w:sz w:val="20"/>
           <w:szCs w:val="20"/>
-          <w:lang w:val="en-US"/>
         </w:rPr>
         <w:t xml:space="preserve"> </w:t>
       </w:r>
@@ -2218,7 +3355,6 @@
           <w:color w:val="8B008B"/>
           <w:sz w:val="20"/>
           <w:szCs w:val="20"/>
-          <w:lang w:val="en-US"/>
         </w:rPr>
         <w:t>2</w:t>
       </w:r>
@@ -2228,7 +3364,6 @@
           <w:color w:val="000000"/>
           <w:sz w:val="20"/>
           <w:szCs w:val="20"/>
-          <w:lang w:val="en-US"/>
         </w:rPr>
         <w:t>:n-</w:t>
       </w:r>
@@ -2238,7 +3373,6 @@
           <w:color w:val="8B008B"/>
           <w:sz w:val="20"/>
           <w:szCs w:val="20"/>
-          <w:lang w:val="en-US"/>
         </w:rPr>
         <w:t>1</w:t>
       </w:r>
@@ -2248,7 +3382,6 @@
           <w:color w:val="000000"/>
           <w:sz w:val="20"/>
           <w:szCs w:val="20"/>
-          <w:lang w:val="en-US"/>
         </w:rPr>
         <w:t xml:space="preserve"> </w:t>
       </w:r>
@@ -2260,7 +3393,6 @@
           <w:color w:val="8B0000"/>
           <w:sz w:val="20"/>
           <w:szCs w:val="20"/>
-          <w:lang w:val="en-US"/>
         </w:rPr>
         <w:t>loop</w:t>
       </w:r>
@@ -2313,7 +3445,27 @@
           <w:sz w:val="20"/>
           <w:szCs w:val="20"/>
         </w:rPr>
-        <w:t>(dp[i]) = c^</w:t>
+        <w:t>(</w:t>
+      </w:r>
+      <w:proofErr w:type="spellStart"/>
+      <w:r>
+        <w:rPr>
+          <w:rFonts w:ascii="Courier New" w:hAnsi="Courier New" w:cs="Courier New"/>
+          <w:color w:val="000000"/>
+          <w:sz w:val="20"/>
+          <w:szCs w:val="20"/>
+        </w:rPr>
+        <w:t>dp</w:t>
+      </w:r>
+      <w:proofErr w:type="spellEnd"/>
+      <w:r>
+        <w:rPr>
+          <w:rFonts w:ascii="Courier New" w:hAnsi="Courier New" w:cs="Courier New"/>
+          <w:color w:val="000000"/>
+          <w:sz w:val="20"/>
+          <w:szCs w:val="20"/>
+        </w:rPr>
+        <w:t>[i]) = c^</w:t>
       </w:r>
       <w:r>
         <w:rPr>
@@ -2438,6 +3590,7 @@
         </w:rPr>
         <w:t xml:space="preserve">   </w:t>
       </w:r>
+      <w:proofErr w:type="gramStart"/>
       <w:r>
         <w:rPr>
           <w:rFonts w:ascii="Courier New" w:hAnsi="Courier New" w:cs="Courier New"/>
@@ -2450,6 +3603,7 @@
         </w:rPr>
         <w:t>end</w:t>
       </w:r>
+      <w:proofErr w:type="gramEnd"/>
       <w:r>
         <w:rPr>
           <w:rFonts w:ascii="Courier New" w:hAnsi="Courier New" w:cs="Courier New"/>
@@ -2520,7 +3674,29 @@
           <w:szCs w:val="20"/>
           <w:lang w:val="en-US"/>
         </w:rPr>
-        <w:t>In DAE.Element a new record has been added that represents for-equations</w:t>
+        <w:t xml:space="preserve">In </w:t>
+      </w:r>
+      <w:proofErr w:type="spellStart"/>
+      <w:r>
+        <w:rPr>
+          <w:rFonts w:ascii="Courier New" w:hAnsi="Courier New" w:cs="Courier New"/>
+          <w:color w:val="000000"/>
+          <w:sz w:val="20"/>
+          <w:szCs w:val="20"/>
+          <w:lang w:val="en-US"/>
+        </w:rPr>
+        <w:t>DAE.Element</w:t>
+      </w:r>
+      <w:proofErr w:type="spellEnd"/>
+      <w:r>
+        <w:rPr>
+          <w:rFonts w:ascii="Courier New" w:hAnsi="Courier New" w:cs="Courier New"/>
+          <w:color w:val="000000"/>
+          <w:sz w:val="20"/>
+          <w:szCs w:val="20"/>
+          <w:lang w:val="en-US"/>
+        </w:rPr>
+        <w:t xml:space="preserve"> a new record has been added that represents for-equations</w:t>
       </w:r>
       <w:r>
         <w:rPr>
@@ -2580,7 +3756,29 @@
           <w:szCs w:val="20"/>
           <w:lang w:val="en-US"/>
         </w:rPr>
-        <w:t>equation for-equation into several for-equations containing only one equation each. This should always be possible to do since the solving order of equations, for instance inside a for-equation, is not fixed. The new record in DAE.Element:</w:t>
+        <w:t xml:space="preserve">equation for-equation into several for-equations containing only one equation each. This should always be possible to do since the solving order of equations, for instance inside a for-equation, is not fixed. The new record in </w:t>
+      </w:r>
+      <w:proofErr w:type="spellStart"/>
+      <w:r>
+        <w:rPr>
+          <w:rFonts w:ascii="Courier New" w:hAnsi="Courier New" w:cs="Courier New"/>
+          <w:color w:val="000000"/>
+          <w:sz w:val="20"/>
+          <w:szCs w:val="20"/>
+          <w:lang w:val="en-US"/>
+        </w:rPr>
+        <w:t>DAE.Element</w:t>
+      </w:r>
+      <w:proofErr w:type="spellEnd"/>
+      <w:r>
+        <w:rPr>
+          <w:rFonts w:ascii="Courier New" w:hAnsi="Courier New" w:cs="Courier New"/>
+          <w:color w:val="000000"/>
+          <w:sz w:val="20"/>
+          <w:szCs w:val="20"/>
+          <w:lang w:val="en-US"/>
+        </w:rPr>
+        <w:t>:</w:t>
       </w:r>
     </w:p>
     <w:p>
@@ -2611,6 +3809,7 @@
           <w:lang w:val="en-US"/>
         </w:rPr>
       </w:pPr>
+      <w:proofErr w:type="gramStart"/>
       <w:r>
         <w:rPr>
           <w:rFonts w:ascii="Courier New" w:hAnsi="Courier New" w:cs="Courier New"/>
@@ -2623,6 +3822,7 @@
         </w:rPr>
         <w:t>record</w:t>
       </w:r>
+      <w:proofErr w:type="gramEnd"/>
       <w:r>
         <w:rPr>
           <w:rFonts w:ascii="Courier New" w:hAnsi="Courier New" w:cs="Courier New"/>
@@ -2664,17 +3864,40 @@
           <w:color w:val="8B0000"/>
           <w:sz w:val="20"/>
           <w:szCs w:val="20"/>
-        </w:rPr>
-        <w:t xml:space="preserve">  list</w:t>
-      </w:r>
-      <w:r>
-        <w:rPr>
-          <w:rFonts w:ascii="Courier New" w:hAnsi="Courier New" w:cs="Courier New"/>
-          <w:color w:val="000000"/>
-          <w:sz w:val="20"/>
-          <w:szCs w:val="20"/>
-        </w:rPr>
-        <w:t xml:space="preserve">&lt;Dimension&gt; dimension </w:t>
+          <w:lang w:val="en-US"/>
+        </w:rPr>
+        <w:t xml:space="preserve">  </w:t>
+      </w:r>
+      <w:proofErr w:type="spellStart"/>
+      <w:r>
+        <w:rPr>
+          <w:rFonts w:ascii="Courier New" w:hAnsi="Courier New" w:cs="Courier New"/>
+          <w:b/>
+          <w:bCs/>
+          <w:color w:val="8B0000"/>
+          <w:sz w:val="20"/>
+          <w:szCs w:val="20"/>
+        </w:rPr>
+        <w:t>list</w:t>
+      </w:r>
+      <w:r>
+        <w:rPr>
+          <w:rFonts w:ascii="Courier New" w:hAnsi="Courier New" w:cs="Courier New"/>
+          <w:color w:val="000000"/>
+          <w:sz w:val="20"/>
+          <w:szCs w:val="20"/>
+        </w:rPr>
+        <w:t>&lt;Dimension</w:t>
+      </w:r>
+      <w:proofErr w:type="spellEnd"/>
+      <w:r>
+        <w:rPr>
+          <w:rFonts w:ascii="Courier New" w:hAnsi="Courier New" w:cs="Courier New"/>
+          <w:color w:val="000000"/>
+          <w:sz w:val="20"/>
+          <w:szCs w:val="20"/>
+        </w:rPr>
+        <w:t xml:space="preserve">&gt; dimension </w:t>
       </w:r>
       <w:r>
         <w:rPr>
@@ -2683,7 +3906,27 @@
           <w:sz w:val="20"/>
           <w:szCs w:val="20"/>
         </w:rPr>
-        <w:t>"dimension sizes"</w:t>
+        <w:t xml:space="preserve">"dimension </w:t>
+      </w:r>
+      <w:proofErr w:type="spellStart"/>
+      <w:r>
+        <w:rPr>
+          <w:rFonts w:ascii="Courier New" w:hAnsi="Courier New" w:cs="Courier New"/>
+          <w:color w:val="008B00"/>
+          <w:sz w:val="20"/>
+          <w:szCs w:val="20"/>
+        </w:rPr>
+        <w:t>sizes</w:t>
+      </w:r>
+      <w:proofErr w:type="spellEnd"/>
+      <w:r>
+        <w:rPr>
+          <w:rFonts w:ascii="Courier New" w:hAnsi="Courier New" w:cs="Courier New"/>
+          <w:color w:val="008B00"/>
+          <w:sz w:val="20"/>
+          <w:szCs w:val="20"/>
+        </w:rPr>
+        <w:t>"</w:t>
       </w:r>
       <w:r>
         <w:rPr>
@@ -2714,19 +3957,52 @@
           <w:color w:val="000000"/>
           <w:sz w:val="20"/>
           <w:szCs w:val="20"/>
-          <w:lang w:val="en-US"/>
         </w:rPr>
         <w:t xml:space="preserve">  </w:t>
       </w:r>
-      <w:r>
-        <w:rPr>
-          <w:rFonts w:ascii="Courier New" w:hAnsi="Courier New" w:cs="Courier New"/>
-          <w:color w:val="000000"/>
-          <w:sz w:val="20"/>
-          <w:szCs w:val="20"/>
-          <w:lang w:val="en-US"/>
-        </w:rPr>
-        <w:t>Absyn.ForIterators iterators;</w:t>
+      <w:proofErr w:type="spellStart"/>
+      <w:r>
+        <w:rPr>
+          <w:rFonts w:ascii="Courier New" w:hAnsi="Courier New" w:cs="Courier New"/>
+          <w:color w:val="000000"/>
+          <w:sz w:val="20"/>
+          <w:szCs w:val="20"/>
+          <w:lang w:val="en-US"/>
+        </w:rPr>
+        <w:t>Absyn.ForIterators</w:t>
+      </w:r>
+      <w:proofErr w:type="spellEnd"/>
+      <w:r>
+        <w:rPr>
+          <w:rFonts w:ascii="Courier New" w:hAnsi="Courier New" w:cs="Courier New"/>
+          <w:color w:val="000000"/>
+          <w:sz w:val="20"/>
+          <w:szCs w:val="20"/>
+          <w:lang w:val="en-US"/>
+        </w:rPr>
+        <w:t xml:space="preserve"> </w:t>
+      </w:r>
+      <w:proofErr w:type="spellStart"/>
+      <w:r>
+        <w:rPr>
+          <w:rFonts w:ascii="Courier New" w:hAnsi="Courier New" w:cs="Courier New"/>
+          <w:color w:val="000000"/>
+          <w:sz w:val="20"/>
+          <w:szCs w:val="20"/>
+          <w:lang w:val="en-US"/>
+        </w:rPr>
+        <w:t>iterators</w:t>
+      </w:r>
+      <w:proofErr w:type="spellEnd"/>
+      <w:r>
+        <w:rPr>
+          <w:rFonts w:ascii="Courier New" w:hAnsi="Courier New" w:cs="Courier New"/>
+          <w:color w:val="000000"/>
+          <w:sz w:val="20"/>
+          <w:szCs w:val="20"/>
+          <w:lang w:val="en-US"/>
+        </w:rPr>
+        <w:t>;</w:t>
       </w:r>
     </w:p>
     <w:p>
@@ -2760,7 +4036,29 @@
           <w:szCs w:val="20"/>
           <w:lang w:val="en-US"/>
         </w:rPr>
-        <w:t>Element eq;</w:t>
+        <w:t xml:space="preserve">Element </w:t>
+      </w:r>
+      <w:proofErr w:type="spellStart"/>
+      <w:r>
+        <w:rPr>
+          <w:rFonts w:ascii="Courier New" w:hAnsi="Courier New" w:cs="Courier New"/>
+          <w:color w:val="000000"/>
+          <w:sz w:val="20"/>
+          <w:szCs w:val="20"/>
+          <w:lang w:val="en-US"/>
+        </w:rPr>
+        <w:t>eq</w:t>
+      </w:r>
+      <w:proofErr w:type="spellEnd"/>
+      <w:r>
+        <w:rPr>
+          <w:rFonts w:ascii="Courier New" w:hAnsi="Courier New" w:cs="Courier New"/>
+          <w:color w:val="000000"/>
+          <w:sz w:val="20"/>
+          <w:szCs w:val="20"/>
+          <w:lang w:val="en-US"/>
+        </w:rPr>
+        <w:t>;</w:t>
       </w:r>
     </w:p>
     <w:p>
@@ -2786,15 +4084,27 @@
         </w:rPr>
         <w:t xml:space="preserve">  </w:t>
       </w:r>
-      <w:r>
-        <w:rPr>
-          <w:rFonts w:ascii="Courier New" w:hAnsi="Courier New" w:cs="Courier New"/>
-          <w:color w:val="000000"/>
-          <w:sz w:val="20"/>
-          <w:szCs w:val="20"/>
-          <w:lang w:val="en-US"/>
-        </w:rPr>
-        <w:t xml:space="preserve">ElementSource source </w:t>
+      <w:proofErr w:type="spellStart"/>
+      <w:r>
+        <w:rPr>
+          <w:rFonts w:ascii="Courier New" w:hAnsi="Courier New" w:cs="Courier New"/>
+          <w:color w:val="000000"/>
+          <w:sz w:val="20"/>
+          <w:szCs w:val="20"/>
+          <w:lang w:val="en-US"/>
+        </w:rPr>
+        <w:t>ElementSource</w:t>
+      </w:r>
+      <w:proofErr w:type="spellEnd"/>
+      <w:r>
+        <w:rPr>
+          <w:rFonts w:ascii="Courier New" w:hAnsi="Courier New" w:cs="Courier New"/>
+          <w:color w:val="000000"/>
+          <w:sz w:val="20"/>
+          <w:szCs w:val="20"/>
+          <w:lang w:val="en-US"/>
+        </w:rPr>
+        <w:t xml:space="preserve"> source </w:t>
       </w:r>
       <w:r>
         <w:rPr>
@@ -2831,6 +4141,7 @@
           <w:lang w:val="en-US"/>
         </w:rPr>
       </w:pPr>
+      <w:proofErr w:type="gramStart"/>
       <w:r>
         <w:rPr>
           <w:rFonts w:ascii="Courier New" w:hAnsi="Courier New" w:cs="Courier New"/>
@@ -2839,15 +4150,18 @@
           <w:color w:val="8B0000"/>
           <w:sz w:val="20"/>
           <w:szCs w:val="20"/>
+          <w:lang w:val="en-US"/>
         </w:rPr>
         <w:t>end</w:t>
       </w:r>
-      <w:r>
-        <w:rPr>
-          <w:rFonts w:ascii="Courier New" w:hAnsi="Courier New" w:cs="Courier New"/>
-          <w:color w:val="000000"/>
-          <w:sz w:val="20"/>
-          <w:szCs w:val="20"/>
+      <w:proofErr w:type="gramEnd"/>
+      <w:r>
+        <w:rPr>
+          <w:rFonts w:ascii="Courier New" w:hAnsi="Courier New" w:cs="Courier New"/>
+          <w:color w:val="000000"/>
+          <w:sz w:val="20"/>
+          <w:szCs w:val="20"/>
+          <w:lang w:val="en-US"/>
         </w:rPr>
         <w:t xml:space="preserve"> FOR_ARRAY_EQUATION;</w:t>
       </w:r>
@@ -2889,7 +4203,29 @@
           <w:szCs w:val="20"/>
           <w:lang w:val="en-US"/>
         </w:rPr>
-        <w:t>There is already a record, ARRAY_EQUATION, in DAE.Element for array-equations of type (1).</w:t>
+        <w:t xml:space="preserve">There is already a record, ARRAY_EQUATION, in </w:t>
+      </w:r>
+      <w:proofErr w:type="spellStart"/>
+      <w:r>
+        <w:rPr>
+          <w:rFonts w:ascii="Courier New" w:hAnsi="Courier New" w:cs="Courier New"/>
+          <w:color w:val="000000"/>
+          <w:sz w:val="20"/>
+          <w:szCs w:val="20"/>
+          <w:lang w:val="en-US"/>
+        </w:rPr>
+        <w:t>DAE.Element</w:t>
+      </w:r>
+      <w:proofErr w:type="spellEnd"/>
+      <w:r>
+        <w:rPr>
+          <w:rFonts w:ascii="Courier New" w:hAnsi="Courier New" w:cs="Courier New"/>
+          <w:color w:val="000000"/>
+          <w:sz w:val="20"/>
+          <w:szCs w:val="20"/>
+          <w:lang w:val="en-US"/>
+        </w:rPr>
+        <w:t xml:space="preserve"> for array-equations of type (1).</w:t>
       </w:r>
     </w:p>
     <w:p>
@@ -2930,6 +4266,7 @@
         </w:rPr>
         <w:t xml:space="preserve">  </w:t>
       </w:r>
+      <w:proofErr w:type="gramStart"/>
       <w:r>
         <w:rPr>
           <w:rFonts w:ascii="Courier New" w:hAnsi="Courier New" w:cs="Courier New"/>
@@ -2942,6 +4279,7 @@
         </w:rPr>
         <w:t>record</w:t>
       </w:r>
+      <w:proofErr w:type="gramEnd"/>
       <w:r>
         <w:rPr>
           <w:rFonts w:ascii="Courier New" w:hAnsi="Courier New" w:cs="Courier New"/>
@@ -2985,6 +4323,7 @@
         </w:rPr>
         <w:t xml:space="preserve">    </w:t>
       </w:r>
+      <w:proofErr w:type="spellStart"/>
       <w:r>
         <w:rPr>
           <w:rFonts w:ascii="Courier New" w:hAnsi="Courier New" w:cs="Courier New"/>
@@ -3003,7 +4342,17 @@
           <w:sz w:val="20"/>
           <w:szCs w:val="20"/>
         </w:rPr>
-        <w:t xml:space="preserve">&lt;Dimension&gt; dimension </w:t>
+        <w:t>&lt;Dimension</w:t>
+      </w:r>
+      <w:proofErr w:type="spellEnd"/>
+      <w:r>
+        <w:rPr>
+          <w:rFonts w:ascii="Courier New" w:hAnsi="Courier New" w:cs="Courier New"/>
+          <w:color w:val="000000"/>
+          <w:sz w:val="20"/>
+          <w:szCs w:val="20"/>
+        </w:rPr>
+        <w:t xml:space="preserve">&gt; dimension </w:t>
       </w:r>
       <w:r>
         <w:rPr>
@@ -3012,7 +4361,28 @@
           <w:sz w:val="20"/>
           <w:szCs w:val="20"/>
         </w:rPr>
-        <w:t>"dimension sizes"</w:t>
+        <w:t xml:space="preserve">"dimension </w:t>
+      </w:r>
+      <w:proofErr w:type="spellStart"/>
+      <w:proofErr w:type="gramStart"/>
+      <w:r>
+        <w:rPr>
+          <w:rFonts w:ascii="Courier New" w:hAnsi="Courier New" w:cs="Courier New"/>
+          <w:color w:val="008B00"/>
+          <w:sz w:val="20"/>
+          <w:szCs w:val="20"/>
+        </w:rPr>
+        <w:t>sizes</w:t>
+      </w:r>
+      <w:proofErr w:type="spellEnd"/>
+      <w:r>
+        <w:rPr>
+          <w:rFonts w:ascii="Courier New" w:hAnsi="Courier New" w:cs="Courier New"/>
+          <w:color w:val="008B00"/>
+          <w:sz w:val="20"/>
+          <w:szCs w:val="20"/>
+        </w:rPr>
+        <w:t>"</w:t>
       </w:r>
       <w:r>
         <w:rPr>
@@ -3023,6 +4393,7 @@
         </w:rPr>
         <w:t xml:space="preserve"> ;</w:t>
       </w:r>
+      <w:proofErr w:type="gramEnd"/>
     </w:p>
     <w:p>
       <w:pPr>
@@ -3054,7 +4425,29 @@
           <w:szCs w:val="20"/>
           <w:lang w:val="en-US"/>
         </w:rPr>
-        <w:t>Exp exp;</w:t>
+        <w:t xml:space="preserve">Exp </w:t>
+      </w:r>
+      <w:proofErr w:type="spellStart"/>
+      <w:r>
+        <w:rPr>
+          <w:rFonts w:ascii="Courier New" w:hAnsi="Courier New" w:cs="Courier New"/>
+          <w:color w:val="000000"/>
+          <w:sz w:val="20"/>
+          <w:szCs w:val="20"/>
+          <w:lang w:val="en-US"/>
+        </w:rPr>
+        <w:t>exp</w:t>
+      </w:r>
+      <w:proofErr w:type="spellEnd"/>
+      <w:r>
+        <w:rPr>
+          <w:rFonts w:ascii="Courier New" w:hAnsi="Courier New" w:cs="Courier New"/>
+          <w:color w:val="000000"/>
+          <w:sz w:val="20"/>
+          <w:szCs w:val="20"/>
+          <w:lang w:val="en-US"/>
+        </w:rPr>
+        <w:t>;</w:t>
       </w:r>
     </w:p>
     <w:p>
@@ -3102,7 +4495,29 @@
           <w:szCs w:val="20"/>
           <w:lang w:val="en-US"/>
         </w:rPr>
-        <w:t xml:space="preserve">    ElementSource source </w:t>
+        <w:t xml:space="preserve">    </w:t>
+      </w:r>
+      <w:proofErr w:type="spellStart"/>
+      <w:r>
+        <w:rPr>
+          <w:rFonts w:ascii="Courier New" w:hAnsi="Courier New" w:cs="Courier New"/>
+          <w:color w:val="000000"/>
+          <w:sz w:val="20"/>
+          <w:szCs w:val="20"/>
+          <w:lang w:val="en-US"/>
+        </w:rPr>
+        <w:t>ElementSource</w:t>
+      </w:r>
+      <w:proofErr w:type="spellEnd"/>
+      <w:r>
+        <w:rPr>
+          <w:rFonts w:ascii="Courier New" w:hAnsi="Courier New" w:cs="Courier New"/>
+          <w:color w:val="000000"/>
+          <w:sz w:val="20"/>
+          <w:szCs w:val="20"/>
+          <w:lang w:val="en-US"/>
+        </w:rPr>
+        <w:t xml:space="preserve"> source </w:t>
       </w:r>
       <w:r>
         <w:rPr>
@@ -3149,6 +4564,7 @@
         </w:rPr>
         <w:t xml:space="preserve">  </w:t>
       </w:r>
+      <w:proofErr w:type="gramStart"/>
       <w:r>
         <w:rPr>
           <w:rFonts w:ascii="Courier New" w:hAnsi="Courier New" w:cs="Courier New"/>
@@ -3161,6 +4577,7 @@
         </w:rPr>
         <w:t>end</w:t>
       </w:r>
+      <w:proofErr w:type="gramEnd"/>
       <w:r>
         <w:rPr>
           <w:rFonts w:ascii="Courier New" w:hAnsi="Courier New" w:cs="Courier New"/>
@@ -3309,7 +4726,29 @@
           <w:szCs w:val="20"/>
           <w:lang w:val="en-US"/>
         </w:rPr>
-        <w:t xml:space="preserve">In BackendDAE.Equation a new record has been added for for-equations. There is already </w:t>
+        <w:t xml:space="preserve">In </w:t>
+      </w:r>
+      <w:proofErr w:type="spellStart"/>
+      <w:r>
+        <w:rPr>
+          <w:rFonts w:ascii="Courier New" w:hAnsi="Courier New" w:cs="Courier New"/>
+          <w:color w:val="000000"/>
+          <w:sz w:val="20"/>
+          <w:szCs w:val="20"/>
+          <w:lang w:val="en-US"/>
+        </w:rPr>
+        <w:t>BackendDAE.Equation</w:t>
+      </w:r>
+      <w:proofErr w:type="spellEnd"/>
+      <w:r>
+        <w:rPr>
+          <w:rFonts w:ascii="Courier New" w:hAnsi="Courier New" w:cs="Courier New"/>
+          <w:color w:val="000000"/>
+          <w:sz w:val="20"/>
+          <w:szCs w:val="20"/>
+          <w:lang w:val="en-US"/>
+        </w:rPr>
+        <w:t xml:space="preserve"> a new record has been added for for-equations. There is already </w:t>
       </w:r>
       <w:r>
         <w:rPr>
@@ -3400,6 +4839,7 @@
         </w:rPr>
         <w:t xml:space="preserve">  </w:t>
       </w:r>
+      <w:proofErr w:type="gramStart"/>
       <w:r>
         <w:rPr>
           <w:rFonts w:ascii="Courier New" w:hAnsi="Courier New" w:cs="Courier New"/>
@@ -3412,6 +4852,7 @@
         </w:rPr>
         <w:t>record</w:t>
       </w:r>
+      <w:proofErr w:type="gramEnd"/>
       <w:r>
         <w:rPr>
           <w:rFonts w:ascii="Courier New" w:hAnsi="Courier New" w:cs="Courier New"/>
@@ -3494,7 +4935,51 @@
           <w:szCs w:val="20"/>
           <w:lang w:val="en-US"/>
         </w:rPr>
-        <w:t>"index ; index in arrayequations 0..n-1"</w:t>
+        <w:t>"</w:t>
+      </w:r>
+      <w:proofErr w:type="gramStart"/>
+      <w:r>
+        <w:rPr>
+          <w:rFonts w:ascii="Courier New" w:hAnsi="Courier New" w:cs="Courier New"/>
+          <w:color w:val="008B00"/>
+          <w:sz w:val="20"/>
+          <w:szCs w:val="20"/>
+          <w:lang w:val="en-US"/>
+        </w:rPr>
+        <w:t>index ;</w:t>
+      </w:r>
+      <w:proofErr w:type="gramEnd"/>
+      <w:r>
+        <w:rPr>
+          <w:rFonts w:ascii="Courier New" w:hAnsi="Courier New" w:cs="Courier New"/>
+          <w:color w:val="008B00"/>
+          <w:sz w:val="20"/>
+          <w:szCs w:val="20"/>
+          <w:lang w:val="en-US"/>
+        </w:rPr>
+        <w:t xml:space="preserve"> index in </w:t>
+      </w:r>
+      <w:proofErr w:type="spellStart"/>
+      <w:r>
+        <w:rPr>
+          <w:rFonts w:ascii="Courier New" w:hAnsi="Courier New" w:cs="Courier New"/>
+          <w:color w:val="008B00"/>
+          <w:sz w:val="20"/>
+          <w:szCs w:val="20"/>
+          <w:lang w:val="en-US"/>
+        </w:rPr>
+        <w:t>arrayequations</w:t>
+      </w:r>
+      <w:proofErr w:type="spellEnd"/>
+      <w:r>
+        <w:rPr>
+          <w:rFonts w:ascii="Courier New" w:hAnsi="Courier New" w:cs="Courier New"/>
+          <w:color w:val="008B00"/>
+          <w:sz w:val="20"/>
+          <w:szCs w:val="20"/>
+          <w:lang w:val="en-US"/>
+        </w:rPr>
+        <w:t xml:space="preserve"> 0..n-1"</w:t>
       </w:r>
       <w:r>
         <w:rPr>
@@ -3531,15 +5016,49 @@
         </w:rPr>
         <w:t xml:space="preserve">    </w:t>
       </w:r>
-      <w:r>
-        <w:rPr>
-          <w:rFonts w:ascii="Courier New" w:hAnsi="Courier New" w:cs="Courier New"/>
-          <w:color w:val="000000"/>
-          <w:sz w:val="20"/>
-          <w:szCs w:val="20"/>
-          <w:lang w:val="en-US"/>
-        </w:rPr>
-        <w:t>Absyn.ForIterators iterators;</w:t>
+      <w:proofErr w:type="spellStart"/>
+      <w:r>
+        <w:rPr>
+          <w:rFonts w:ascii="Courier New" w:hAnsi="Courier New" w:cs="Courier New"/>
+          <w:color w:val="000000"/>
+          <w:sz w:val="20"/>
+          <w:szCs w:val="20"/>
+          <w:lang w:val="en-US"/>
+        </w:rPr>
+        <w:t>Absyn.ForIterators</w:t>
+      </w:r>
+      <w:proofErr w:type="spellEnd"/>
+      <w:r>
+        <w:rPr>
+          <w:rFonts w:ascii="Courier New" w:hAnsi="Courier New" w:cs="Courier New"/>
+          <w:color w:val="000000"/>
+          <w:sz w:val="20"/>
+          <w:szCs w:val="20"/>
+          <w:lang w:val="en-US"/>
+        </w:rPr>
+        <w:t xml:space="preserve"> </w:t>
+      </w:r>
+      <w:proofErr w:type="spellStart"/>
+      <w:r>
+        <w:rPr>
+          <w:rFonts w:ascii="Courier New" w:hAnsi="Courier New" w:cs="Courier New"/>
+          <w:color w:val="000000"/>
+          <w:sz w:val="20"/>
+          <w:szCs w:val="20"/>
+          <w:lang w:val="en-US"/>
+        </w:rPr>
+        <w:t>iterators</w:t>
+      </w:r>
+      <w:proofErr w:type="spellEnd"/>
+      <w:r>
+        <w:rPr>
+          <w:rFonts w:ascii="Courier New" w:hAnsi="Courier New" w:cs="Courier New"/>
+          <w:color w:val="000000"/>
+          <w:sz w:val="20"/>
+          <w:szCs w:val="20"/>
+          <w:lang w:val="en-US"/>
+        </w:rPr>
+        <w:t>;</w:t>
       </w:r>
     </w:p>
     <w:p>
@@ -3565,6 +5084,7 @@
         </w:rPr>
         <w:t xml:space="preserve">    </w:t>
       </w:r>
+      <w:proofErr w:type="gramStart"/>
       <w:r>
         <w:rPr>
           <w:rFonts w:ascii="Courier New" w:hAnsi="Courier New" w:cs="Courier New"/>
@@ -3577,15 +5097,60 @@
         </w:rPr>
         <w:t>list</w:t>
       </w:r>
-      <w:r>
-        <w:rPr>
-          <w:rFonts w:ascii="Courier New" w:hAnsi="Courier New" w:cs="Courier New"/>
-          <w:color w:val="000000"/>
-          <w:sz w:val="20"/>
-          <w:szCs w:val="20"/>
-          <w:lang w:val="en-US"/>
-        </w:rPr>
-        <w:t xml:space="preserve">&lt; .DAE.Exp&gt; crefOrDerCref </w:t>
+      <w:proofErr w:type="gramEnd"/>
+      <w:r>
+        <w:rPr>
+          <w:rFonts w:ascii="Courier New" w:hAnsi="Courier New" w:cs="Courier New"/>
+          <w:color w:val="000000"/>
+          <w:sz w:val="20"/>
+          <w:szCs w:val="20"/>
+          <w:lang w:val="en-US"/>
+        </w:rPr>
+        <w:t>&lt; .</w:t>
+      </w:r>
+      <w:proofErr w:type="spellStart"/>
+      <w:r>
+        <w:rPr>
+          <w:rFonts w:ascii="Courier New" w:hAnsi="Courier New" w:cs="Courier New"/>
+          <w:color w:val="000000"/>
+          <w:sz w:val="20"/>
+          <w:szCs w:val="20"/>
+          <w:lang w:val="en-US"/>
+        </w:rPr>
+        <w:t>DAE.Exp</w:t>
+      </w:r>
+      <w:proofErr w:type="spellEnd"/>
+      <w:r>
+        <w:rPr>
+          <w:rFonts w:ascii="Courier New" w:hAnsi="Courier New" w:cs="Courier New"/>
+          <w:color w:val="000000"/>
+          <w:sz w:val="20"/>
+          <w:szCs w:val="20"/>
+          <w:lang w:val="en-US"/>
+        </w:rPr>
+        <w:t xml:space="preserve">&gt; </w:t>
+      </w:r>
+      <w:proofErr w:type="spellStart"/>
+      <w:r>
+        <w:rPr>
+          <w:rFonts w:ascii="Courier New" w:hAnsi="Courier New" w:cs="Courier New"/>
+          <w:color w:val="000000"/>
+          <w:sz w:val="20"/>
+          <w:szCs w:val="20"/>
+          <w:lang w:val="en-US"/>
+        </w:rPr>
+        <w:t>crefOrDerCref</w:t>
+      </w:r>
+      <w:proofErr w:type="spellEnd"/>
+      <w:r>
+        <w:rPr>
+          <w:rFonts w:ascii="Courier New" w:hAnsi="Courier New" w:cs="Courier New"/>
+          <w:color w:val="000000"/>
+          <w:sz w:val="20"/>
+          <w:szCs w:val="20"/>
+          <w:lang w:val="en-US"/>
+        </w:rPr>
+        <w:t xml:space="preserve"> </w:t>
       </w:r>
       <w:r>
         <w:rPr>
@@ -3595,7 +5160,51 @@
           <w:szCs w:val="20"/>
           <w:lang w:val="en-US"/>
         </w:rPr>
-        <w:t>"crefOrDerCref ; CREF or der(CREF)"</w:t>
+        <w:t>"</w:t>
+      </w:r>
+      <w:proofErr w:type="spellStart"/>
+      <w:r>
+        <w:rPr>
+          <w:rFonts w:ascii="Courier New" w:hAnsi="Courier New" w:cs="Courier New"/>
+          <w:color w:val="008B00"/>
+          <w:sz w:val="20"/>
+          <w:szCs w:val="20"/>
+          <w:lang w:val="en-US"/>
+        </w:rPr>
+        <w:t>crefOrDerCref</w:t>
+      </w:r>
+      <w:proofErr w:type="spellEnd"/>
+      <w:r>
+        <w:rPr>
+          <w:rFonts w:ascii="Courier New" w:hAnsi="Courier New" w:cs="Courier New"/>
+          <w:color w:val="008B00"/>
+          <w:sz w:val="20"/>
+          <w:szCs w:val="20"/>
+          <w:lang w:val="en-US"/>
+        </w:rPr>
+        <w:t xml:space="preserve"> ; CREF or </w:t>
+      </w:r>
+      <w:proofErr w:type="spellStart"/>
+      <w:r>
+        <w:rPr>
+          <w:rFonts w:ascii="Courier New" w:hAnsi="Courier New" w:cs="Courier New"/>
+          <w:color w:val="008B00"/>
+          <w:sz w:val="20"/>
+          <w:szCs w:val="20"/>
+          <w:lang w:val="en-US"/>
+        </w:rPr>
+        <w:t>der</w:t>
+      </w:r>
+      <w:proofErr w:type="spellEnd"/>
+      <w:r>
+        <w:rPr>
+          <w:rFonts w:ascii="Courier New" w:hAnsi="Courier New" w:cs="Courier New"/>
+          <w:color w:val="008B00"/>
+          <w:sz w:val="20"/>
+          <w:szCs w:val="20"/>
+          <w:lang w:val="en-US"/>
+        </w:rPr>
+        <w:t>(CREF)"</w:t>
       </w:r>
       <w:r>
         <w:rPr>
@@ -3629,7 +5238,29 @@
           <w:szCs w:val="20"/>
           <w:lang w:val="en-US"/>
         </w:rPr>
-        <w:t xml:space="preserve">    .DAE.ElementSource source </w:t>
+        <w:t xml:space="preserve">    .</w:t>
+      </w:r>
+      <w:proofErr w:type="spellStart"/>
+      <w:r>
+        <w:rPr>
+          <w:rFonts w:ascii="Courier New" w:hAnsi="Courier New" w:cs="Courier New"/>
+          <w:color w:val="000000"/>
+          <w:sz w:val="20"/>
+          <w:szCs w:val="20"/>
+          <w:lang w:val="en-US"/>
+        </w:rPr>
+        <w:t>DAE.ElementSource</w:t>
+      </w:r>
+      <w:proofErr w:type="spellEnd"/>
+      <w:r>
+        <w:rPr>
+          <w:rFonts w:ascii="Courier New" w:hAnsi="Courier New" w:cs="Courier New"/>
+          <w:color w:val="000000"/>
+          <w:sz w:val="20"/>
+          <w:szCs w:val="20"/>
+          <w:lang w:val="en-US"/>
+        </w:rPr>
+        <w:t xml:space="preserve"> source </w:t>
       </w:r>
       <w:r>
         <w:rPr>
@@ -3674,6 +5305,7 @@
         </w:rPr>
         <w:t xml:space="preserve">  </w:t>
       </w:r>
+      <w:proofErr w:type="spellStart"/>
       <w:r>
         <w:rPr>
           <w:rFonts w:ascii="Courier New" w:hAnsi="Courier New" w:cs="Courier New"/>
@@ -3685,6 +5317,7 @@
         </w:rPr>
         <w:t>end</w:t>
       </w:r>
+      <w:proofErr w:type="spellEnd"/>
       <w:r>
         <w:rPr>
           <w:rFonts w:ascii="Courier New" w:hAnsi="Courier New" w:cs="Courier New"/>
@@ -3729,6 +5362,7 @@
           <w:lang w:val="en-US"/>
         </w:rPr>
       </w:pPr>
+      <w:proofErr w:type="spellStart"/>
       <w:r>
         <w:rPr>
           <w:rFonts w:ascii="Courier New" w:hAnsi="Courier New" w:cs="Courier New"/>
@@ -3747,7 +5381,51 @@
           <w:szCs w:val="20"/>
           <w:lang w:val="en-US"/>
         </w:rPr>
-        <w:t>w = BackendDAECreate.lower(dae,</w:t>
+        <w:t>w</w:t>
+      </w:r>
+      <w:proofErr w:type="spellEnd"/>
+      <w:r>
+        <w:rPr>
+          <w:rFonts w:ascii="Courier New" w:hAnsi="Courier New" w:cs="Courier New"/>
+          <w:color w:val="000000"/>
+          <w:sz w:val="20"/>
+          <w:szCs w:val="20"/>
+          <w:lang w:val="en-US"/>
+        </w:rPr>
+        <w:t xml:space="preserve"> = </w:t>
+      </w:r>
+      <w:proofErr w:type="spellStart"/>
+      <w:r>
+        <w:rPr>
+          <w:rFonts w:ascii="Courier New" w:hAnsi="Courier New" w:cs="Courier New"/>
+          <w:color w:val="000000"/>
+          <w:sz w:val="20"/>
+          <w:szCs w:val="20"/>
+          <w:lang w:val="en-US"/>
+        </w:rPr>
+        <w:t>BackendDAECreate.lower</w:t>
+      </w:r>
+      <w:proofErr w:type="spellEnd"/>
+      <w:r>
+        <w:rPr>
+          <w:rFonts w:ascii="Courier New" w:hAnsi="Courier New" w:cs="Courier New"/>
+          <w:color w:val="000000"/>
+          <w:sz w:val="20"/>
+          <w:szCs w:val="20"/>
+          <w:lang w:val="en-US"/>
+        </w:rPr>
+        <w:t>(</w:t>
+      </w:r>
+      <w:proofErr w:type="spellStart"/>
+      <w:r>
+        <w:rPr>
+          <w:rFonts w:ascii="Courier New" w:hAnsi="Courier New" w:cs="Courier New"/>
+          <w:color w:val="000000"/>
+          <w:sz w:val="20"/>
+          <w:szCs w:val="20"/>
+          <w:lang w:val="en-US"/>
+        </w:rPr>
+        <w:t>dae,</w:t>
       </w:r>
       <w:r>
         <w:rPr>
@@ -3793,6 +5471,7 @@
         </w:rPr>
         <w:t>true</w:t>
       </w:r>
+      <w:proofErr w:type="spellEnd"/>
       <w:r>
         <w:rPr>
           <w:rFonts w:ascii="Courier New" w:hAnsi="Courier New" w:cs="Courier New"/>
@@ -3817,6 +5496,7 @@
           <w:lang w:val="en-US"/>
         </w:rPr>
       </w:pPr>
+      <w:proofErr w:type="gramStart"/>
       <w:r>
         <w:rPr>
           <w:rFonts w:ascii="Courier New" w:hAnsi="Courier New" w:cs="Courier New"/>
@@ -3826,6 +5506,7 @@
         </w:rPr>
         <w:t>Mapping of data structures.</w:t>
       </w:r>
+      <w:proofErr w:type="gramEnd"/>
     </w:p>
     <w:p>
       <w:pPr>
@@ -3867,7 +5548,51 @@
           <w:szCs w:val="20"/>
           <w:lang w:val="en-US"/>
         </w:rPr>
-        <w:t>m = BackendDAEUtil.incidenceMatrix(dlow);</w:t>
+        <w:t xml:space="preserve">m = </w:t>
+      </w:r>
+      <w:proofErr w:type="spellStart"/>
+      <w:r>
+        <w:rPr>
+          <w:rFonts w:ascii="Courier New" w:hAnsi="Courier New" w:cs="Courier New"/>
+          <w:color w:val="000000"/>
+          <w:sz w:val="20"/>
+          <w:szCs w:val="20"/>
+          <w:lang w:val="en-US"/>
+        </w:rPr>
+        <w:t>BackendDAEUtil.incidenceMatrix</w:t>
+      </w:r>
+      <w:proofErr w:type="spellEnd"/>
+      <w:r>
+        <w:rPr>
+          <w:rFonts w:ascii="Courier New" w:hAnsi="Courier New" w:cs="Courier New"/>
+          <w:color w:val="000000"/>
+          <w:sz w:val="20"/>
+          <w:szCs w:val="20"/>
+          <w:lang w:val="en-US"/>
+        </w:rPr>
+        <w:t>(</w:t>
+      </w:r>
+      <w:proofErr w:type="spellStart"/>
+      <w:r>
+        <w:rPr>
+          <w:rFonts w:ascii="Courier New" w:hAnsi="Courier New" w:cs="Courier New"/>
+          <w:color w:val="000000"/>
+          <w:sz w:val="20"/>
+          <w:szCs w:val="20"/>
+          <w:lang w:val="en-US"/>
+        </w:rPr>
+        <w:t>dlow</w:t>
+      </w:r>
+      <w:proofErr w:type="spellEnd"/>
+      <w:r>
+        <w:rPr>
+          <w:rFonts w:ascii="Courier New" w:hAnsi="Courier New" w:cs="Courier New"/>
+          <w:color w:val="000000"/>
+          <w:sz w:val="20"/>
+          <w:szCs w:val="20"/>
+          <w:lang w:val="en-US"/>
+        </w:rPr>
+        <w:t>);</w:t>
       </w:r>
     </w:p>
     <w:p>
@@ -3890,16 +5615,76 @@
           <w:szCs w:val="20"/>
           <w:lang w:val="en-US"/>
         </w:rPr>
-        <w:t>In function DAEUtil.incidenceRow we need to have cases for ARRAY_EQUATION and FOR_EQUATION.</w:t>
-      </w:r>
-      <w:r>
-        <w:rPr>
-          <w:rFonts w:ascii="Courier New" w:hAnsi="Courier New" w:cs="Courier New"/>
-          <w:sz w:val="20"/>
-          <w:szCs w:val="20"/>
-          <w:lang w:val="en-US"/>
-        </w:rPr>
-        <w:t xml:space="preserve"> In function BackendVariable.getVar (called from traverseIncidenceRowExpFinder) we need to be able to handle multi-dimensional variables/arrays. </w:t>
+        <w:t xml:space="preserve">In function </w:t>
+      </w:r>
+      <w:proofErr w:type="spellStart"/>
+      <w:r>
+        <w:rPr>
+          <w:rFonts w:ascii="Courier New" w:hAnsi="Courier New" w:cs="Courier New"/>
+          <w:sz w:val="20"/>
+          <w:szCs w:val="20"/>
+          <w:lang w:val="en-US"/>
+        </w:rPr>
+        <w:t>DAEUtil.incidenceRow</w:t>
+      </w:r>
+      <w:proofErr w:type="spellEnd"/>
+      <w:r>
+        <w:rPr>
+          <w:rFonts w:ascii="Courier New" w:hAnsi="Courier New" w:cs="Courier New"/>
+          <w:sz w:val="20"/>
+          <w:szCs w:val="20"/>
+          <w:lang w:val="en-US"/>
+        </w:rPr>
+        <w:t xml:space="preserve"> we need to have cases for ARRAY_EQUATION and FOR_EQUATION.</w:t>
+      </w:r>
+      <w:r>
+        <w:rPr>
+          <w:rFonts w:ascii="Courier New" w:hAnsi="Courier New" w:cs="Courier New"/>
+          <w:sz w:val="20"/>
+          <w:szCs w:val="20"/>
+          <w:lang w:val="en-US"/>
+        </w:rPr>
+        <w:t xml:space="preserve"> In function </w:t>
+      </w:r>
+      <w:proofErr w:type="spellStart"/>
+      <w:r>
+        <w:rPr>
+          <w:rFonts w:ascii="Courier New" w:hAnsi="Courier New" w:cs="Courier New"/>
+          <w:sz w:val="20"/>
+          <w:szCs w:val="20"/>
+          <w:lang w:val="en-US"/>
+        </w:rPr>
+        <w:t>BackendVariable.getVar</w:t>
+      </w:r>
+      <w:proofErr w:type="spellEnd"/>
+      <w:r>
+        <w:rPr>
+          <w:rFonts w:ascii="Courier New" w:hAnsi="Courier New" w:cs="Courier New"/>
+          <w:sz w:val="20"/>
+          <w:szCs w:val="20"/>
+          <w:lang w:val="en-US"/>
+        </w:rPr>
+        <w:t xml:space="preserve"> (called from </w:t>
+      </w:r>
+      <w:proofErr w:type="spellStart"/>
+      <w:r>
+        <w:rPr>
+          <w:rFonts w:ascii="Courier New" w:hAnsi="Courier New" w:cs="Courier New"/>
+          <w:sz w:val="20"/>
+          <w:szCs w:val="20"/>
+          <w:lang w:val="en-US"/>
+        </w:rPr>
+        <w:t>traverseIncidenceRowExpFinder</w:t>
+      </w:r>
+      <w:proofErr w:type="spellEnd"/>
+      <w:r>
+        <w:rPr>
+          <w:rFonts w:ascii="Courier New" w:hAnsi="Courier New" w:cs="Courier New"/>
+          <w:sz w:val="20"/>
+          <w:szCs w:val="20"/>
+          <w:lang w:val="en-US"/>
+        </w:rPr>
+        <w:t xml:space="preserve">) we need to be able to handle multi-dimensional variables/arrays. </w:t>
       </w:r>
     </w:p>
     <w:p>
@@ -3975,14 +5760,25 @@
           <w:lang w:val="en-US"/>
         </w:rPr>
       </w:pPr>
-      <w:r>
-        <w:rPr>
-          <w:rFonts w:ascii="Courier New" w:hAnsi="Courier New" w:cs="Courier New"/>
-          <w:sz w:val="20"/>
-          <w:szCs w:val="20"/>
-          <w:lang w:val="en-US"/>
-        </w:rPr>
-        <w:t>investigate which variables (state and not state) this equation depend</w:t>
+      <w:proofErr w:type="gramStart"/>
+      <w:r>
+        <w:rPr>
+          <w:rFonts w:ascii="Courier New" w:hAnsi="Courier New" w:cs="Courier New"/>
+          <w:sz w:val="20"/>
+          <w:szCs w:val="20"/>
+          <w:lang w:val="en-US"/>
+        </w:rPr>
+        <w:t>investigate</w:t>
+      </w:r>
+      <w:proofErr w:type="gramEnd"/>
+      <w:r>
+        <w:rPr>
+          <w:rFonts w:ascii="Courier New" w:hAnsi="Courier New" w:cs="Courier New"/>
+          <w:sz w:val="20"/>
+          <w:szCs w:val="20"/>
+          <w:lang w:val="en-US"/>
+        </w:rPr>
+        <w:t xml:space="preserve"> which variables (state and not state) this equation depend</w:t>
       </w:r>
     </w:p>
     <w:p>
@@ -3998,14 +5794,25 @@
           <w:lang w:val="en-US"/>
         </w:rPr>
       </w:pPr>
-      <w:r>
-        <w:rPr>
-          <w:rFonts w:ascii="Courier New" w:hAnsi="Courier New" w:cs="Courier New"/>
-          <w:sz w:val="20"/>
-          <w:szCs w:val="20"/>
-          <w:lang w:val="en-US"/>
-        </w:rPr>
-        <w:t>on. We create a row in the matrix for each equation with 1's for each</w:t>
+      <w:proofErr w:type="gramStart"/>
+      <w:r>
+        <w:rPr>
+          <w:rFonts w:ascii="Courier New" w:hAnsi="Courier New" w:cs="Courier New"/>
+          <w:sz w:val="20"/>
+          <w:szCs w:val="20"/>
+          <w:lang w:val="en-US"/>
+        </w:rPr>
+        <w:t>on</w:t>
+      </w:r>
+      <w:proofErr w:type="gramEnd"/>
+      <w:r>
+        <w:rPr>
+          <w:rFonts w:ascii="Courier New" w:hAnsi="Courier New" w:cs="Courier New"/>
+          <w:sz w:val="20"/>
+          <w:szCs w:val="20"/>
+          <w:lang w:val="en-US"/>
+        </w:rPr>
+        <w:t>. We create a row in the matrix for each equation with 1's for each</w:t>
       </w:r>
     </w:p>
     <w:p>
@@ -4021,6 +5828,7 @@
           <w:lang w:val="en-US"/>
         </w:rPr>
       </w:pPr>
+      <w:proofErr w:type="gramStart"/>
       <w:r>
         <w:rPr>
           <w:rFonts w:ascii="Courier New" w:hAnsi="Courier New" w:cs="Courier New"/>
@@ -4029,7 +5837,17 @@
           <w:lang w:val="en-US"/>
         </w:rPr>
         <w:lastRenderedPageBreak/>
-        <w:t>variable this equation depends on.</w:t>
+        <w:t>variable</w:t>
+      </w:r>
+      <w:proofErr w:type="gramEnd"/>
+      <w:r>
+        <w:rPr>
+          <w:rFonts w:ascii="Courier New" w:hAnsi="Courier New" w:cs="Courier New"/>
+          <w:sz w:val="20"/>
+          <w:szCs w:val="20"/>
+          <w:lang w:val="en-US"/>
+        </w:rPr>
+        <w:t xml:space="preserve"> this equation depends on.</w:t>
       </w:r>
     </w:p>
     <w:p>
@@ -4066,7 +5884,27 @@
           <w:szCs w:val="20"/>
           <w:lang w:val="en-US"/>
         </w:rPr>
-        <w:t>With our modifications we also want to iterate one equation at at time.</w:t>
+        <w:t xml:space="preserve">With our modifications we also want to iterate one equation at </w:t>
+      </w:r>
+      <w:proofErr w:type="spellStart"/>
+      <w:r>
+        <w:rPr>
+          <w:rFonts w:ascii="Courier New" w:hAnsi="Courier New" w:cs="Courier New"/>
+          <w:sz w:val="20"/>
+          <w:szCs w:val="20"/>
+          <w:lang w:val="en-US"/>
+        </w:rPr>
+        <w:t>at</w:t>
+      </w:r>
+      <w:proofErr w:type="spellEnd"/>
+      <w:r>
+        <w:rPr>
+          <w:rFonts w:ascii="Courier New" w:hAnsi="Courier New" w:cs="Courier New"/>
+          <w:sz w:val="20"/>
+          <w:szCs w:val="20"/>
+          <w:lang w:val="en-US"/>
+        </w:rPr>
+        <w:t xml:space="preserve"> time.</w:t>
       </w:r>
     </w:p>
     <w:p>
@@ -4089,7 +5927,27 @@
           <w:szCs w:val="20"/>
           <w:lang w:val="en-US"/>
         </w:rPr>
-        <w:t>But new cases have to be inserted in the function incidenceRow for</w:t>
+        <w:t xml:space="preserve">But new cases have to be inserted in the function </w:t>
+      </w:r>
+      <w:proofErr w:type="spellStart"/>
+      <w:r>
+        <w:rPr>
+          <w:rFonts w:ascii="Courier New" w:hAnsi="Courier New" w:cs="Courier New"/>
+          <w:sz w:val="20"/>
+          <w:szCs w:val="20"/>
+          <w:lang w:val="en-US"/>
+        </w:rPr>
+        <w:t>incidenceRow</w:t>
+      </w:r>
+      <w:proofErr w:type="spellEnd"/>
+      <w:r>
+        <w:rPr>
+          <w:rFonts w:ascii="Courier New" w:hAnsi="Courier New" w:cs="Courier New"/>
+          <w:sz w:val="20"/>
+          <w:szCs w:val="20"/>
+          <w:lang w:val="en-US"/>
+        </w:rPr>
+        <w:t xml:space="preserve"> for</w:t>
       </w:r>
     </w:p>
     <w:p>
@@ -4105,14 +5963,25 @@
           <w:lang w:val="en-US"/>
         </w:rPr>
       </w:pPr>
-      <w:r>
-        <w:rPr>
-          <w:rFonts w:ascii="Courier New" w:hAnsi="Courier New" w:cs="Courier New"/>
-          <w:sz w:val="20"/>
-          <w:szCs w:val="20"/>
-          <w:lang w:val="en-US"/>
-        </w:rPr>
-        <w:t>non-expanded array-equations and for-equations. As input to this</w:t>
+      <w:proofErr w:type="gramStart"/>
+      <w:r>
+        <w:rPr>
+          <w:rFonts w:ascii="Courier New" w:hAnsi="Courier New" w:cs="Courier New"/>
+          <w:sz w:val="20"/>
+          <w:szCs w:val="20"/>
+          <w:lang w:val="en-US"/>
+        </w:rPr>
+        <w:t>non-expanded</w:t>
+      </w:r>
+      <w:proofErr w:type="gramEnd"/>
+      <w:r>
+        <w:rPr>
+          <w:rFonts w:ascii="Courier New" w:hAnsi="Courier New" w:cs="Courier New"/>
+          <w:sz w:val="20"/>
+          <w:szCs w:val="20"/>
+          <w:lang w:val="en-US"/>
+        </w:rPr>
+        <w:t xml:space="preserve"> array-equations and for-equations. As input to this</w:t>
       </w:r>
     </w:p>
     <w:p>
@@ -4128,14 +5997,25 @@
           <w:lang w:val="en-US"/>
         </w:rPr>
       </w:pPr>
-      <w:r>
-        <w:rPr>
-          <w:rFonts w:ascii="Courier New" w:hAnsi="Courier New" w:cs="Courier New"/>
-          <w:sz w:val="20"/>
-          <w:szCs w:val="20"/>
-          <w:lang w:val="en-US"/>
-        </w:rPr>
-        <w:t>function we have a list of variables, potentially array variables with</w:t>
+      <w:proofErr w:type="gramStart"/>
+      <w:r>
+        <w:rPr>
+          <w:rFonts w:ascii="Courier New" w:hAnsi="Courier New" w:cs="Courier New"/>
+          <w:sz w:val="20"/>
+          <w:szCs w:val="20"/>
+          <w:lang w:val="en-US"/>
+        </w:rPr>
+        <w:t>function</w:t>
+      </w:r>
+      <w:proofErr w:type="gramEnd"/>
+      <w:r>
+        <w:rPr>
+          <w:rFonts w:ascii="Courier New" w:hAnsi="Courier New" w:cs="Courier New"/>
+          <w:sz w:val="20"/>
+          <w:szCs w:val="20"/>
+          <w:lang w:val="en-US"/>
+        </w:rPr>
+        <w:t xml:space="preserve"> we have a list of variables, potentially array variables with</w:t>
       </w:r>
     </w:p>
     <w:p>
@@ -4151,14 +6031,25 @@
           <w:lang w:val="en-US"/>
         </w:rPr>
       </w:pPr>
-      <w:r>
-        <w:rPr>
-          <w:rFonts w:ascii="Courier New" w:hAnsi="Courier New" w:cs="Courier New"/>
-          <w:sz w:val="20"/>
-          <w:szCs w:val="20"/>
-          <w:lang w:val="en-US"/>
-        </w:rPr>
-        <w:t>several dimensions. We have to check in the for- or array-equation if at</w:t>
+      <w:proofErr w:type="gramStart"/>
+      <w:r>
+        <w:rPr>
+          <w:rFonts w:ascii="Courier New" w:hAnsi="Courier New" w:cs="Courier New"/>
+          <w:sz w:val="20"/>
+          <w:szCs w:val="20"/>
+          <w:lang w:val="en-US"/>
+        </w:rPr>
+        <w:t>several</w:t>
+      </w:r>
+      <w:proofErr w:type="gramEnd"/>
+      <w:r>
+        <w:rPr>
+          <w:rFonts w:ascii="Courier New" w:hAnsi="Courier New" w:cs="Courier New"/>
+          <w:sz w:val="20"/>
+          <w:szCs w:val="20"/>
+          <w:lang w:val="en-US"/>
+        </w:rPr>
+        <w:t xml:space="preserve"> dimensions. We have to check in the for- or array-equation if at</w:t>
       </w:r>
     </w:p>
     <w:p>
@@ -4174,14 +6065,25 @@
           <w:lang w:val="en-US"/>
         </w:rPr>
       </w:pPr>
-      <w:r>
-        <w:rPr>
-          <w:rFonts w:ascii="Courier New" w:hAnsi="Courier New" w:cs="Courier New"/>
-          <w:sz w:val="20"/>
-          <w:szCs w:val="20"/>
-          <w:lang w:val="en-US"/>
-        </w:rPr>
-        <w:t>least one array item is present, if so we should mark in the matrix with</w:t>
+      <w:proofErr w:type="gramStart"/>
+      <w:r>
+        <w:rPr>
+          <w:rFonts w:ascii="Courier New" w:hAnsi="Courier New" w:cs="Courier New"/>
+          <w:sz w:val="20"/>
+          <w:szCs w:val="20"/>
+          <w:lang w:val="en-US"/>
+        </w:rPr>
+        <w:t>least</w:t>
+      </w:r>
+      <w:proofErr w:type="gramEnd"/>
+      <w:r>
+        <w:rPr>
+          <w:rFonts w:ascii="Courier New" w:hAnsi="Courier New" w:cs="Courier New"/>
+          <w:sz w:val="20"/>
+          <w:szCs w:val="20"/>
+          <w:lang w:val="en-US"/>
+        </w:rPr>
+        <w:t xml:space="preserve"> one array item is present, if so we should mark in the matrix with</w:t>
       </w:r>
     </w:p>
     <w:p>
@@ -4197,14 +6099,25 @@
           <w:lang w:val="en-US"/>
         </w:rPr>
       </w:pPr>
-      <w:r>
-        <w:rPr>
-          <w:rFonts w:ascii="Courier New" w:hAnsi="Courier New" w:cs="Courier New"/>
-          <w:sz w:val="20"/>
-          <w:szCs w:val="20"/>
-          <w:lang w:val="en-US"/>
-        </w:rPr>
-        <w:t>a 1.</w:t>
+      <w:proofErr w:type="gramStart"/>
+      <w:r>
+        <w:rPr>
+          <w:rFonts w:ascii="Courier New" w:hAnsi="Courier New" w:cs="Courier New"/>
+          <w:sz w:val="20"/>
+          <w:szCs w:val="20"/>
+          <w:lang w:val="en-US"/>
+        </w:rPr>
+        <w:t>a</w:t>
+      </w:r>
+      <w:proofErr w:type="gramEnd"/>
+      <w:r>
+        <w:rPr>
+          <w:rFonts w:ascii="Courier New" w:hAnsi="Courier New" w:cs="Courier New"/>
+          <w:sz w:val="20"/>
+          <w:szCs w:val="20"/>
+          <w:lang w:val="en-US"/>
+        </w:rPr>
+        <w:t xml:space="preserve"> 1.</w:t>
       </w:r>
     </w:p>
     <w:p>
@@ -4266,14 +6179,25 @@
           <w:lang w:val="en-US"/>
         </w:rPr>
       </w:pPr>
-      <w:r>
-        <w:rPr>
-          <w:rFonts w:ascii="Courier New" w:hAnsi="Courier New" w:cs="Courier New"/>
-          <w:sz w:val="20"/>
-          <w:szCs w:val="20"/>
-          <w:lang w:val="en-US"/>
-        </w:rPr>
-        <w:t>just whole arrays. If we</w:t>
+      <w:proofErr w:type="gramStart"/>
+      <w:r>
+        <w:rPr>
+          <w:rFonts w:ascii="Courier New" w:hAnsi="Courier New" w:cs="Courier New"/>
+          <w:sz w:val="20"/>
+          <w:szCs w:val="20"/>
+          <w:lang w:val="en-US"/>
+        </w:rPr>
+        <w:t>just</w:t>
+      </w:r>
+      <w:proofErr w:type="gramEnd"/>
+      <w:r>
+        <w:rPr>
+          <w:rFonts w:ascii="Courier New" w:hAnsi="Courier New" w:cs="Courier New"/>
+          <w:sz w:val="20"/>
+          <w:szCs w:val="20"/>
+          <w:lang w:val="en-US"/>
+        </w:rPr>
+        <w:t xml:space="preserve"> whole arrays. If we</w:t>
       </w:r>
       <w:r>
         <w:rPr>
@@ -4318,16 +6242,56 @@
           <w:szCs w:val="20"/>
           <w:lang w:val="en-US"/>
         </w:rPr>
-        <w:t xml:space="preserve"> before calling incidenceRow </w:t>
-      </w:r>
-      <w:r>
-        <w:rPr>
-          <w:rFonts w:ascii="Courier New" w:hAnsi="Courier New" w:cs="Courier New"/>
-          <w:sz w:val="20"/>
-          <w:szCs w:val="20"/>
-          <w:lang w:val="en-US"/>
-        </w:rPr>
-        <w:t>since incidenceRow wants a list of</w:t>
+        <w:t xml:space="preserve"> before calling </w:t>
+      </w:r>
+      <w:proofErr w:type="spellStart"/>
+      <w:r>
+        <w:rPr>
+          <w:rFonts w:ascii="Courier New" w:hAnsi="Courier New" w:cs="Courier New"/>
+          <w:sz w:val="20"/>
+          <w:szCs w:val="20"/>
+          <w:lang w:val="en-US"/>
+        </w:rPr>
+        <w:t>incidenceRow</w:t>
+      </w:r>
+      <w:proofErr w:type="spellEnd"/>
+      <w:r>
+        <w:rPr>
+          <w:rFonts w:ascii="Courier New" w:hAnsi="Courier New" w:cs="Courier New"/>
+          <w:sz w:val="20"/>
+          <w:szCs w:val="20"/>
+          <w:lang w:val="en-US"/>
+        </w:rPr>
+        <w:t xml:space="preserve"> </w:t>
+      </w:r>
+      <w:r>
+        <w:rPr>
+          <w:rFonts w:ascii="Courier New" w:hAnsi="Courier New" w:cs="Courier New"/>
+          <w:sz w:val="20"/>
+          <w:szCs w:val="20"/>
+          <w:lang w:val="en-US"/>
+        </w:rPr>
+        <w:t xml:space="preserve">since </w:t>
+      </w:r>
+      <w:proofErr w:type="spellStart"/>
+      <w:r>
+        <w:rPr>
+          <w:rFonts w:ascii="Courier New" w:hAnsi="Courier New" w:cs="Courier New"/>
+          <w:sz w:val="20"/>
+          <w:szCs w:val="20"/>
+          <w:lang w:val="en-US"/>
+        </w:rPr>
+        <w:t>incidenceRow</w:t>
+      </w:r>
+      <w:proofErr w:type="spellEnd"/>
+      <w:r>
+        <w:rPr>
+          <w:rFonts w:ascii="Courier New" w:hAnsi="Courier New" w:cs="Courier New"/>
+          <w:sz w:val="20"/>
+          <w:szCs w:val="20"/>
+          <w:lang w:val="en-US"/>
+        </w:rPr>
+        <w:t xml:space="preserve"> wants a list of</w:t>
       </w:r>
       <w:r>
         <w:rPr>
@@ -4390,15 +6354,49 @@
           <w:lang w:val="en-US"/>
         </w:rPr>
       </w:pPr>
-      <w:r>
-        <w:rPr>
-          <w:rFonts w:ascii="Courier New" w:hAnsi="Courier New" w:cs="Courier New"/>
-          <w:color w:val="000000"/>
-          <w:sz w:val="20"/>
-          <w:szCs w:val="20"/>
-          <w:lang w:val="en-US"/>
-        </w:rPr>
-        <w:t>mT = BackendDAEUtil.transposeMatrix(m);</w:t>
+      <w:proofErr w:type="spellStart"/>
+      <w:r>
+        <w:rPr>
+          <w:rFonts w:ascii="Courier New" w:hAnsi="Courier New" w:cs="Courier New"/>
+          <w:color w:val="000000"/>
+          <w:sz w:val="20"/>
+          <w:szCs w:val="20"/>
+          <w:lang w:val="en-US"/>
+        </w:rPr>
+        <w:t>mT</w:t>
+      </w:r>
+      <w:proofErr w:type="spellEnd"/>
+      <w:r>
+        <w:rPr>
+          <w:rFonts w:ascii="Courier New" w:hAnsi="Courier New" w:cs="Courier New"/>
+          <w:color w:val="000000"/>
+          <w:sz w:val="20"/>
+          <w:szCs w:val="20"/>
+          <w:lang w:val="en-US"/>
+        </w:rPr>
+        <w:t xml:space="preserve"> = </w:t>
+      </w:r>
+      <w:proofErr w:type="spellStart"/>
+      <w:r>
+        <w:rPr>
+          <w:rFonts w:ascii="Courier New" w:hAnsi="Courier New" w:cs="Courier New"/>
+          <w:color w:val="000000"/>
+          <w:sz w:val="20"/>
+          <w:szCs w:val="20"/>
+          <w:lang w:val="en-US"/>
+        </w:rPr>
+        <w:t>BackendDAEUtil.transposeMatrix</w:t>
+      </w:r>
+      <w:proofErr w:type="spellEnd"/>
+      <w:r>
+        <w:rPr>
+          <w:rFonts w:ascii="Courier New" w:hAnsi="Courier New" w:cs="Courier New"/>
+          <w:color w:val="000000"/>
+          <w:sz w:val="20"/>
+          <w:szCs w:val="20"/>
+          <w:lang w:val="en-US"/>
+        </w:rPr>
+        <w:t>(m);</w:t>
       </w:r>
     </w:p>
     <w:p>
@@ -4468,38 +6466,105 @@
           <w:szCs w:val="20"/>
           <w:lang w:val="en-US"/>
         </w:rPr>
-        <w:t>(v1,v2,dlow_1,m,mT) = BackendDAETransform.matchingAlgor</w:t>
-      </w:r>
-      <w:r>
-        <w:rPr>
-          <w:rFonts w:ascii="Courier New" w:hAnsi="Courier New" w:cs="Courier New"/>
-          <w:color w:val="000000"/>
-          <w:sz w:val="20"/>
-          <w:szCs w:val="20"/>
-          <w:lang w:val="en-US"/>
-        </w:rPr>
-        <w:t xml:space="preserve">ithm(dlow,m,mT, </w:t>
-      </w:r>
-      <w:r>
-        <w:rPr>
-          <w:rFonts w:ascii="Courier New" w:hAnsi="Courier New" w:cs="Courier New"/>
-          <w:color w:val="000000"/>
-          <w:sz w:val="20"/>
-          <w:szCs w:val="20"/>
-          <w:lang w:val="en-US"/>
-        </w:rPr>
-        <w:t>(BackendDAE.INDEX_R</w:t>
-      </w:r>
-      <w:r>
-        <w:rPr>
-          <w:rFonts w:ascii="Courier New" w:hAnsi="Courier New" w:cs="Courier New"/>
-          <w:color w:val="000000"/>
-          <w:sz w:val="20"/>
-          <w:szCs w:val="20"/>
-          <w:lang w:val="en-US"/>
-        </w:rPr>
-        <w:t>EDUCTION(),</w:t>
-      </w:r>
+        <w:t xml:space="preserve">(v1,v2,dlow_1,m,mT) = </w:t>
+      </w:r>
+      <w:proofErr w:type="spellStart"/>
+      <w:r>
+        <w:rPr>
+          <w:rFonts w:ascii="Courier New" w:hAnsi="Courier New" w:cs="Courier New"/>
+          <w:color w:val="000000"/>
+          <w:sz w:val="20"/>
+          <w:szCs w:val="20"/>
+          <w:lang w:val="en-US"/>
+        </w:rPr>
+        <w:t>BackendDAETransform.matchingAlgor</w:t>
+      </w:r>
+      <w:r>
+        <w:rPr>
+          <w:rFonts w:ascii="Courier New" w:hAnsi="Courier New" w:cs="Courier New"/>
+          <w:color w:val="000000"/>
+          <w:sz w:val="20"/>
+          <w:szCs w:val="20"/>
+          <w:lang w:val="en-US"/>
+        </w:rPr>
+        <w:t>ithm</w:t>
+      </w:r>
+      <w:proofErr w:type="spellEnd"/>
+      <w:r>
+        <w:rPr>
+          <w:rFonts w:ascii="Courier New" w:hAnsi="Courier New" w:cs="Courier New"/>
+          <w:color w:val="000000"/>
+          <w:sz w:val="20"/>
+          <w:szCs w:val="20"/>
+          <w:lang w:val="en-US"/>
+        </w:rPr>
+        <w:t>(</w:t>
+      </w:r>
+      <w:proofErr w:type="spellStart"/>
+      <w:r>
+        <w:rPr>
+          <w:rFonts w:ascii="Courier New" w:hAnsi="Courier New" w:cs="Courier New"/>
+          <w:color w:val="000000"/>
+          <w:sz w:val="20"/>
+          <w:szCs w:val="20"/>
+          <w:lang w:val="en-US"/>
+        </w:rPr>
+        <w:t>dlow,m,mT</w:t>
+      </w:r>
+      <w:proofErr w:type="spellEnd"/>
+      <w:r>
+        <w:rPr>
+          <w:rFonts w:ascii="Courier New" w:hAnsi="Courier New" w:cs="Courier New"/>
+          <w:color w:val="000000"/>
+          <w:sz w:val="20"/>
+          <w:szCs w:val="20"/>
+          <w:lang w:val="en-US"/>
+        </w:rPr>
+        <w:t xml:space="preserve">, </w:t>
+      </w:r>
+      <w:r>
+        <w:rPr>
+          <w:rFonts w:ascii="Courier New" w:hAnsi="Courier New" w:cs="Courier New"/>
+          <w:color w:val="000000"/>
+          <w:sz w:val="20"/>
+          <w:szCs w:val="20"/>
+          <w:lang w:val="en-US"/>
+        </w:rPr>
+        <w:t>(</w:t>
+      </w:r>
+      <w:proofErr w:type="spellStart"/>
+      <w:r>
+        <w:rPr>
+          <w:rFonts w:ascii="Courier New" w:hAnsi="Courier New" w:cs="Courier New"/>
+          <w:color w:val="000000"/>
+          <w:sz w:val="20"/>
+          <w:szCs w:val="20"/>
+          <w:lang w:val="en-US"/>
+        </w:rPr>
+        <w:t>BackendDAE.INDEX_R</w:t>
+      </w:r>
+      <w:r>
+        <w:rPr>
+          <w:rFonts w:ascii="Courier New" w:hAnsi="Courier New" w:cs="Courier New"/>
+          <w:color w:val="000000"/>
+          <w:sz w:val="20"/>
+          <w:szCs w:val="20"/>
+          <w:lang w:val="en-US"/>
+        </w:rPr>
+        <w:t>EDUCTION</w:t>
+      </w:r>
+      <w:proofErr w:type="spellEnd"/>
+      <w:r>
+        <w:rPr>
+          <w:rFonts w:ascii="Courier New" w:hAnsi="Courier New" w:cs="Courier New"/>
+          <w:color w:val="000000"/>
+          <w:sz w:val="20"/>
+          <w:szCs w:val="20"/>
+          <w:lang w:val="en-US"/>
+        </w:rPr>
+        <w:t>(),</w:t>
+      </w:r>
+      <w:proofErr w:type="spellStart"/>
       <w:r>
         <w:rPr>
           <w:rFonts w:ascii="Courier New" w:hAnsi="Courier New" w:cs="Courier New"/>
@@ -4518,17 +6583,62 @@
           <w:szCs w:val="20"/>
           <w:lang w:val="en-US"/>
         </w:rPr>
-        <w:t xml:space="preserve">endDAE.EXACT(), </w:t>
-      </w:r>
-      <w:r>
-        <w:rPr>
-          <w:rFonts w:ascii="Courier New" w:hAnsi="Courier New" w:cs="Courier New"/>
-          <w:color w:val="000000"/>
-          <w:sz w:val="20"/>
-          <w:szCs w:val="20"/>
-          <w:lang w:val="en-US"/>
-        </w:rPr>
-        <w:t>BackendDAE.REMOVE_SIMPLE_EQN()),funcs);</w:t>
+        <w:t>endDAE.EXACT</w:t>
+      </w:r>
+      <w:proofErr w:type="spellEnd"/>
+      <w:r>
+        <w:rPr>
+          <w:rFonts w:ascii="Courier New" w:hAnsi="Courier New" w:cs="Courier New"/>
+          <w:color w:val="000000"/>
+          <w:sz w:val="20"/>
+          <w:szCs w:val="20"/>
+          <w:lang w:val="en-US"/>
+        </w:rPr>
+        <w:t xml:space="preserve">(), </w:t>
+      </w:r>
+      <w:proofErr w:type="spellStart"/>
+      <w:r>
+        <w:rPr>
+          <w:rFonts w:ascii="Courier New" w:hAnsi="Courier New" w:cs="Courier New"/>
+          <w:color w:val="000000"/>
+          <w:sz w:val="20"/>
+          <w:szCs w:val="20"/>
+          <w:lang w:val="en-US"/>
+        </w:rPr>
+        <w:t>BackendDAE.REMOVE_SIMPLE_EQN</w:t>
+      </w:r>
+      <w:proofErr w:type="spellEnd"/>
+      <w:r>
+        <w:rPr>
+          <w:rFonts w:ascii="Courier New" w:hAnsi="Courier New" w:cs="Courier New"/>
+          <w:color w:val="000000"/>
+          <w:sz w:val="20"/>
+          <w:szCs w:val="20"/>
+          <w:lang w:val="en-US"/>
+        </w:rPr>
+        <w:t>()),</w:t>
+      </w:r>
+      <w:proofErr w:type="spellStart"/>
+      <w:r>
+        <w:rPr>
+          <w:rFonts w:ascii="Courier New" w:hAnsi="Courier New" w:cs="Courier New"/>
+          <w:color w:val="000000"/>
+          <w:sz w:val="20"/>
+          <w:szCs w:val="20"/>
+          <w:lang w:val="en-US"/>
+        </w:rPr>
+        <w:t>funcs</w:t>
+      </w:r>
+      <w:proofErr w:type="spellEnd"/>
+      <w:r>
+        <w:rPr>
+          <w:rFonts w:ascii="Courier New" w:hAnsi="Courier New" w:cs="Courier New"/>
+          <w:color w:val="000000"/>
+          <w:sz w:val="20"/>
+          <w:szCs w:val="20"/>
+          <w:lang w:val="en-US"/>
+        </w:rPr>
+        <w:t>);</w:t>
       </w:r>
     </w:p>
     <w:p>
@@ -4554,8 +6664,22 @@
           <w:szCs w:val="20"/>
           <w:lang w:val="en-US"/>
         </w:rPr>
-        <w:t>- checkMatching</w:t>
-      </w:r>
+        <w:t xml:space="preserve">- </w:t>
+      </w:r>
+      <w:proofErr w:type="spellStart"/>
+      <w:proofErr w:type="gramStart"/>
+      <w:r>
+        <w:rPr>
+          <w:rFonts w:ascii="Courier New" w:hAnsi="Courier New" w:cs="Courier New"/>
+          <w:color w:val="000000"/>
+          <w:sz w:val="20"/>
+          <w:szCs w:val="20"/>
+          <w:lang w:val="en-US"/>
+        </w:rPr>
+        <w:t>checkMatching</w:t>
+      </w:r>
+      <w:proofErr w:type="spellEnd"/>
+      <w:proofErr w:type="gramEnd"/>
     </w:p>
     <w:p>
       <w:pPr>
@@ -4598,15 +6722,27 @@
           <w:lang w:val="en-US"/>
         </w:rPr>
       </w:pPr>
-      <w:r>
-        <w:rPr>
-          <w:rFonts w:ascii="Courier New" w:hAnsi="Courier New" w:cs="Courier New"/>
-          <w:color w:val="000000"/>
-          <w:sz w:val="20"/>
-          <w:szCs w:val="20"/>
-          <w:lang w:val="en-US"/>
-        </w:rPr>
-        <w:t>matching, add this number to the rest of the number of variables. Then</w:t>
+      <w:proofErr w:type="gramStart"/>
+      <w:r>
+        <w:rPr>
+          <w:rFonts w:ascii="Courier New" w:hAnsi="Courier New" w:cs="Courier New"/>
+          <w:color w:val="000000"/>
+          <w:sz w:val="20"/>
+          <w:szCs w:val="20"/>
+          <w:lang w:val="en-US"/>
+        </w:rPr>
+        <w:t>matching</w:t>
+      </w:r>
+      <w:proofErr w:type="gramEnd"/>
+      <w:r>
+        <w:rPr>
+          <w:rFonts w:ascii="Courier New" w:hAnsi="Courier New" w:cs="Courier New"/>
+          <w:color w:val="000000"/>
+          <w:sz w:val="20"/>
+          <w:szCs w:val="20"/>
+          <w:lang w:val="en-US"/>
+        </w:rPr>
+        <w:t>, add this number to the rest of the number of variables. Then</w:t>
       </w:r>
       <w:r>
         <w:rPr>
@@ -4700,17 +6836,39 @@
           <w:szCs w:val="20"/>
           <w:lang w:val="en-US"/>
         </w:rPr>
-        <w:t>(comps) = BackendDAETransf</w:t>
-      </w:r>
-      <w:r>
-        <w:rPr>
-          <w:rFonts w:ascii="Courier New" w:hAnsi="Courier New" w:cs="Courier New"/>
-          <w:color w:val="000000"/>
-          <w:sz w:val="20"/>
-          <w:szCs w:val="20"/>
-          <w:lang w:val="en-US"/>
-        </w:rPr>
-        <w:t>orm.strongComponents(m,mT,v1,</w:t>
+        <w:t xml:space="preserve">(comps) = </w:t>
+      </w:r>
+      <w:proofErr w:type="spellStart"/>
+      <w:r>
+        <w:rPr>
+          <w:rFonts w:ascii="Courier New" w:hAnsi="Courier New" w:cs="Courier New"/>
+          <w:color w:val="000000"/>
+          <w:sz w:val="20"/>
+          <w:szCs w:val="20"/>
+          <w:lang w:val="en-US"/>
+        </w:rPr>
+        <w:t>BackendDAETransf</w:t>
+      </w:r>
+      <w:r>
+        <w:rPr>
+          <w:rFonts w:ascii="Courier New" w:hAnsi="Courier New" w:cs="Courier New"/>
+          <w:color w:val="000000"/>
+          <w:sz w:val="20"/>
+          <w:szCs w:val="20"/>
+          <w:lang w:val="en-US"/>
+        </w:rPr>
+        <w:t>orm.strongComponents</w:t>
+      </w:r>
+      <w:proofErr w:type="spellEnd"/>
+      <w:r>
+        <w:rPr>
+          <w:rFonts w:ascii="Courier New" w:hAnsi="Courier New" w:cs="Courier New"/>
+          <w:color w:val="000000"/>
+          <w:sz w:val="20"/>
+          <w:szCs w:val="20"/>
+          <w:lang w:val="en-US"/>
+        </w:rPr>
+        <w:t>(m,mT,v1,</w:t>
       </w:r>
       <w:r>
         <w:rPr>
@@ -4756,6 +6914,7 @@
           <w:lang w:val="en-US"/>
         </w:rPr>
       </w:pPr>
+      <w:proofErr w:type="spellStart"/>
       <w:r>
         <w:rPr>
           <w:rFonts w:ascii="Courier New" w:hAnsi="Courier New" w:cs="Courier New"/>
@@ -4774,7 +6933,18 @@
           <w:szCs w:val="20"/>
           <w:lang w:val="en-US"/>
         </w:rPr>
-        <w:t>gen(cache,env,classname,p,ap,daeimpl,dlow_1,v1,v2,m,</w:t>
+        <w:t>gen</w:t>
+      </w:r>
+      <w:proofErr w:type="spellEnd"/>
+      <w:r>
+        <w:rPr>
+          <w:rFonts w:ascii="Courier New" w:hAnsi="Courier New" w:cs="Courier New"/>
+          <w:color w:val="000000"/>
+          <w:sz w:val="20"/>
+          <w:szCs w:val="20"/>
+          <w:lang w:val="en-US"/>
+        </w:rPr>
+        <w:t>(cache,env,classname,p,ap,daeimpl,dlow_1,v1,v2,m,</w:t>
       </w:r>
       <w:r>
         <w:rPr>
@@ -4834,25 +7004,73 @@
           <w:lang w:val="en-US"/>
         </w:rPr>
       </w:pPr>
-      <w:r>
-        <w:rPr>
-          <w:rFonts w:ascii="Courier New" w:hAnsi="Courier New" w:cs="Courier New"/>
-          <w:color w:val="000000"/>
-          <w:sz w:val="20"/>
-          <w:szCs w:val="20"/>
-          <w:lang w:val="en-US"/>
-        </w:rPr>
-        <w:t>indexed_dlow=</w:t>
-      </w:r>
-      <w:r>
-        <w:rPr>
-          <w:rFonts w:ascii="Courier New" w:hAnsi="Courier New" w:cs="Courier New"/>
-          <w:color w:val="000000"/>
-          <w:sz w:val="20"/>
-          <w:szCs w:val="20"/>
-          <w:lang w:val="en-US"/>
-        </w:rPr>
-        <w:t>BackendDAEUtil.translateDae(dlow,NONE());</w:t>
+      <w:proofErr w:type="spellStart"/>
+      <w:r>
+        <w:rPr>
+          <w:rFonts w:ascii="Courier New" w:hAnsi="Courier New" w:cs="Courier New"/>
+          <w:color w:val="000000"/>
+          <w:sz w:val="20"/>
+          <w:szCs w:val="20"/>
+          <w:lang w:val="en-US"/>
+        </w:rPr>
+        <w:t>indexed_dlow</w:t>
+      </w:r>
+      <w:proofErr w:type="spellEnd"/>
+      <w:r>
+        <w:rPr>
+          <w:rFonts w:ascii="Courier New" w:hAnsi="Courier New" w:cs="Courier New"/>
+          <w:color w:val="000000"/>
+          <w:sz w:val="20"/>
+          <w:szCs w:val="20"/>
+          <w:lang w:val="en-US"/>
+        </w:rPr>
+        <w:t>=</w:t>
+      </w:r>
+      <w:proofErr w:type="spellStart"/>
+      <w:proofErr w:type="gramStart"/>
+      <w:r>
+        <w:rPr>
+          <w:rFonts w:ascii="Courier New" w:hAnsi="Courier New" w:cs="Courier New"/>
+          <w:color w:val="000000"/>
+          <w:sz w:val="20"/>
+          <w:szCs w:val="20"/>
+          <w:lang w:val="en-US"/>
+        </w:rPr>
+        <w:t>BackendDAEUtil.translateDae</w:t>
+      </w:r>
+      <w:proofErr w:type="spellEnd"/>
+      <w:r>
+        <w:rPr>
+          <w:rFonts w:ascii="Courier New" w:hAnsi="Courier New" w:cs="Courier New"/>
+          <w:color w:val="000000"/>
+          <w:sz w:val="20"/>
+          <w:szCs w:val="20"/>
+          <w:lang w:val="en-US"/>
+        </w:rPr>
+        <w:t>(</w:t>
+      </w:r>
+      <w:proofErr w:type="spellStart"/>
+      <w:proofErr w:type="gramEnd"/>
+      <w:r>
+        <w:rPr>
+          <w:rFonts w:ascii="Courier New" w:hAnsi="Courier New" w:cs="Courier New"/>
+          <w:color w:val="000000"/>
+          <w:sz w:val="20"/>
+          <w:szCs w:val="20"/>
+          <w:lang w:val="en-US"/>
+        </w:rPr>
+        <w:t>dlow,NONE</w:t>
+      </w:r>
+      <w:proofErr w:type="spellEnd"/>
+      <w:r>
+        <w:rPr>
+          <w:rFonts w:ascii="Courier New" w:hAnsi="Courier New" w:cs="Courier New"/>
+          <w:color w:val="000000"/>
+          <w:sz w:val="20"/>
+          <w:szCs w:val="20"/>
+          <w:lang w:val="en-US"/>
+        </w:rPr>
+        <w:t>());</w:t>
       </w:r>
     </w:p>
     <w:p>
@@ -4887,7 +7105,53 @@
           <w:szCs w:val="20"/>
           <w:lang w:val="en-US"/>
         </w:rPr>
-        <w:t>=BackendDAEUtil.calculateValues(indexed_dlow);</w:t>
+        <w:t>=</w:t>
+      </w:r>
+      <w:proofErr w:type="spellStart"/>
+      <w:proofErr w:type="gramStart"/>
+      <w:r>
+        <w:rPr>
+          <w:rFonts w:ascii="Courier New" w:hAnsi="Courier New" w:cs="Courier New"/>
+          <w:color w:val="000000"/>
+          <w:sz w:val="20"/>
+          <w:szCs w:val="20"/>
+          <w:lang w:val="en-US"/>
+        </w:rPr>
+        <w:t>BackendDAEUtil.calculateValues</w:t>
+      </w:r>
+      <w:proofErr w:type="spellEnd"/>
+      <w:r>
+        <w:rPr>
+          <w:rFonts w:ascii="Courier New" w:hAnsi="Courier New" w:cs="Courier New"/>
+          <w:color w:val="000000"/>
+          <w:sz w:val="20"/>
+          <w:szCs w:val="20"/>
+          <w:lang w:val="en-US"/>
+        </w:rPr>
+        <w:t>(</w:t>
+      </w:r>
+      <w:proofErr w:type="spellStart"/>
+      <w:proofErr w:type="gramEnd"/>
+      <w:r>
+        <w:rPr>
+          <w:rFonts w:ascii="Courier New" w:hAnsi="Courier New" w:cs="Courier New"/>
+          <w:color w:val="000000"/>
+          <w:sz w:val="20"/>
+          <w:szCs w:val="20"/>
+          <w:lang w:val="en-US"/>
+        </w:rPr>
+        <w:t>indexed_dlow</w:t>
+      </w:r>
+      <w:proofErr w:type="spellEnd"/>
+      <w:r>
+        <w:rPr>
+          <w:rFonts w:ascii="Courier New" w:hAnsi="Courier New" w:cs="Courier New"/>
+          <w:color w:val="000000"/>
+          <w:sz w:val="20"/>
+          <w:szCs w:val="20"/>
+          <w:lang w:val="en-US"/>
+        </w:rPr>
+        <w:t>);</w:t>
       </w:r>
     </w:p>
     <w:p>
@@ -5021,15 +7285,93 @@
         </w:rPr>
         <w:t xml:space="preserve"> </w:t>
       </w:r>
-      <w:r>
-        <w:rPr>
-          <w:rFonts w:ascii="Courier New" w:hAnsi="Courier New" w:cs="Courier New"/>
-          <w:color w:val="000000"/>
-          <w:sz w:val="20"/>
-          <w:szCs w:val="20"/>
-          <w:lang w:val="en-US"/>
-        </w:rPr>
-        <w:t>variableIndices, incidenceMatrix, incidenceMatrixT, strongComponents,</w:t>
+      <w:proofErr w:type="spellStart"/>
+      <w:r>
+        <w:rPr>
+          <w:rFonts w:ascii="Courier New" w:hAnsi="Courier New" w:cs="Courier New"/>
+          <w:color w:val="000000"/>
+          <w:sz w:val="20"/>
+          <w:szCs w:val="20"/>
+          <w:lang w:val="en-US"/>
+        </w:rPr>
+        <w:t>variableIndices</w:t>
+      </w:r>
+      <w:proofErr w:type="spellEnd"/>
+      <w:r>
+        <w:rPr>
+          <w:rFonts w:ascii="Courier New" w:hAnsi="Courier New" w:cs="Courier New"/>
+          <w:color w:val="000000"/>
+          <w:sz w:val="20"/>
+          <w:szCs w:val="20"/>
+          <w:lang w:val="en-US"/>
+        </w:rPr>
+        <w:t xml:space="preserve">, </w:t>
+      </w:r>
+      <w:proofErr w:type="spellStart"/>
+      <w:r>
+        <w:rPr>
+          <w:rFonts w:ascii="Courier New" w:hAnsi="Courier New" w:cs="Courier New"/>
+          <w:color w:val="000000"/>
+          <w:sz w:val="20"/>
+          <w:szCs w:val="20"/>
+          <w:lang w:val="en-US"/>
+        </w:rPr>
+        <w:t>incidenceMatrix</w:t>
+      </w:r>
+      <w:proofErr w:type="spellEnd"/>
+      <w:r>
+        <w:rPr>
+          <w:rFonts w:ascii="Courier New" w:hAnsi="Courier New" w:cs="Courier New"/>
+          <w:color w:val="000000"/>
+          <w:sz w:val="20"/>
+          <w:szCs w:val="20"/>
+          <w:lang w:val="en-US"/>
+        </w:rPr>
+        <w:t xml:space="preserve">, </w:t>
+      </w:r>
+      <w:proofErr w:type="spellStart"/>
+      <w:r>
+        <w:rPr>
+          <w:rFonts w:ascii="Courier New" w:hAnsi="Courier New" w:cs="Courier New"/>
+          <w:color w:val="000000"/>
+          <w:sz w:val="20"/>
+          <w:szCs w:val="20"/>
+          <w:lang w:val="en-US"/>
+        </w:rPr>
+        <w:t>incidenceMatrixT</w:t>
+      </w:r>
+      <w:proofErr w:type="spellEnd"/>
+      <w:r>
+        <w:rPr>
+          <w:rFonts w:ascii="Courier New" w:hAnsi="Courier New" w:cs="Courier New"/>
+          <w:color w:val="000000"/>
+          <w:sz w:val="20"/>
+          <w:szCs w:val="20"/>
+          <w:lang w:val="en-US"/>
+        </w:rPr>
+        <w:t xml:space="preserve">, </w:t>
+      </w:r>
+      <w:proofErr w:type="spellStart"/>
+      <w:r>
+        <w:rPr>
+          <w:rFonts w:ascii="Courier New" w:hAnsi="Courier New" w:cs="Courier New"/>
+          <w:color w:val="000000"/>
+          <w:sz w:val="20"/>
+          <w:szCs w:val="20"/>
+          <w:lang w:val="en-US"/>
+        </w:rPr>
+        <w:t>strongComponents</w:t>
+      </w:r>
+      <w:proofErr w:type="spellEnd"/>
+      <w:r>
+        <w:rPr>
+          <w:rFonts w:ascii="Courier New" w:hAnsi="Courier New" w:cs="Courier New"/>
+          <w:color w:val="000000"/>
+          <w:sz w:val="20"/>
+          <w:szCs w:val="20"/>
+          <w:lang w:val="en-US"/>
+        </w:rPr>
+        <w:t>,</w:t>
       </w:r>
       <w:r>
         <w:rPr>
@@ -5069,7 +7411,51 @@
           <w:szCs w:val="20"/>
           <w:lang w:val="en-US"/>
         </w:rPr>
-        <w:t>simSettingsOpt); callTargetTemplates(simCode);</w:t>
+        <w:t xml:space="preserve">simSettingsOpt); </w:t>
+      </w:r>
+      <w:proofErr w:type="spellStart"/>
+      <w:r>
+        <w:rPr>
+          <w:rFonts w:ascii="Courier New" w:hAnsi="Courier New" w:cs="Courier New"/>
+          <w:color w:val="000000"/>
+          <w:sz w:val="20"/>
+          <w:szCs w:val="20"/>
+          <w:lang w:val="en-US"/>
+        </w:rPr>
+        <w:t>callTargetTemplates</w:t>
+      </w:r>
+      <w:proofErr w:type="spellEnd"/>
+      <w:r>
+        <w:rPr>
+          <w:rFonts w:ascii="Courier New" w:hAnsi="Courier New" w:cs="Courier New"/>
+          <w:color w:val="000000"/>
+          <w:sz w:val="20"/>
+          <w:szCs w:val="20"/>
+          <w:lang w:val="en-US"/>
+        </w:rPr>
+        <w:t>(</w:t>
+      </w:r>
+      <w:proofErr w:type="spellStart"/>
+      <w:r>
+        <w:rPr>
+          <w:rFonts w:ascii="Courier New" w:hAnsi="Courier New" w:cs="Courier New"/>
+          <w:color w:val="000000"/>
+          <w:sz w:val="20"/>
+          <w:szCs w:val="20"/>
+          <w:lang w:val="en-US"/>
+        </w:rPr>
+        <w:t>simCode</w:t>
+      </w:r>
+      <w:proofErr w:type="spellEnd"/>
+      <w:r>
+        <w:rPr>
+          <w:rFonts w:ascii="Courier New" w:hAnsi="Courier New" w:cs="Courier New"/>
+          <w:color w:val="000000"/>
+          <w:sz w:val="20"/>
+          <w:szCs w:val="20"/>
+          <w:lang w:val="en-US"/>
+        </w:rPr>
+        <w:t>);</w:t>
       </w:r>
     </w:p>
     <w:p>

</xml_diff>